<commit_message>
Singleton Pattern [Creational Pattern] : Simple example (GFG - Update)
</commit_message>
<xml_diff>
--- a/src/main/java/com/cleverdeveloper/docs/Design Pattern Cheat Sheet.docx
+++ b/src/main/java/com/cleverdeveloper/docs/Design Pattern Cheat Sheet.docx
@@ -161,35 +161,13 @@
                 <w:rFonts w:ascii="NeverMind Bold" w:hAnsi="NeverMind Bold"/>
                 <w:lang w:val="en-US"/>
               </w:rPr>
-              <w:t>Design Patterns: Elements of Reusable Object-Oriented</w:t>
-            </w:r>
-            <w:r>
-              <w:rPr>
-                <w:rFonts w:ascii="NeverMind Bold" w:hAnsi="NeverMind Bold"/>
-                <w:lang w:val="en-US"/>
-              </w:rPr>
-              <w:t xml:space="preserve"> </w:t>
-            </w:r>
-            <w:r>
-              <w:rPr>
-                <w:rFonts w:ascii="NeverMind Bold" w:hAnsi="NeverMind Bold"/>
-                <w:lang w:val="en-US"/>
-              </w:rPr>
-              <w:t>Software</w:t>
+              <w:t>Design Patterns: Elements of Reusable Object-Oriented Software</w:t>
             </w:r>
             <w:r>
               <w:rPr>
                 <w:lang w:val="en-US"/>
               </w:rPr>
-              <w:t>. Each pattern includes class</w:t>
-            </w:r>
-            <w:bookmarkStart w:id="0" w:name="_GoBack"/>
-            <w:bookmarkEnd w:id="0"/>
-            <w:r>
-              <w:rPr>
-                <w:lang w:val="en-US"/>
-              </w:rPr>
-              <w:t xml:space="preserve"> diagrams, explanation, usage</w:t>
+              <w:t>. Each pattern includes class diagrams, explanation, usage</w:t>
             </w:r>
             <w:r>
               <w:rPr>
@@ -212,7 +190,7 @@
         </w:trPr>
         <w:tc>
           <w:tcPr>
-            <w:tcW w:w="7825" w:type="dxa"/>
+            <w:tcW w:w="7494" w:type="dxa"/>
             <w:gridSpan w:val="2"/>
           </w:tcPr>
           <w:tbl>
@@ -525,7 +503,7 @@
         </w:tc>
         <w:tc>
           <w:tcPr>
-            <w:tcW w:w="7429" w:type="dxa"/>
+            <w:tcW w:w="7760" w:type="dxa"/>
           </w:tcPr>
           <w:tbl>
             <w:tblPr>
@@ -1159,14 +1137,7 @@
                       <w:rFonts w:ascii="Raleway ExtraBold" w:hAnsi="Raleway ExtraBold"/>
                       <w:lang w:val="en-US"/>
                     </w:rPr>
-                    <w:t>Command</w:t>
-                  </w:r>
-                  <w:r>
-                    <w:rPr>
-                      <w:rFonts w:ascii="Raleway ExtraBold" w:hAnsi="Raleway ExtraBold"/>
-                      <w:lang w:val="en-US"/>
-                    </w:rPr>
-                    <w:t xml:space="preserve"> </w:t>
+                    <w:t xml:space="preserve">Command </w:t>
                   </w:r>
                 </w:p>
               </w:tc>
@@ -1288,7 +1259,7 @@
         </w:trPr>
         <w:tc>
           <w:tcPr>
-            <w:tcW w:w="7825" w:type="dxa"/>
+            <w:tcW w:w="7494" w:type="dxa"/>
             <w:gridSpan w:val="2"/>
           </w:tcPr>
           <w:tbl>
@@ -1381,7 +1352,6 @@
                 <w:p>
                   <w:pPr>
                     <w:rPr>
-                      <w:rFonts w:hint="cs"/>
                       <w:rtl/>
                       <w:lang w:val="en-US"/>
                     </w:rPr>
@@ -1843,7 +1813,7 @@
         </w:tc>
         <w:tc>
           <w:tcPr>
-            <w:tcW w:w="7429" w:type="dxa"/>
+            <w:tcW w:w="7760" w:type="dxa"/>
           </w:tcPr>
           <w:tbl>
             <w:tblPr>
@@ -2113,13 +2083,452 @@
       </w:tr>
       <w:tr>
         <w:trPr>
-          <w:trHeight w:val="5086"/>
+          <w:trHeight w:val="145"/>
         </w:trPr>
         <w:tc>
           <w:tcPr>
-            <w:tcW w:w="7825" w:type="dxa"/>
+            <w:tcW w:w="15254" w:type="dxa"/>
+            <w:gridSpan w:val="3"/>
+            <w:shd w:val="clear" w:color="auto" w:fill="5B9BD5" w:themeFill="accent1"/>
+          </w:tcPr>
+          <w:p>
+            <w:pPr>
+              <w:rPr>
+                <w:rFonts w:ascii="Raleway ExtraBold" w:hAnsi="Raleway ExtraBold"/>
+                <w:color w:val="FFFFFF" w:themeColor="background1"/>
+                <w:lang w:val="en-US"/>
+              </w:rPr>
+            </w:pPr>
+            <w:r>
+              <w:rPr>
+                <w:rFonts w:ascii="Raleway ExtraBold" w:hAnsi="Raleway ExtraBold"/>
+                <w:color w:val="FFFFFF" w:themeColor="background1"/>
+                <w:lang w:val="en-US"/>
+              </w:rPr>
+              <w:lastRenderedPageBreak/>
+              <w:t>Creational Patterns</w:t>
+            </w:r>
+          </w:p>
+        </w:tc>
+      </w:tr>
+      <w:tr>
+        <w:trPr>
+          <w:trHeight w:val="2540"/>
+        </w:trPr>
+        <w:tc>
+          <w:tcPr>
+            <w:tcW w:w="7494" w:type="dxa"/>
             <w:gridSpan w:val="2"/>
           </w:tcPr>
+          <w:tbl>
+            <w:tblPr>
+              <w:tblStyle w:val="Grilledutableau"/>
+              <w:tblW w:w="0" w:type="auto"/>
+              <w:tblBorders>
+                <w:top w:val="none" w:sz="0" w:space="0" w:color="auto"/>
+                <w:left w:val="none" w:sz="0" w:space="0" w:color="auto"/>
+                <w:bottom w:val="none" w:sz="0" w:space="0" w:color="auto"/>
+                <w:right w:val="none" w:sz="0" w:space="0" w:color="auto"/>
+                <w:insideH w:val="none" w:sz="0" w:space="0" w:color="auto"/>
+                <w:insideV w:val="none" w:sz="0" w:space="0" w:color="auto"/>
+              </w:tblBorders>
+              <w:tblCellMar>
+                <w:top w:w="72" w:type="dxa"/>
+                <w:left w:w="72" w:type="dxa"/>
+                <w:bottom w:w="72" w:type="dxa"/>
+                <w:right w:w="72" w:type="dxa"/>
+              </w:tblCellMar>
+              <w:tblLook w:val="04A0" w:firstRow="1" w:lastRow="0" w:firstColumn="1" w:lastColumn="0" w:noHBand="0" w:noVBand="1"/>
+            </w:tblPr>
+            <w:tblGrid>
+              <w:gridCol w:w="504"/>
+              <w:gridCol w:w="623"/>
+              <w:gridCol w:w="180"/>
+              <w:gridCol w:w="4060"/>
+              <w:gridCol w:w="1897"/>
+            </w:tblGrid>
+            <w:tr>
+              <w:tc>
+                <w:tcPr>
+                  <w:tcW w:w="504" w:type="dxa"/>
+                  <w:shd w:val="clear" w:color="auto" w:fill="5B9BD5" w:themeFill="accent1"/>
+                </w:tcPr>
+                <w:p>
+                  <w:pPr>
+                    <w:rPr>
+                      <w:rFonts w:ascii="Raleway ExtraBold" w:hAnsi="Raleway ExtraBold"/>
+                      <w:color w:val="FFFFFF" w:themeColor="background1"/>
+                      <w:lang w:val="en-US"/>
+                    </w:rPr>
+                  </w:pPr>
+                  <w:r>
+                    <w:rPr>
+                      <w:rFonts w:ascii="Raleway ExtraBold" w:hAnsi="Raleway ExtraBold"/>
+                      <w:noProof/>
+                      <w:color w:val="FFFFFF" w:themeColor="background1"/>
+                      <w:lang w:val="en-US" w:bidi="ar-SA"/>
+                    </w:rPr>
+                    <w:drawing>
+                      <wp:inline distT="0" distB="0" distL="0" distR="0">
+                        <wp:extent cx="228600" cy="228600"/>
+                        <wp:effectExtent l="0" t="0" r="0" b="0"/>
+                        <wp:docPr id="3" name="Image 3"/>
+                        <wp:cNvGraphicFramePr>
+                          <a:graphicFrameLocks xmlns:a="http://schemas.openxmlformats.org/drawingml/2006/main" noChangeAspect="1"/>
+                        </wp:cNvGraphicFramePr>
+                        <a:graphic xmlns:a="http://schemas.openxmlformats.org/drawingml/2006/main">
+                          <a:graphicData uri="http://schemas.openxmlformats.org/drawingml/2006/picture">
+                            <pic:pic xmlns:pic="http://schemas.openxmlformats.org/drawingml/2006/picture">
+                              <pic:nvPicPr>
+                                <pic:cNvPr id="3" name="iconmonstr-github-1-240.png"/>
+                                <pic:cNvPicPr/>
+                              </pic:nvPicPr>
+                              <pic:blipFill>
+                                <a:blip r:embed="rId5" cstate="print">
+                                  <a:extLst>
+                                    <a:ext uri="{28A0092B-C50C-407E-A947-70E740481C1C}">
+                                      <a14:useLocalDpi xmlns:a14="http://schemas.microsoft.com/office/drawing/2010/main" val="0"/>
+                                    </a:ext>
+                                  </a:extLst>
+                                </a:blip>
+                                <a:stretch>
+                                  <a:fillRect/>
+                                </a:stretch>
+                              </pic:blipFill>
+                              <pic:spPr>
+                                <a:xfrm>
+                                  <a:off x="0" y="0"/>
+                                  <a:ext cx="228600" cy="228600"/>
+                                </a:xfrm>
+                                <a:prstGeom prst="rect">
+                                  <a:avLst/>
+                                </a:prstGeom>
+                              </pic:spPr>
+                            </pic:pic>
+                          </a:graphicData>
+                        </a:graphic>
+                      </wp:inline>
+                    </w:drawing>
+                  </w:r>
+                </w:p>
+              </w:tc>
+              <w:tc>
+                <w:tcPr>
+                  <w:tcW w:w="4863" w:type="dxa"/>
+                  <w:gridSpan w:val="3"/>
+                  <w:shd w:val="clear" w:color="auto" w:fill="5B9BD5" w:themeFill="accent1"/>
+                  <w:vAlign w:val="center"/>
+                </w:tcPr>
+                <w:p>
+                  <w:pPr>
+                    <w:rPr>
+                      <w:rFonts w:ascii="Raleway ExtraBold" w:hAnsi="Raleway ExtraBold"/>
+                      <w:lang w:val="en-US"/>
+                    </w:rPr>
+                  </w:pPr>
+                  <w:r>
+                    <w:rPr>
+                      <w:rFonts w:ascii="Raleway ExtraBold" w:hAnsi="Raleway ExtraBold"/>
+                      <w:lang w:val="en-US"/>
+                    </w:rPr>
+                    <w:t>SINGLETON</w:t>
+                  </w:r>
+                </w:p>
+              </w:tc>
+              <w:tc>
+                <w:tcPr>
+                  <w:tcW w:w="1897" w:type="dxa"/>
+                  <w:shd w:val="clear" w:color="auto" w:fill="5B9BD5" w:themeFill="accent1"/>
+                  <w:vAlign w:val="center"/>
+                </w:tcPr>
+                <w:p>
+                  <w:pPr>
+                    <w:jc w:val="right"/>
+                    <w:rPr>
+                      <w:lang w:val="en-US"/>
+                    </w:rPr>
+                  </w:pPr>
+                  <w:r>
+                    <w:rPr>
+                      <w:lang w:val="en-US"/>
+                    </w:rPr>
+                    <w:t>Object Creational</w:t>
+                  </w:r>
+                </w:p>
+              </w:tc>
+            </w:tr>
+            <w:tr>
+              <w:trPr>
+                <w:trHeight w:val="1692"/>
+              </w:trPr>
+              <w:tc>
+                <w:tcPr>
+                  <w:tcW w:w="7264" w:type="dxa"/>
+                  <w:gridSpan w:val="5"/>
+                  <w:vAlign w:val="center"/>
+                </w:tcPr>
+                <w:p>
+                  <w:pPr>
+                    <w:jc w:val="center"/>
+                    <w:rPr>
+                      <w:rtl/>
+                    </w:rPr>
+                  </w:pPr>
+                  <w:r>
+                    <w:rPr>
+                      <w:noProof/>
+                      <w:rtl/>
+                      <w:lang w:val="en-US" w:bidi="ar-SA"/>
+                    </w:rPr>
+                    <w:drawing>
+                      <wp:anchor distT="0" distB="0" distL="114300" distR="114300" simplePos="0" relativeHeight="251658240" behindDoc="0" locked="0" layoutInCell="1" allowOverlap="1">
+                        <wp:simplePos x="0" y="0"/>
+                        <wp:positionH relativeFrom="column">
+                          <wp:posOffset>1162685</wp:posOffset>
+                        </wp:positionH>
+                        <wp:positionV relativeFrom="paragraph">
+                          <wp:posOffset>6350</wp:posOffset>
+                        </wp:positionV>
+                        <wp:extent cx="1983740" cy="1336675"/>
+                        <wp:effectExtent l="0" t="0" r="0" b="0"/>
+                        <wp:wrapSquare wrapText="bothSides"/>
+                        <wp:docPr id="1" name="Image 1"/>
+                        <wp:cNvGraphicFramePr>
+                          <a:graphicFrameLocks xmlns:a="http://schemas.openxmlformats.org/drawingml/2006/main" noChangeAspect="1"/>
+                        </wp:cNvGraphicFramePr>
+                        <a:graphic xmlns:a="http://schemas.openxmlformats.org/drawingml/2006/main">
+                          <a:graphicData uri="http://schemas.openxmlformats.org/drawingml/2006/picture">
+                            <pic:pic xmlns:pic="http://schemas.openxmlformats.org/drawingml/2006/picture">
+                              <pic:nvPicPr>
+                                <pic:cNvPr id="1" name="singleton.png"/>
+                                <pic:cNvPicPr/>
+                              </pic:nvPicPr>
+                              <pic:blipFill rotWithShape="1">
+                                <a:blip r:embed="rId6">
+                                  <a:extLst>
+                                    <a:ext uri="{28A0092B-C50C-407E-A947-70E740481C1C}">
+                                      <a14:useLocalDpi xmlns:a14="http://schemas.microsoft.com/office/drawing/2010/main" val="0"/>
+                                    </a:ext>
+                                  </a:extLst>
+                                </a:blip>
+                                <a:srcRect l="14289" t="24291" r="13029" b="26718"/>
+                                <a:stretch/>
+                              </pic:blipFill>
+                              <pic:spPr bwMode="auto">
+                                <a:xfrm>
+                                  <a:off x="0" y="0"/>
+                                  <a:ext cx="1983740" cy="1336675"/>
+                                </a:xfrm>
+                                <a:prstGeom prst="rect">
+                                  <a:avLst/>
+                                </a:prstGeom>
+                                <a:ln>
+                                  <a:noFill/>
+                                </a:ln>
+                                <a:extLst>
+                                  <a:ext uri="{53640926-AAD7-44D8-BBD7-CCE9431645EC}">
+                                    <a14:shadowObscured xmlns:a14="http://schemas.microsoft.com/office/drawing/2010/main"/>
+                                  </a:ext>
+                                </a:extLst>
+                              </pic:spPr>
+                            </pic:pic>
+                          </a:graphicData>
+                        </a:graphic>
+                        <wp14:sizeRelH relativeFrom="margin">
+                          <wp14:pctWidth>0</wp14:pctWidth>
+                        </wp14:sizeRelH>
+                        <wp14:sizeRelV relativeFrom="margin">
+                          <wp14:pctHeight>0</wp14:pctHeight>
+                        </wp14:sizeRelV>
+                      </wp:anchor>
+                    </w:drawing>
+                  </w:r>
+                </w:p>
+              </w:tc>
+            </w:tr>
+            <w:tr>
+              <w:tc>
+                <w:tcPr>
+                  <w:tcW w:w="1127" w:type="dxa"/>
+                  <w:gridSpan w:val="2"/>
+                  <w:shd w:val="clear" w:color="auto" w:fill="5B9BD5" w:themeFill="accent1"/>
+                </w:tcPr>
+                <w:p>
+                  <w:pPr>
+                    <w:rPr>
+                      <w:rFonts w:ascii="NeverMind Bold" w:hAnsi="NeverMind Bold"/>
+                      <w:lang w:val="en-US"/>
+                    </w:rPr>
+                  </w:pPr>
+                  <w:r>
+                    <w:rPr>
+                      <w:rFonts w:ascii="NeverMind Bold" w:hAnsi="NeverMind Bold"/>
+                      <w:lang w:val="en-US"/>
+                    </w:rPr>
+                    <w:t>WHAT ?</w:t>
+                  </w:r>
+                </w:p>
+              </w:tc>
+              <w:tc>
+                <w:tcPr>
+                  <w:tcW w:w="6137" w:type="dxa"/>
+                  <w:gridSpan w:val="3"/>
+                  <w:shd w:val="clear" w:color="auto" w:fill="BDD6EE" w:themeFill="accent1" w:themeFillTint="66"/>
+                </w:tcPr>
+                <w:p>
+                  <w:pPr>
+                    <w:rPr>
+                      <w:rFonts w:ascii="Raleway" w:hAnsi="Raleway"/>
+                      <w:lang w:val="en-US"/>
+                    </w:rPr>
+                  </w:pPr>
+                  <w:r>
+                    <w:rPr>
+                      <w:rFonts w:ascii="Raleway" w:hAnsi="Raleway"/>
+                      <w:lang w:val="en-US"/>
+                    </w:rPr>
+                    <w:t>Only one instance of a class is allowed within a system.</w:t>
+                  </w:r>
+                </w:p>
+              </w:tc>
+            </w:tr>
+            <w:tr>
+              <w:tc>
+                <w:tcPr>
+                  <w:tcW w:w="1127" w:type="dxa"/>
+                  <w:gridSpan w:val="2"/>
+                  <w:shd w:val="clear" w:color="auto" w:fill="5B9BD5" w:themeFill="accent1"/>
+                </w:tcPr>
+                <w:p>
+                  <w:pPr>
+                    <w:tabs>
+                      <w:tab w:val="left" w:pos="1780"/>
+                    </w:tabs>
+                    <w:rPr>
+                      <w:rFonts w:ascii="NeverMind Bold" w:hAnsi="NeverMind Bold"/>
+                      <w:lang w:val="en-US"/>
+                    </w:rPr>
+                  </w:pPr>
+                  <w:r>
+                    <w:rPr>
+                      <w:rFonts w:ascii="NeverMind Bold" w:hAnsi="NeverMind Bold"/>
+                      <w:lang w:val="en-US"/>
+                    </w:rPr>
+                    <w:t>WHEN ?</w:t>
+                  </w:r>
+                </w:p>
+              </w:tc>
+              <w:tc>
+                <w:tcPr>
+                  <w:tcW w:w="6137" w:type="dxa"/>
+                  <w:gridSpan w:val="3"/>
+                  <w:shd w:val="clear" w:color="auto" w:fill="BDD6EE" w:themeFill="accent1" w:themeFillTint="66"/>
+                </w:tcPr>
+                <w:p>
+                  <w:pPr>
+                    <w:pStyle w:val="Paragraphedeliste"/>
+                    <w:numPr>
+                      <w:ilvl w:val="0"/>
+                      <w:numId w:val="1"/>
+                    </w:numPr>
+                    <w:tabs>
+                      <w:tab w:val="left" w:pos="1780"/>
+                    </w:tabs>
+                    <w:rPr>
+                      <w:rFonts w:ascii="Raleway" w:hAnsi="Raleway"/>
+                      <w:lang w:val="en-US"/>
+                    </w:rPr>
+                  </w:pPr>
+                  <w:r>
+                    <w:rPr>
+                      <w:rFonts w:ascii="Raleway" w:hAnsi="Raleway"/>
+                      <w:lang w:val="en-US"/>
+                    </w:rPr>
+                    <w:t>Exactly one instance of a class is required.</w:t>
+                  </w:r>
+                </w:p>
+                <w:p>
+                  <w:pPr>
+                    <w:pStyle w:val="Paragraphedeliste"/>
+                    <w:numPr>
+                      <w:ilvl w:val="0"/>
+                      <w:numId w:val="1"/>
+                    </w:numPr>
+                    <w:tabs>
+                      <w:tab w:val="left" w:pos="1780"/>
+                    </w:tabs>
+                    <w:rPr>
+                      <w:rFonts w:ascii="Raleway" w:hAnsi="Raleway"/>
+                      <w:lang w:val="en-US"/>
+                    </w:rPr>
+                  </w:pPr>
+                  <w:r>
+                    <w:rPr>
+                      <w:rFonts w:ascii="Raleway" w:hAnsi="Raleway"/>
+                      <w:lang w:val="en-US"/>
+                    </w:rPr>
+                    <w:t>Controlled access to single object is necessary.</w:t>
+                  </w:r>
+                </w:p>
+              </w:tc>
+            </w:tr>
+            <w:tr>
+              <w:tc>
+                <w:tcPr>
+                  <w:tcW w:w="1307" w:type="dxa"/>
+                  <w:gridSpan w:val="3"/>
+                  <w:shd w:val="clear" w:color="auto" w:fill="5B9BD5" w:themeFill="accent1"/>
+                  <w:vAlign w:val="center"/>
+                </w:tcPr>
+                <w:p>
+                  <w:pPr>
+                    <w:tabs>
+                      <w:tab w:val="left" w:pos="1780"/>
+                    </w:tabs>
+                    <w:rPr>
+                      <w:rFonts w:ascii="NeverMind Bold" w:hAnsi="NeverMind Bold"/>
+                      <w:lang w:val="en-US"/>
+                    </w:rPr>
+                  </w:pPr>
+                  <w:r>
+                    <w:rPr>
+                      <w:rFonts w:ascii="NeverMind Bold" w:hAnsi="NeverMind Bold"/>
+                      <w:lang w:val="en-US"/>
+                    </w:rPr>
+                    <w:t>EXAMPLE</w:t>
+                  </w:r>
+                </w:p>
+              </w:tc>
+              <w:tc>
+                <w:tcPr>
+                  <w:tcW w:w="5957" w:type="dxa"/>
+                  <w:gridSpan w:val="2"/>
+                  <w:shd w:val="clear" w:color="auto" w:fill="BDD6EE" w:themeFill="accent1" w:themeFillTint="66"/>
+                </w:tcPr>
+                <w:p>
+                  <w:pPr>
+                    <w:tabs>
+                      <w:tab w:val="left" w:pos="1780"/>
+                    </w:tabs>
+                    <w:jc w:val="both"/>
+                    <w:rPr>
+                      <w:rFonts w:ascii="Raleway" w:hAnsi="Raleway"/>
+                      <w:lang w:val="en-US"/>
+                    </w:rPr>
+                  </w:pPr>
+                  <w:r>
+                    <w:rPr>
+                      <w:rFonts w:ascii="Raleway" w:hAnsi="Raleway"/>
+                      <w:lang w:val="en-US"/>
+                    </w:rPr>
+                    <w:t>Most languages provide some sort of system that allows the language to interact with the native operating system. Since the application is physically running on only one operating system there is only ever a need for a single instance of this system object. The singleton pattern would be implemented by the language runtime to ensure that only a single copy of the system object is created and to ensure only appropriate processes are allowed access to it.</w:t>
+                  </w:r>
+                  <w:bookmarkStart w:id="0" w:name="_GoBack"/>
+                  <w:bookmarkEnd w:id="0"/>
+                </w:p>
+              </w:tc>
+            </w:tr>
+          </w:tbl>
           <w:p>
             <w:pPr>
               <w:rPr>
@@ -2132,7 +2541,7 @@
         </w:tc>
         <w:tc>
           <w:tcPr>
-            <w:tcW w:w="7429" w:type="dxa"/>
+            <w:tcW w:w="7760" w:type="dxa"/>
           </w:tcPr>
           <w:p>
             <w:pPr>
@@ -2161,6 +2570,128 @@
     </w:sectPr>
   </w:body>
 </w:document>
+</file>
+
+<file path=word/numbering.xml><?xml version="1.0" encoding="utf-8"?>
+<w:numbering xmlns:wpc="http://schemas.microsoft.com/office/word/2010/wordprocessingCanvas" xmlns:cx="http://schemas.microsoft.com/office/drawing/2014/chartex" xmlns:cx1="http://schemas.microsoft.com/office/drawing/2015/9/8/chartex" xmlns:mc="http://schemas.openxmlformats.org/markup-compatibility/2006" xmlns:o="urn:schemas-microsoft-com:office:office" xmlns:r="http://schemas.openxmlformats.org/officeDocument/2006/relationships" xmlns:m="http://schemas.openxmlformats.org/officeDocument/2006/math" xmlns:v="urn:schemas-microsoft-com:vml" xmlns:wp14="http://schemas.microsoft.com/office/word/2010/wordprocessingDrawing" xmlns:wp="http://schemas.openxmlformats.org/drawingml/2006/wordprocessingDrawing" xmlns:w10="urn:schemas-microsoft-com:office:word" xmlns:w="http://schemas.openxmlformats.org/wordprocessingml/2006/main" xmlns:w14="http://schemas.microsoft.com/office/word/2010/wordml" xmlns:w15="http://schemas.microsoft.com/office/word/2012/wordml" xmlns:w16se="http://schemas.microsoft.com/office/word/2015/wordml/symex" xmlns:wpg="http://schemas.microsoft.com/office/word/2010/wordprocessingGroup" xmlns:wpi="http://schemas.microsoft.com/office/word/2010/wordprocessingInk" xmlns:wne="http://schemas.microsoft.com/office/word/2006/wordml" xmlns:wps="http://schemas.microsoft.com/office/word/2010/wordprocessingShape" mc:Ignorable="w14 w15 w16se wp14">
+  <w:abstractNum w:abstractNumId="0" w15:restartNumberingAfterBreak="0">
+    <w:nsid w:val="46E1656B"/>
+    <w:multiLevelType w:val="hybridMultilevel"/>
+    <w:tmpl w:val="2E1C30E2"/>
+    <w:lvl w:ilvl="0" w:tplc="48C8AF50">
+      <w:start w:val="1"/>
+      <w:numFmt w:val="bullet"/>
+      <w:suff w:val="space"/>
+      <w:lvlText w:val=""/>
+      <w:lvlJc w:val="left"/>
+      <w:pPr>
+        <w:ind w:left="0" w:firstLine="0"/>
+      </w:pPr>
+      <w:rPr>
+        <w:rFonts w:ascii="Symbol" w:hAnsi="Symbol" w:hint="default"/>
+      </w:rPr>
+    </w:lvl>
+    <w:lvl w:ilvl="1" w:tplc="04090003" w:tentative="1">
+      <w:start w:val="1"/>
+      <w:numFmt w:val="bullet"/>
+      <w:lvlText w:val="o"/>
+      <w:lvlJc w:val="left"/>
+      <w:pPr>
+        <w:ind w:left="1440" w:hanging="360"/>
+      </w:pPr>
+      <w:rPr>
+        <w:rFonts w:ascii="Courier New" w:hAnsi="Courier New" w:cs="Courier New" w:hint="default"/>
+      </w:rPr>
+    </w:lvl>
+    <w:lvl w:ilvl="2" w:tplc="04090005" w:tentative="1">
+      <w:start w:val="1"/>
+      <w:numFmt w:val="bullet"/>
+      <w:lvlText w:val=""/>
+      <w:lvlJc w:val="left"/>
+      <w:pPr>
+        <w:ind w:left="2160" w:hanging="360"/>
+      </w:pPr>
+      <w:rPr>
+        <w:rFonts w:ascii="Wingdings" w:hAnsi="Wingdings" w:hint="default"/>
+      </w:rPr>
+    </w:lvl>
+    <w:lvl w:ilvl="3" w:tplc="04090001" w:tentative="1">
+      <w:start w:val="1"/>
+      <w:numFmt w:val="bullet"/>
+      <w:lvlText w:val=""/>
+      <w:lvlJc w:val="left"/>
+      <w:pPr>
+        <w:ind w:left="2880" w:hanging="360"/>
+      </w:pPr>
+      <w:rPr>
+        <w:rFonts w:ascii="Symbol" w:hAnsi="Symbol" w:hint="default"/>
+      </w:rPr>
+    </w:lvl>
+    <w:lvl w:ilvl="4" w:tplc="04090003" w:tentative="1">
+      <w:start w:val="1"/>
+      <w:numFmt w:val="bullet"/>
+      <w:lvlText w:val="o"/>
+      <w:lvlJc w:val="left"/>
+      <w:pPr>
+        <w:ind w:left="3600" w:hanging="360"/>
+      </w:pPr>
+      <w:rPr>
+        <w:rFonts w:ascii="Courier New" w:hAnsi="Courier New" w:cs="Courier New" w:hint="default"/>
+      </w:rPr>
+    </w:lvl>
+    <w:lvl w:ilvl="5" w:tplc="04090005" w:tentative="1">
+      <w:start w:val="1"/>
+      <w:numFmt w:val="bullet"/>
+      <w:lvlText w:val=""/>
+      <w:lvlJc w:val="left"/>
+      <w:pPr>
+        <w:ind w:left="4320" w:hanging="360"/>
+      </w:pPr>
+      <w:rPr>
+        <w:rFonts w:ascii="Wingdings" w:hAnsi="Wingdings" w:hint="default"/>
+      </w:rPr>
+    </w:lvl>
+    <w:lvl w:ilvl="6" w:tplc="04090001" w:tentative="1">
+      <w:start w:val="1"/>
+      <w:numFmt w:val="bullet"/>
+      <w:lvlText w:val=""/>
+      <w:lvlJc w:val="left"/>
+      <w:pPr>
+        <w:ind w:left="5040" w:hanging="360"/>
+      </w:pPr>
+      <w:rPr>
+        <w:rFonts w:ascii="Symbol" w:hAnsi="Symbol" w:hint="default"/>
+      </w:rPr>
+    </w:lvl>
+    <w:lvl w:ilvl="7" w:tplc="04090003" w:tentative="1">
+      <w:start w:val="1"/>
+      <w:numFmt w:val="bullet"/>
+      <w:lvlText w:val="o"/>
+      <w:lvlJc w:val="left"/>
+      <w:pPr>
+        <w:ind w:left="5760" w:hanging="360"/>
+      </w:pPr>
+      <w:rPr>
+        <w:rFonts w:ascii="Courier New" w:hAnsi="Courier New" w:cs="Courier New" w:hint="default"/>
+      </w:rPr>
+    </w:lvl>
+    <w:lvl w:ilvl="8" w:tplc="04090005" w:tentative="1">
+      <w:start w:val="1"/>
+      <w:numFmt w:val="bullet"/>
+      <w:lvlText w:val=""/>
+      <w:lvlJc w:val="left"/>
+      <w:pPr>
+        <w:ind w:left="6480" w:hanging="360"/>
+      </w:pPr>
+      <w:rPr>
+        <w:rFonts w:ascii="Wingdings" w:hAnsi="Wingdings" w:hint="default"/>
+      </w:rPr>
+    </w:lvl>
+  </w:abstractNum>
+  <w:num w:numId="1">
+    <w:abstractNumId w:val="0"/>
+  </w:num>
+</w:numbering>
 </file>
 
 <file path=word/styles.xml><?xml version="1.0" encoding="utf-8"?>
@@ -2622,6 +3153,17 @@
       <w:lang w:val="fr-FR" w:bidi="ar-DZ"/>
     </w:rPr>
   </w:style>
+  <w:style w:type="paragraph" w:styleId="Paragraphedeliste">
+    <w:name w:val="List Paragraph"/>
+    <w:basedOn w:val="Normal"/>
+    <w:uiPriority w:val="34"/>
+    <w:qFormat/>
+    <w:rsid w:val="007160D7"/>
+    <w:pPr>
+      <w:ind w:left="720"/>
+      <w:contextualSpacing/>
+    </w:pPr>
+  </w:style>
 </w:styles>
 </file>
 

</xml_diff>

<commit_message>
Singleton Pattern [Creational Pattern] : Eager
</commit_message>
<xml_diff>
--- a/src/main/java/com/cleverdeveloper/docs/Design Pattern Cheat Sheet.docx
+++ b/src/main/java/com/cleverdeveloper/docs/Design Pattern Cheat Sheet.docx
@@ -2352,6 +2352,7 @@
                   <w:tcW w:w="1127" w:type="dxa"/>
                   <w:gridSpan w:val="2"/>
                   <w:shd w:val="clear" w:color="auto" w:fill="5B9BD5" w:themeFill="accent1"/>
+                  <w:vAlign w:val="center"/>
                 </w:tcPr>
                 <w:p>
                   <w:pPr>
@@ -2398,6 +2399,7 @@
                   <w:tcW w:w="1127" w:type="dxa"/>
                   <w:gridSpan w:val="2"/>
                   <w:shd w:val="clear" w:color="auto" w:fill="5B9BD5" w:themeFill="accent1"/>
+                  <w:vAlign w:val="center"/>
                 </w:tcPr>
                 <w:p>
                   <w:pPr>
@@ -2470,6 +2472,105 @@
                     <w:t>Controlled access to single object is necessary.</w:t>
                   </w:r>
                 </w:p>
+                <w:p>
+                  <w:pPr>
+                    <w:pStyle w:val="Paragraphedeliste"/>
+                    <w:numPr>
+                      <w:ilvl w:val="0"/>
+                      <w:numId w:val="1"/>
+                    </w:numPr>
+                    <w:tabs>
+                      <w:tab w:val="left" w:pos="1780"/>
+                    </w:tabs>
+                    <w:rPr>
+                      <w:rFonts w:ascii="Raleway" w:hAnsi="Raleway"/>
+                      <w:lang w:val="en-US"/>
+                    </w:rPr>
+                  </w:pPr>
+                  <w:r>
+                    <w:rPr>
+                      <w:rFonts w:ascii="Raleway" w:hAnsi="Raleway"/>
+                      <w:lang w:val="en-US"/>
+                    </w:rPr>
+                    <w:t xml:space="preserve">There are two forms of Singleton </w:t>
+                  </w:r>
+                  <w:r>
+                    <w:rPr>
+                      <w:rFonts w:ascii="Raleway" w:hAnsi="Raleway"/>
+                      <w:lang w:val="en-US"/>
+                    </w:rPr>
+                    <w:t>Instantiation</w:t>
+                  </w:r>
+                  <w:r>
+                    <w:rPr>
+                      <w:rFonts w:ascii="Raleway" w:hAnsi="Raleway"/>
+                      <w:lang w:val="en-US"/>
+                    </w:rPr>
+                    <w:t>:</w:t>
+                  </w:r>
+                </w:p>
+                <w:p>
+                  <w:pPr>
+                    <w:pStyle w:val="Paragraphedeliste"/>
+                    <w:numPr>
+                      <w:ilvl w:val="1"/>
+                      <w:numId w:val="1"/>
+                    </w:numPr>
+                    <w:tabs>
+                      <w:tab w:val="left" w:pos="1780"/>
+                    </w:tabs>
+                    <w:rPr>
+                      <w:rFonts w:ascii="Raleway" w:hAnsi="Raleway"/>
+                      <w:lang w:val="en-US"/>
+                    </w:rPr>
+                  </w:pPr>
+                  <w:r>
+                    <w:rPr>
+                      <w:rFonts w:ascii="Raleway" w:hAnsi="Raleway"/>
+                      <w:lang w:val="en-US"/>
+                    </w:rPr>
+                    <w:t>Early : object creation takes place at the load t</w:t>
+                  </w:r>
+                  <w:bookmarkStart w:id="0" w:name="_GoBack"/>
+                  <w:bookmarkEnd w:id="0"/>
+                  <w:r>
+                    <w:rPr>
+                      <w:rFonts w:ascii="Raleway" w:hAnsi="Raleway"/>
+                      <w:lang w:val="en-US"/>
+                    </w:rPr>
+                    <w:t>ime.</w:t>
+                  </w:r>
+                </w:p>
+                <w:p>
+                  <w:pPr>
+                    <w:pStyle w:val="Paragraphedeliste"/>
+                    <w:numPr>
+                      <w:ilvl w:val="1"/>
+                      <w:numId w:val="1"/>
+                    </w:numPr>
+                    <w:tabs>
+                      <w:tab w:val="left" w:pos="1780"/>
+                    </w:tabs>
+                    <w:rPr>
+                      <w:rFonts w:ascii="Raleway" w:hAnsi="Raleway"/>
+                      <w:lang w:val="en-US"/>
+                    </w:rPr>
+                  </w:pPr>
+                  <w:r>
+                    <w:rPr>
+                      <w:rFonts w:ascii="Raleway" w:hAnsi="Raleway"/>
+                      <w:lang w:val="en-US"/>
+                    </w:rPr>
+                    <w:t xml:space="preserve">Lazy : object creation is done according to </w:t>
+                  </w:r>
+                  <w:r>
+                    <w:rPr>
+                      <w:rFonts w:ascii="Raleway" w:hAnsi="Raleway"/>
+                      <w:lang w:val="en-US"/>
+                    </w:rPr>
+                    <w:t>requirement</w:t>
+                  </w:r>
+                </w:p>
               </w:tc>
             </w:tr>
             <w:tr>
@@ -2523,8 +2624,6 @@
                     </w:rPr>
                     <w:t>Most languages provide some sort of system that allows the language to interact with the native operating system. Since the application is physically running on only one operating system there is only ever a need for a single instance of this system object. The singleton pattern would be implemented by the language runtime to ensure that only a single copy of the system object is created and to ensure only appropriate processes are allowed access to it.</w:t>
                   </w:r>
-                  <w:bookmarkStart w:id="0" w:name="_GoBack"/>
-                  <w:bookmarkEnd w:id="0"/>
                 </w:p>
               </w:tc>
             </w:tr>
@@ -2577,7 +2676,7 @@
   <w:abstractNum w:abstractNumId="0" w15:restartNumberingAfterBreak="0">
     <w:nsid w:val="46E1656B"/>
     <w:multiLevelType w:val="hybridMultilevel"/>
-    <w:tmpl w:val="2E1C30E2"/>
+    <w:tmpl w:val="075CB4B8"/>
     <w:lvl w:ilvl="0" w:tplc="48C8AF50">
       <w:start w:val="1"/>
       <w:numFmt w:val="bullet"/>
@@ -2591,16 +2690,17 @@
         <w:rFonts w:ascii="Symbol" w:hAnsi="Symbol" w:hint="default"/>
       </w:rPr>
     </w:lvl>
-    <w:lvl w:ilvl="1" w:tplc="04090003" w:tentative="1">
+    <w:lvl w:ilvl="1" w:tplc="BD24B958">
       <w:start w:val="1"/>
       <w:numFmt w:val="bullet"/>
+      <w:suff w:val="space"/>
       <w:lvlText w:val="o"/>
       <w:lvlJc w:val="left"/>
       <w:pPr>
-        <w:ind w:left="1440" w:hanging="360"/>
+        <w:ind w:left="0" w:firstLine="144"/>
       </w:pPr>
       <w:rPr>
-        <w:rFonts w:ascii="Courier New" w:hAnsi="Courier New" w:cs="Courier New" w:hint="default"/>
+        <w:rFonts w:ascii="Courier New" w:hAnsi="Courier New" w:hint="default"/>
       </w:rPr>
     </w:lvl>
     <w:lvl w:ilvl="2" w:tplc="04090005" w:tentative="1">

</xml_diff>

<commit_message>
Singleton Pattern [Creational Pattern] : Enum
</commit_message>
<xml_diff>
--- a/src/main/java/com/cleverdeveloper/docs/Design Pattern Cheat Sheet.docx
+++ b/src/main/java/com/cleverdeveloper/docs/Design Pattern Cheat Sheet.docx
@@ -2141,16 +2141,19 @@
               <w:tblLook w:val="04A0" w:firstRow="1" w:lastRow="0" w:firstColumn="1" w:lastColumn="0" w:noHBand="0" w:noVBand="1"/>
             </w:tblPr>
             <w:tblGrid>
-              <w:gridCol w:w="504"/>
-              <w:gridCol w:w="623"/>
-              <w:gridCol w:w="180"/>
-              <w:gridCol w:w="4060"/>
-              <w:gridCol w:w="1897"/>
+              <w:gridCol w:w="576"/>
+              <w:gridCol w:w="576"/>
+              <w:gridCol w:w="75"/>
+              <w:gridCol w:w="3960"/>
+              <w:gridCol w:w="2077"/>
             </w:tblGrid>
             <w:tr>
-              <w:tc>
-                <w:tcPr>
-                  <w:tcW w:w="504" w:type="dxa"/>
+              <w:trPr>
+                <w:trHeight w:val="432"/>
+              </w:trPr>
+              <w:tc>
+                <w:tcPr>
+                  <w:tcW w:w="576" w:type="dxa"/>
                   <w:shd w:val="clear" w:color="auto" w:fill="5B9BD5" w:themeFill="accent1"/>
                 </w:tcPr>
                 <w:p>
@@ -2169,8 +2172,8 @@
                       <w:lang w:val="en-US" w:bidi="ar-SA"/>
                     </w:rPr>
                     <w:drawing>
-                      <wp:inline distT="0" distB="0" distL="0" distR="0">
-                        <wp:extent cx="228600" cy="228600"/>
+                      <wp:inline distT="0" distB="0" distL="0" distR="0" wp14:anchorId="49C6E175" wp14:editId="6DC41959">
+                        <wp:extent cx="274320" cy="274320"/>
                         <wp:effectExtent l="0" t="0" r="0" b="0"/>
                         <wp:docPr id="3" name="Image 3"/>
                         <wp:cNvGraphicFramePr>
@@ -2198,7 +2201,7 @@
                               <pic:spPr>
                                 <a:xfrm>
                                   <a:off x="0" y="0"/>
-                                  <a:ext cx="228600" cy="228600"/>
+                                  <a:ext cx="274320" cy="274320"/>
                                 </a:xfrm>
                                 <a:prstGeom prst="rect">
                                   <a:avLst/>
@@ -2214,8 +2217,7 @@
               </w:tc>
               <w:tc>
                 <w:tcPr>
-                  <w:tcW w:w="4863" w:type="dxa"/>
-                  <w:gridSpan w:val="3"/>
+                  <w:tcW w:w="576" w:type="dxa"/>
                   <w:shd w:val="clear" w:color="auto" w:fill="5B9BD5" w:themeFill="accent1"/>
                   <w:vAlign w:val="center"/>
                 </w:tcPr>
@@ -2229,27 +2231,99 @@
                   <w:r>
                     <w:rPr>
                       <w:rFonts w:ascii="Raleway ExtraBold" w:hAnsi="Raleway ExtraBold"/>
-                      <w:lang w:val="en-US"/>
-                    </w:rPr>
-                    <w:t>SINGLETON</w:t>
-                  </w:r>
-                </w:p>
-              </w:tc>
-              <w:tc>
-                <w:tcPr>
-                  <w:tcW w:w="1897" w:type="dxa"/>
+                      <w:noProof/>
+                      <w:lang w:val="en-US" w:bidi="ar-SA"/>
+                    </w:rPr>
+                    <w:drawing>
+                      <wp:inline distT="0" distB="0" distL="0" distR="0">
+                        <wp:extent cx="274320" cy="274320"/>
+                        <wp:effectExtent l="0" t="0" r="0" b="0"/>
+                        <wp:docPr id="4" name="Image 4">
+                          <a:hlinkClick xmlns:a="http://schemas.openxmlformats.org/drawingml/2006/main" r:id="rId6"/>
+                        </wp:docPr>
+                        <wp:cNvGraphicFramePr>
+                          <a:graphicFrameLocks xmlns:a="http://schemas.openxmlformats.org/drawingml/2006/main" noChangeAspect="1"/>
+                        </wp:cNvGraphicFramePr>
+                        <a:graphic xmlns:a="http://schemas.openxmlformats.org/drawingml/2006/main">
+                          <a:graphicData uri="http://schemas.openxmlformats.org/drawingml/2006/picture">
+                            <pic:pic xmlns:pic="http://schemas.openxmlformats.org/drawingml/2006/picture">
+                              <pic:nvPicPr>
+                                <pic:cNvPr id="4" name="iconmonstr-info-filled-240.png"/>
+                                <pic:cNvPicPr/>
+                              </pic:nvPicPr>
+                              <pic:blipFill>
+                                <a:blip r:embed="rId7" cstate="print">
+                                  <a:extLst>
+                                    <a:ext uri="{28A0092B-C50C-407E-A947-70E740481C1C}">
+                                      <a14:useLocalDpi xmlns:a14="http://schemas.microsoft.com/office/drawing/2010/main" val="0"/>
+                                    </a:ext>
+                                  </a:extLst>
+                                </a:blip>
+                                <a:stretch>
+                                  <a:fillRect/>
+                                </a:stretch>
+                              </pic:blipFill>
+                              <pic:spPr>
+                                <a:xfrm>
+                                  <a:off x="0" y="0"/>
+                                  <a:ext cx="274320" cy="274320"/>
+                                </a:xfrm>
+                                <a:prstGeom prst="rect">
+                                  <a:avLst/>
+                                </a:prstGeom>
+                              </pic:spPr>
+                            </pic:pic>
+                          </a:graphicData>
+                        </a:graphic>
+                      </wp:inline>
+                    </w:drawing>
+                  </w:r>
+                </w:p>
+              </w:tc>
+              <w:tc>
+                <w:tcPr>
+                  <w:tcW w:w="4035" w:type="dxa"/>
+                  <w:gridSpan w:val="2"/>
                   <w:shd w:val="clear" w:color="auto" w:fill="5B9BD5" w:themeFill="accent1"/>
                   <w:vAlign w:val="center"/>
                 </w:tcPr>
                 <w:p>
                   <w:pPr>
+                    <w:rPr>
+                      <w:rFonts w:ascii="Raleway ExtraBold" w:hAnsi="Raleway ExtraBold"/>
+                      <w:lang w:val="en-US"/>
+                    </w:rPr>
+                  </w:pPr>
+                  <w:r>
+                    <w:rPr>
+                      <w:rFonts w:ascii="Raleway ExtraBold" w:hAnsi="Raleway ExtraBold"/>
+                      <w:lang w:val="en-US"/>
+                    </w:rPr>
+                    <w:t>SINGLETON</w:t>
+                  </w:r>
+                </w:p>
+              </w:tc>
+              <w:tc>
+                <w:tcPr>
+                  <w:tcW w:w="2077" w:type="dxa"/>
+                  <w:shd w:val="clear" w:color="auto" w:fill="5B9BD5" w:themeFill="accent1"/>
+                  <w:vAlign w:val="center"/>
+                </w:tcPr>
+                <w:p>
+                  <w:pPr>
                     <w:jc w:val="right"/>
                     <w:rPr>
-                      <w:lang w:val="en-US"/>
-                    </w:rPr>
-                  </w:pPr>
-                  <w:r>
-                    <w:rPr>
+                      <w:rFonts w:ascii="Raleway" w:hAnsi="Raleway"/>
+                      <w:b/>
+                      <w:bCs/>
+                      <w:lang w:val="en-US"/>
+                    </w:rPr>
+                  </w:pPr>
+                  <w:r>
+                    <w:rPr>
+                      <w:rFonts w:ascii="Raleway" w:hAnsi="Raleway"/>
+                      <w:b/>
+                      <w:bCs/>
                       <w:lang w:val="en-US"/>
                     </w:rPr>
                     <w:t>Object Creational</w:t>
@@ -2274,6 +2348,8 @@
                       <w:rtl/>
                     </w:rPr>
                   </w:pPr>
+                  <w:bookmarkStart w:id="0" w:name="_GoBack"/>
+                  <w:bookmarkEnd w:id="0"/>
                   <w:r>
                     <w:rPr>
                       <w:noProof/>
@@ -2304,7 +2380,7 @@
                                 <pic:cNvPicPr/>
                               </pic:nvPicPr>
                               <pic:blipFill rotWithShape="1">
-                                <a:blip r:embed="rId6">
+                                <a:blip r:embed="rId8">
                                   <a:extLst>
                                     <a:ext uri="{28A0092B-C50C-407E-A947-70E740481C1C}">
                                       <a14:useLocalDpi xmlns:a14="http://schemas.microsoft.com/office/drawing/2010/main" val="0"/>
@@ -2349,13 +2425,14 @@
             <w:tr>
               <w:tc>
                 <w:tcPr>
-                  <w:tcW w:w="1127" w:type="dxa"/>
-                  <w:gridSpan w:val="2"/>
+                  <w:tcW w:w="1227" w:type="dxa"/>
+                  <w:gridSpan w:val="3"/>
                   <w:shd w:val="clear" w:color="auto" w:fill="5B9BD5" w:themeFill="accent1"/>
                   <w:vAlign w:val="center"/>
                 </w:tcPr>
                 <w:p>
                   <w:pPr>
+                    <w:jc w:val="center"/>
                     <w:rPr>
                       <w:rFonts w:ascii="NeverMind Bold" w:hAnsi="NeverMind Bold"/>
                       <w:lang w:val="en-US"/>
@@ -2372,8 +2449,8 @@
               </w:tc>
               <w:tc>
                 <w:tcPr>
-                  <w:tcW w:w="6137" w:type="dxa"/>
-                  <w:gridSpan w:val="3"/>
+                  <w:tcW w:w="6037" w:type="dxa"/>
+                  <w:gridSpan w:val="2"/>
                   <w:shd w:val="clear" w:color="auto" w:fill="BDD6EE" w:themeFill="accent1" w:themeFillTint="66"/>
                 </w:tcPr>
                 <w:p>
@@ -2396,8 +2473,8 @@
             <w:tr>
               <w:tc>
                 <w:tcPr>
-                  <w:tcW w:w="1127" w:type="dxa"/>
-                  <w:gridSpan w:val="2"/>
+                  <w:tcW w:w="1227" w:type="dxa"/>
+                  <w:gridSpan w:val="3"/>
                   <w:shd w:val="clear" w:color="auto" w:fill="5B9BD5" w:themeFill="accent1"/>
                   <w:vAlign w:val="center"/>
                 </w:tcPr>
@@ -2406,6 +2483,7 @@
                     <w:tabs>
                       <w:tab w:val="left" w:pos="1780"/>
                     </w:tabs>
+                    <w:jc w:val="center"/>
                     <w:rPr>
                       <w:rFonts w:ascii="NeverMind Bold" w:hAnsi="NeverMind Bold"/>
                       <w:lang w:val="en-US"/>
@@ -2422,8 +2500,8 @@
               </w:tc>
               <w:tc>
                 <w:tcPr>
-                  <w:tcW w:w="6137" w:type="dxa"/>
-                  <w:gridSpan w:val="3"/>
+                  <w:tcW w:w="6037" w:type="dxa"/>
+                  <w:gridSpan w:val="2"/>
                   <w:shd w:val="clear" w:color="auto" w:fill="BDD6EE" w:themeFill="accent1" w:themeFillTint="66"/>
                 </w:tcPr>
                 <w:p>
@@ -2527,18 +2605,18 @@
                   <w:r>
                     <w:rPr>
                       <w:rFonts w:ascii="Raleway" w:hAnsi="Raleway"/>
-                      <w:lang w:val="en-US"/>
-                    </w:rPr>
-                    <w:t>Early : object creation takes place at the load t</w:t>
-                  </w:r>
-                  <w:bookmarkStart w:id="0" w:name="_GoBack"/>
-                  <w:bookmarkEnd w:id="0"/>
-                  <w:r>
-                    <w:rPr>
-                      <w:rFonts w:ascii="Raleway" w:hAnsi="Raleway"/>
-                      <w:lang w:val="en-US"/>
-                    </w:rPr>
-                    <w:t>ime.</w:t>
+                      <w:b/>
+                      <w:bCs/>
+                      <w:lang w:val="en-US"/>
+                    </w:rPr>
+                    <w:t>Early</w:t>
+                  </w:r>
+                  <w:r>
+                    <w:rPr>
+                      <w:rFonts w:ascii="Raleway" w:hAnsi="Raleway"/>
+                      <w:lang w:val="en-US"/>
+                    </w:rPr>
+                    <w:t xml:space="preserve"> : object creation takes place at the load time.</w:t>
                   </w:r>
                 </w:p>
                 <w:p>
@@ -2559,9 +2637,18 @@
                   <w:r>
                     <w:rPr>
                       <w:rFonts w:ascii="Raleway" w:hAnsi="Raleway"/>
-                      <w:lang w:val="en-US"/>
-                    </w:rPr>
-                    <w:t xml:space="preserve">Lazy : object creation is done according to </w:t>
+                      <w:b/>
+                      <w:bCs/>
+                      <w:lang w:val="en-US"/>
+                    </w:rPr>
+                    <w:t>Lazy</w:t>
+                  </w:r>
+                  <w:r>
+                    <w:rPr>
+                      <w:rFonts w:ascii="Raleway" w:hAnsi="Raleway"/>
+                      <w:lang w:val="en-US"/>
+                    </w:rPr>
+                    <w:t xml:space="preserve"> : object creation is done according to </w:t>
                   </w:r>
                   <w:r>
                     <w:rPr>
@@ -2569,6 +2656,77 @@
                       <w:lang w:val="en-US"/>
                     </w:rPr>
                     <w:t>requirement</w:t>
+                  </w:r>
+                </w:p>
+                <w:p>
+                  <w:pPr>
+                    <w:pStyle w:val="Paragraphedeliste"/>
+                    <w:numPr>
+                      <w:ilvl w:val="1"/>
+                      <w:numId w:val="1"/>
+                    </w:numPr>
+                    <w:tabs>
+                      <w:tab w:val="left" w:pos="1780"/>
+                    </w:tabs>
+                    <w:rPr>
+                      <w:rFonts w:ascii="Raleway" w:hAnsi="Raleway"/>
+                      <w:lang w:val="en-US"/>
+                    </w:rPr>
+                  </w:pPr>
+                  <w:r>
+                    <w:rPr>
+                      <w:rFonts w:ascii="Raleway" w:hAnsi="Raleway"/>
+                      <w:b/>
+                      <w:bCs/>
+                      <w:lang w:val="en-US"/>
+                    </w:rPr>
+                    <w:t>Static Block Initialization</w:t>
+                  </w:r>
+                  <w:r>
+                    <w:rPr>
+                      <w:rFonts w:ascii="Raleway" w:hAnsi="Raleway"/>
+                      <w:lang w:val="en-US"/>
+                    </w:rPr>
+                    <w:t>: class loading sequence.</w:t>
+                  </w:r>
+                </w:p>
+                <w:p>
+                  <w:pPr>
+                    <w:pStyle w:val="Paragraphedeliste"/>
+                    <w:numPr>
+                      <w:ilvl w:val="1"/>
+                      <w:numId w:val="1"/>
+                    </w:numPr>
+                    <w:tabs>
+                      <w:tab w:val="left" w:pos="1780"/>
+                    </w:tabs>
+                    <w:rPr>
+                      <w:rFonts w:ascii="Raleway" w:hAnsi="Raleway"/>
+                      <w:lang w:val="en-US"/>
+                    </w:rPr>
+                  </w:pPr>
+                  <w:r>
+                    <w:rPr>
+                      <w:rFonts w:ascii="Raleway" w:hAnsi="Raleway"/>
+                      <w:b/>
+                      <w:bCs/>
+                      <w:lang w:val="en-US"/>
+                    </w:rPr>
+                    <w:t>Bill Pugh solution</w:t>
+                  </w:r>
+                  <w:r>
+                    <w:rPr>
+                      <w:rFonts w:ascii="Raleway" w:hAnsi="Raleway"/>
+                      <w:lang w:val="en-US"/>
+                    </w:rPr>
+                    <w:t>:</w:t>
+                  </w:r>
+                  <w:r>
+                    <w:rPr>
+                      <w:rFonts w:ascii="Raleway" w:hAnsi="Raleway"/>
+                      <w:lang w:val="en-US"/>
+                    </w:rPr>
+                    <w:t xml:space="preserve"> for java memory model changes.</w:t>
                   </w:r>
                 </w:p>
               </w:tc>
@@ -2576,7 +2734,7 @@
             <w:tr>
               <w:tc>
                 <w:tcPr>
-                  <w:tcW w:w="1307" w:type="dxa"/>
+                  <w:tcW w:w="1227" w:type="dxa"/>
                   <w:gridSpan w:val="3"/>
                   <w:shd w:val="clear" w:color="auto" w:fill="5B9BD5" w:themeFill="accent1"/>
                   <w:vAlign w:val="center"/>
@@ -2586,6 +2744,7 @@
                     <w:tabs>
                       <w:tab w:val="left" w:pos="1780"/>
                     </w:tabs>
+                    <w:jc w:val="center"/>
                     <w:rPr>
                       <w:rFonts w:ascii="NeverMind Bold" w:hAnsi="NeverMind Bold"/>
                       <w:lang w:val="en-US"/>
@@ -2602,7 +2761,7 @@
               </w:tc>
               <w:tc>
                 <w:tcPr>
-                  <w:tcW w:w="5957" w:type="dxa"/>
+                  <w:tcW w:w="6037" w:type="dxa"/>
                   <w:gridSpan w:val="2"/>
                   <w:shd w:val="clear" w:color="auto" w:fill="BDD6EE" w:themeFill="accent1" w:themeFillTint="66"/>
                 </w:tcPr>

</xml_diff>

<commit_message>
Singleton Pattern [Creational Pattern] : Enum (Update)
</commit_message>
<xml_diff>
--- a/src/main/java/com/cleverdeveloper/docs/Design Pattern Cheat Sheet.docx
+++ b/src/main/java/com/cleverdeveloper/docs/Design Pattern Cheat Sheet.docx
@@ -71,6 +71,15 @@
                 <w:lang w:val="en-US"/>
               </w:rPr>
               <w:t>Design Patterns</w:t>
+            </w:r>
+            <w:r>
+              <w:rPr>
+                <w:rFonts w:ascii="Raleway ExtraBold" w:hAnsi="Raleway ExtraBold"/>
+                <w:sz w:val="56"/>
+                <w:szCs w:val="52"/>
+                <w:lang w:val="en-US"/>
+              </w:rPr>
+              <w:t xml:space="preserve"> in Java</w:t>
             </w:r>
           </w:p>
         </w:tc>
@@ -2348,8 +2357,6 @@
                       <w:rtl/>
                     </w:rPr>
                   </w:pPr>
-                  <w:bookmarkStart w:id="0" w:name="_GoBack"/>
-                  <w:bookmarkEnd w:id="0"/>
                   <w:r>
                     <w:rPr>
                       <w:noProof/>
@@ -2728,6 +2735,61 @@
                     </w:rPr>
                     <w:t xml:space="preserve"> for java memory model changes.</w:t>
                   </w:r>
+                </w:p>
+                <w:p>
+                  <w:pPr>
+                    <w:pStyle w:val="Paragraphedeliste"/>
+                    <w:numPr>
+                      <w:ilvl w:val="1"/>
+                      <w:numId w:val="1"/>
+                    </w:numPr>
+                    <w:tabs>
+                      <w:tab w:val="left" w:pos="1780"/>
+                    </w:tabs>
+                    <w:rPr>
+                      <w:rFonts w:ascii="Raleway" w:hAnsi="Raleway"/>
+                      <w:lang w:val="en-US"/>
+                    </w:rPr>
+                  </w:pPr>
+                  <w:r>
+                    <w:rPr>
+                      <w:rFonts w:ascii="Raleway" w:hAnsi="Raleway"/>
+                      <w:b/>
+                      <w:bCs/>
+                      <w:lang w:val="en-US"/>
+                    </w:rPr>
+                    <w:t>Enum</w:t>
+                  </w:r>
+                  <w:r>
+                    <w:rPr>
+                      <w:rFonts w:ascii="Raleway" w:hAnsi="Raleway"/>
+                      <w:lang w:val="en-US"/>
+                    </w:rPr>
+                    <w:t>:</w:t>
+                  </w:r>
+                  <w:r>
+                    <w:rPr>
+                      <w:rFonts w:ascii="Raleway" w:hAnsi="Raleway"/>
+                      <w:lang w:val="en-US"/>
+                    </w:rPr>
+                    <w:t xml:space="preserve"> implementation employs the use of </w:t>
+                  </w:r>
+                  <w:r>
+                    <w:rPr>
+                      <w:rFonts w:ascii="Raleway" w:hAnsi="Raleway"/>
+                      <w:lang w:val="en-US"/>
+                    </w:rPr>
+                    <w:t>Enum</w:t>
+                  </w:r>
+                  <w:r>
+                    <w:rPr>
+                      <w:rFonts w:ascii="Raleway" w:hAnsi="Raleway"/>
+                      <w:lang w:val="en-US"/>
+                    </w:rPr>
+                    <w:t>.</w:t>
+                  </w:r>
+                  <w:bookmarkStart w:id="0" w:name="_GoBack"/>
+                  <w:bookmarkEnd w:id="0"/>
                 </w:p>
               </w:tc>
             </w:tr>

</xml_diff>

<commit_message>
Singleton Pattern [Creational Pattern] : final
</commit_message>
<xml_diff>
--- a/src/main/java/com/cleverdeveloper/docs/Design Pattern Cheat Sheet.docx
+++ b/src/main/java/com/cleverdeveloper/docs/Design Pattern Cheat Sheet.docx
@@ -2298,6 +2298,7 @@
                 </w:tcPr>
                 <w:p>
                   <w:pPr>
+                    <w:jc w:val="center"/>
                     <w:rPr>
                       <w:rFonts w:ascii="Raleway ExtraBold" w:hAnsi="Raleway ExtraBold"/>
                       <w:lang w:val="en-US"/>
@@ -2533,6 +2534,8 @@
                     </w:rPr>
                     <w:t>Exactly one instance of a class is required.</w:t>
                   </w:r>
+                  <w:bookmarkStart w:id="0" w:name="_GoBack"/>
+                  <w:bookmarkEnd w:id="0"/>
                 </w:p>
                 <w:p>
                   <w:pPr>
@@ -2655,7 +2658,14 @@
                       <w:rFonts w:ascii="Raleway" w:hAnsi="Raleway"/>
                       <w:lang w:val="en-US"/>
                     </w:rPr>
-                    <w:t xml:space="preserve"> : object creation is done according to </w:t>
+                    <w:t xml:space="preserve"> : object </w:t>
+                  </w:r>
+                  <w:r>
+                    <w:rPr>
+                      <w:rFonts w:ascii="Raleway" w:hAnsi="Raleway"/>
+                      <w:lang w:val="en-US"/>
+                    </w:rPr>
+                    <w:t xml:space="preserve">creation done according to </w:t>
                   </w:r>
                   <w:r>
                     <w:rPr>
@@ -2788,8 +2798,45 @@
                     </w:rPr>
                     <w:t>.</w:t>
                   </w:r>
-                  <w:bookmarkStart w:id="0" w:name="_GoBack"/>
-                  <w:bookmarkEnd w:id="0"/>
+                </w:p>
+                <w:p>
+                  <w:pPr>
+                    <w:pStyle w:val="Paragraphedeliste"/>
+                    <w:numPr>
+                      <w:ilvl w:val="1"/>
+                      <w:numId w:val="1"/>
+                    </w:numPr>
+                    <w:tabs>
+                      <w:tab w:val="left" w:pos="1780"/>
+                    </w:tabs>
+                    <w:rPr>
+                      <w:rFonts w:ascii="Raleway" w:hAnsi="Raleway"/>
+                      <w:lang w:val="en-US"/>
+                    </w:rPr>
+                  </w:pPr>
+                  <w:r>
+                    <w:rPr>
+                      <w:rFonts w:ascii="Raleway" w:hAnsi="Raleway"/>
+                      <w:b/>
+                      <w:bCs/>
+                      <w:lang w:val="en-US"/>
+                    </w:rPr>
+                    <w:t>readResolve()</w:t>
+                  </w:r>
+                  <w:r>
+                    <w:rPr>
+                      <w:rFonts w:ascii="Raleway" w:hAnsi="Raleway"/>
+                      <w:lang w:val="en-US"/>
+                    </w:rPr>
+                    <w:t>:</w:t>
+                  </w:r>
+                  <w:r>
+                    <w:rPr>
+                      <w:rFonts w:ascii="Raleway" w:hAnsi="Raleway"/>
+                      <w:lang w:val="en-US"/>
+                    </w:rPr>
+                    <w:t xml:space="preserve"> to avoid multiple instance problem.</w:t>
+                  </w:r>
                 </w:p>
               </w:tc>
             </w:tr>

</xml_diff>

<commit_message>
Prototype Pattern [Creational Pattern] : modern example (TDD way).
</commit_message>
<xml_diff>
--- a/src/main/java/com/cleverdeveloper/docs/Design Pattern Cheat Sheet.docx
+++ b/src/main/java/com/cleverdeveloper/docs/Design Pattern Cheat Sheet.docx
@@ -2368,13 +2368,13 @@
                       <wp:anchor distT="0" distB="0" distL="114300" distR="114300" simplePos="0" relativeHeight="251658240" behindDoc="0" locked="0" layoutInCell="1" allowOverlap="1">
                         <wp:simplePos x="0" y="0"/>
                         <wp:positionH relativeFrom="column">
-                          <wp:posOffset>1162685</wp:posOffset>
+                          <wp:posOffset>1208405</wp:posOffset>
                         </wp:positionH>
                         <wp:positionV relativeFrom="paragraph">
-                          <wp:posOffset>6350</wp:posOffset>
+                          <wp:posOffset>12065</wp:posOffset>
                         </wp:positionV>
-                        <wp:extent cx="1983740" cy="1336675"/>
-                        <wp:effectExtent l="0" t="0" r="0" b="0"/>
+                        <wp:extent cx="2018030" cy="1360170"/>
+                        <wp:effectExtent l="0" t="0" r="1270" b="0"/>
                         <wp:wrapSquare wrapText="bothSides"/>
                         <wp:docPr id="1" name="Image 1"/>
                         <wp:cNvGraphicFramePr>
@@ -2401,7 +2401,7 @@
                               <pic:spPr bwMode="auto">
                                 <a:xfrm>
                                   <a:off x="0" y="0"/>
-                                  <a:ext cx="1983740" cy="1336675"/>
+                                  <a:ext cx="2018030" cy="1360170"/>
                                 </a:xfrm>
                                 <a:prstGeom prst="rect">
                                   <a:avLst/>
@@ -2534,8 +2534,6 @@
                     </w:rPr>
                     <w:t>Exactly one instance of a class is required.</w:t>
                   </w:r>
-                  <w:bookmarkStart w:id="0" w:name="_GoBack"/>
-                  <w:bookmarkEnd w:id="0"/>
                 </w:p>
                 <w:p>
                   <w:pPr>
@@ -2890,7 +2888,160 @@
                       <w:rFonts w:ascii="Raleway" w:hAnsi="Raleway"/>
                       <w:lang w:val="en-US"/>
                     </w:rPr>
-                    <w:t>Most languages provide some sort of system that allows the language to interact with the native operating system. Since the application is physically running on only one operating system there is only ever a need for a single instance of this system object. The singleton pattern would be implemented by the language runtime to ensure that only a single copy of the system object is created and to ensure only appropriate processes are allowed access to it.</w:t>
+                    <w:t>We can use this single object repeatedly as per the requirements. This is the reason why the multi-threaded and database applications mostly make use of the Singleton pattern in Java for caching, logging, thread pooling, configuration settings, and much mo</w:t>
+                  </w:r>
+                  <w:r>
+                    <w:rPr>
+                      <w:rFonts w:ascii="Raleway" w:hAnsi="Raleway"/>
+                      <w:lang w:val="en-US"/>
+                    </w:rPr>
+                    <w:t>re</w:t>
+                  </w:r>
+                  <w:r>
+                    <w:rPr>
+                      <w:rFonts w:ascii="Raleway" w:hAnsi="Raleway"/>
+                      <w:lang w:val="en-US"/>
+                    </w:rPr>
+                    <w:t>. The singleton pattern would be implemented by the language runtime to ensure that only a single copy of the system object is created and to ensure only appropriate processes are allowed access to it.</w:t>
+                  </w:r>
+                </w:p>
+              </w:tc>
+            </w:tr>
+            <w:tr>
+              <w:tc>
+                <w:tcPr>
+                  <w:tcW w:w="1227" w:type="dxa"/>
+                  <w:gridSpan w:val="3"/>
+                  <w:shd w:val="clear" w:color="auto" w:fill="5B9BD5" w:themeFill="accent1"/>
+                  <w:vAlign w:val="center"/>
+                </w:tcPr>
+                <w:p>
+                  <w:pPr>
+                    <w:tabs>
+                      <w:tab w:val="left" w:pos="1780"/>
+                    </w:tabs>
+                    <w:jc w:val="center"/>
+                    <w:rPr>
+                      <w:rFonts w:ascii="NeverMind Bold" w:hAnsi="NeverMind Bold"/>
+                      <w:lang w:val="en-US"/>
+                    </w:rPr>
+                  </w:pPr>
+                  <w:r>
+                    <w:rPr>
+                      <w:rFonts w:ascii="NeverMind Bold" w:hAnsi="NeverMind Bold"/>
+                      <w:lang w:val="en-US"/>
+                    </w:rPr>
+                    <w:t>RESUME</w:t>
+                  </w:r>
+                </w:p>
+              </w:tc>
+              <w:tc>
+                <w:tcPr>
+                  <w:tcW w:w="6037" w:type="dxa"/>
+                  <w:gridSpan w:val="2"/>
+                  <w:shd w:val="clear" w:color="auto" w:fill="BDD6EE" w:themeFill="accent1" w:themeFillTint="66"/>
+                </w:tcPr>
+                <w:p>
+                  <w:pPr>
+                    <w:tabs>
+                      <w:tab w:val="left" w:pos="1780"/>
+                    </w:tabs>
+                    <w:jc w:val="both"/>
+                    <w:rPr>
+                      <w:rFonts w:ascii="Raleway" w:hAnsi="Raleway"/>
+                      <w:lang w:val="en-US"/>
+                    </w:rPr>
+                  </w:pPr>
+                  <w:r>
+                    <w:rPr>
+                      <w:rFonts w:ascii="Raleway" w:hAnsi="Raleway"/>
+                      <w:lang w:val="en-US"/>
+                    </w:rPr>
+                    <w:t xml:space="preserve">Some argue that it violates the single responsibility </w:t>
+                  </w:r>
+                  <w:r>
+                    <w:rPr>
+                      <w:rFonts w:ascii="Raleway" w:hAnsi="Raleway"/>
+                      <w:lang w:val="en-US"/>
+                    </w:rPr>
+                    <w:t>principle</w:t>
+                  </w:r>
+                  <w:r>
+                    <w:rPr>
+                      <w:rFonts w:ascii="Raleway" w:hAnsi="Raleway"/>
+                      <w:lang w:val="en-US"/>
+                    </w:rPr>
+                    <w:t>.</w:t>
+                  </w:r>
+                  <w:r>
+                    <w:rPr>
+                      <w:rFonts w:ascii="Raleway" w:hAnsi="Raleway"/>
+                      <w:lang w:val="en-US"/>
+                    </w:rPr>
+                    <w:t xml:space="preserve"> Singletons</w:t>
+                  </w:r>
+                  <w:r>
+                    <w:rPr>
+                      <w:rFonts w:ascii="Raleway" w:hAnsi="Raleway"/>
+                      <w:lang w:val="en-US"/>
+                    </w:rPr>
+                    <w:t xml:space="preserve"> can also make testing more difficult. Some consider it to be a non-desirable coding practice since they introduce a global state to the program</w:t>
+                  </w:r>
+                  <w:r>
+                    <w:rPr>
+                      <w:rFonts w:ascii="Raleway" w:hAnsi="Raleway"/>
+                      <w:lang w:val="en-US"/>
+                    </w:rPr>
+                    <w:t>. However, Singletons are useful for</w:t>
+                  </w:r>
+                  <w:r>
+                    <w:rPr>
+                      <w:rFonts w:ascii="Raleway" w:hAnsi="Raleway"/>
+                      <w:lang w:val="en-US"/>
+                    </w:rPr>
+                    <w:t xml:space="preserve"> thread-safety, serialization or </w:t>
+                  </w:r>
+                  <w:r>
+                    <w:rPr>
+                      <w:rFonts w:ascii="Raleway" w:hAnsi="Raleway"/>
+                      <w:lang w:val="en-US"/>
+                    </w:rPr>
+                    <w:t xml:space="preserve">to </w:t>
+                  </w:r>
+                  <w:r>
+                    <w:rPr>
+                      <w:rFonts w:ascii="Raleway" w:hAnsi="Raleway"/>
+                      <w:lang w:val="en-US"/>
+                    </w:rPr>
+                    <w:t xml:space="preserve">faster performance, </w:t>
+                  </w:r>
+                  <w:r>
+                    <w:rPr>
+                      <w:rFonts w:ascii="Raleway" w:hAnsi="Raleway"/>
+                      <w:lang w:val="en-US"/>
+                    </w:rPr>
+                    <w:t>this</w:t>
+                  </w:r>
+                  <w:r>
+                    <w:rPr>
+                      <w:rFonts w:ascii="Raleway" w:hAnsi="Raleway"/>
+                      <w:lang w:val="en-US"/>
+                    </w:rPr>
+                    <w:t xml:space="preserve"> pattern can improve the overall readability and elegance of your code. This design pattern should not be avoided since the </w:t>
+                  </w:r>
+                  <w:r>
+                    <w:rPr>
+                      <w:rFonts w:ascii="Raleway" w:hAnsi="Raleway"/>
+                      <w:lang w:val="en-US"/>
+                    </w:rPr>
+                    <w:t xml:space="preserve">it </w:t>
+                  </w:r>
+                  <w:r>
+                    <w:rPr>
+                      <w:rFonts w:ascii="Raleway" w:hAnsi="Raleway"/>
+                      <w:lang w:val="en-US"/>
+                    </w:rPr>
+                    <w:t>is, after all, a classic Gang of Four design pattern.</w:t>
                   </w:r>
                 </w:p>
               </w:tc>
@@ -2910,6 +3061,769 @@
           <w:tcPr>
             <w:tcW w:w="7760" w:type="dxa"/>
           </w:tcPr>
+          <w:tbl>
+            <w:tblPr>
+              <w:tblStyle w:val="Grilledutableau"/>
+              <w:tblW w:w="0" w:type="auto"/>
+              <w:tblBorders>
+                <w:top w:val="none" w:sz="0" w:space="0" w:color="auto"/>
+                <w:left w:val="none" w:sz="0" w:space="0" w:color="auto"/>
+                <w:bottom w:val="none" w:sz="0" w:space="0" w:color="auto"/>
+                <w:right w:val="none" w:sz="0" w:space="0" w:color="auto"/>
+                <w:insideH w:val="none" w:sz="0" w:space="0" w:color="auto"/>
+                <w:insideV w:val="none" w:sz="0" w:space="0" w:color="auto"/>
+              </w:tblBorders>
+              <w:tblCellMar>
+                <w:top w:w="72" w:type="dxa"/>
+                <w:left w:w="72" w:type="dxa"/>
+                <w:bottom w:w="72" w:type="dxa"/>
+                <w:right w:w="72" w:type="dxa"/>
+              </w:tblCellMar>
+              <w:tblLook w:val="04A0" w:firstRow="1" w:lastRow="0" w:firstColumn="1" w:lastColumn="0" w:noHBand="0" w:noVBand="1"/>
+            </w:tblPr>
+            <w:tblGrid>
+              <w:gridCol w:w="576"/>
+              <w:gridCol w:w="576"/>
+              <w:gridCol w:w="75"/>
+              <w:gridCol w:w="3960"/>
+              <w:gridCol w:w="2325"/>
+            </w:tblGrid>
+            <w:tr>
+              <w:trPr>
+                <w:trHeight w:val="432"/>
+              </w:trPr>
+              <w:tc>
+                <w:tcPr>
+                  <w:tcW w:w="576" w:type="dxa"/>
+                  <w:shd w:val="clear" w:color="auto" w:fill="5B9BD5" w:themeFill="accent1"/>
+                </w:tcPr>
+                <w:p>
+                  <w:pPr>
+                    <w:rPr>
+                      <w:rFonts w:ascii="Raleway ExtraBold" w:hAnsi="Raleway ExtraBold"/>
+                      <w:color w:val="FFFFFF" w:themeColor="background1"/>
+                      <w:lang w:val="en-US"/>
+                    </w:rPr>
+                  </w:pPr>
+                  <w:r>
+                    <w:rPr>
+                      <w:rFonts w:ascii="Raleway ExtraBold" w:hAnsi="Raleway ExtraBold"/>
+                      <w:noProof/>
+                      <w:color w:val="FFFFFF" w:themeColor="background1"/>
+                      <w:lang w:val="en-US" w:bidi="ar-SA"/>
+                    </w:rPr>
+                    <w:drawing>
+                      <wp:inline distT="0" distB="0" distL="0" distR="0" wp14:anchorId="311F94F7" wp14:editId="23A28C5E">
+                        <wp:extent cx="274320" cy="274320"/>
+                        <wp:effectExtent l="0" t="0" r="0" b="0"/>
+                        <wp:docPr id="5" name="Image 5"/>
+                        <wp:cNvGraphicFramePr>
+                          <a:graphicFrameLocks xmlns:a="http://schemas.openxmlformats.org/drawingml/2006/main" noChangeAspect="1"/>
+                        </wp:cNvGraphicFramePr>
+                        <a:graphic xmlns:a="http://schemas.openxmlformats.org/drawingml/2006/main">
+                          <a:graphicData uri="http://schemas.openxmlformats.org/drawingml/2006/picture">
+                            <pic:pic xmlns:pic="http://schemas.openxmlformats.org/drawingml/2006/picture">
+                              <pic:nvPicPr>
+                                <pic:cNvPr id="3" name="iconmonstr-github-1-240.png"/>
+                                <pic:cNvPicPr/>
+                              </pic:nvPicPr>
+                              <pic:blipFill>
+                                <a:blip r:embed="rId5" cstate="print">
+                                  <a:extLst>
+                                    <a:ext uri="{28A0092B-C50C-407E-A947-70E740481C1C}">
+                                      <a14:useLocalDpi xmlns:a14="http://schemas.microsoft.com/office/drawing/2010/main" val="0"/>
+                                    </a:ext>
+                                  </a:extLst>
+                                </a:blip>
+                                <a:stretch>
+                                  <a:fillRect/>
+                                </a:stretch>
+                              </pic:blipFill>
+                              <pic:spPr>
+                                <a:xfrm>
+                                  <a:off x="0" y="0"/>
+                                  <a:ext cx="274320" cy="274320"/>
+                                </a:xfrm>
+                                <a:prstGeom prst="rect">
+                                  <a:avLst/>
+                                </a:prstGeom>
+                              </pic:spPr>
+                            </pic:pic>
+                          </a:graphicData>
+                        </a:graphic>
+                      </wp:inline>
+                    </w:drawing>
+                  </w:r>
+                </w:p>
+              </w:tc>
+              <w:tc>
+                <w:tcPr>
+                  <w:tcW w:w="576" w:type="dxa"/>
+                  <w:shd w:val="clear" w:color="auto" w:fill="5B9BD5" w:themeFill="accent1"/>
+                  <w:vAlign w:val="center"/>
+                </w:tcPr>
+                <w:p>
+                  <w:pPr>
+                    <w:rPr>
+                      <w:rFonts w:ascii="Raleway ExtraBold" w:hAnsi="Raleway ExtraBold"/>
+                      <w:lang w:val="en-US"/>
+                    </w:rPr>
+                  </w:pPr>
+                  <w:r>
+                    <w:rPr>
+                      <w:rFonts w:ascii="Raleway ExtraBold" w:hAnsi="Raleway ExtraBold"/>
+                      <w:noProof/>
+                      <w:lang w:val="en-US" w:bidi="ar-SA"/>
+                    </w:rPr>
+                    <w:drawing>
+                      <wp:inline distT="0" distB="0" distL="0" distR="0" wp14:anchorId="2DEFB450" wp14:editId="5FE52373">
+                        <wp:extent cx="274320" cy="274320"/>
+                        <wp:effectExtent l="0" t="0" r="0" b="0"/>
+                        <wp:docPr id="6" name="Image 6">
+                          <a:hlinkClick xmlns:a="http://schemas.openxmlformats.org/drawingml/2006/main" r:id="rId6"/>
+                        </wp:docPr>
+                        <wp:cNvGraphicFramePr>
+                          <a:graphicFrameLocks xmlns:a="http://schemas.openxmlformats.org/drawingml/2006/main" noChangeAspect="1"/>
+                        </wp:cNvGraphicFramePr>
+                        <a:graphic xmlns:a="http://schemas.openxmlformats.org/drawingml/2006/main">
+                          <a:graphicData uri="http://schemas.openxmlformats.org/drawingml/2006/picture">
+                            <pic:pic xmlns:pic="http://schemas.openxmlformats.org/drawingml/2006/picture">
+                              <pic:nvPicPr>
+                                <pic:cNvPr id="4" name="iconmonstr-info-filled-240.png"/>
+                                <pic:cNvPicPr/>
+                              </pic:nvPicPr>
+                              <pic:blipFill>
+                                <a:blip r:embed="rId7" cstate="print">
+                                  <a:extLst>
+                                    <a:ext uri="{28A0092B-C50C-407E-A947-70E740481C1C}">
+                                      <a14:useLocalDpi xmlns:a14="http://schemas.microsoft.com/office/drawing/2010/main" val="0"/>
+                                    </a:ext>
+                                  </a:extLst>
+                                </a:blip>
+                                <a:stretch>
+                                  <a:fillRect/>
+                                </a:stretch>
+                              </pic:blipFill>
+                              <pic:spPr>
+                                <a:xfrm>
+                                  <a:off x="0" y="0"/>
+                                  <a:ext cx="274320" cy="274320"/>
+                                </a:xfrm>
+                                <a:prstGeom prst="rect">
+                                  <a:avLst/>
+                                </a:prstGeom>
+                              </pic:spPr>
+                            </pic:pic>
+                          </a:graphicData>
+                        </a:graphic>
+                      </wp:inline>
+                    </w:drawing>
+                  </w:r>
+                </w:p>
+              </w:tc>
+              <w:tc>
+                <w:tcPr>
+                  <w:tcW w:w="4035" w:type="dxa"/>
+                  <w:gridSpan w:val="2"/>
+                  <w:shd w:val="clear" w:color="auto" w:fill="5B9BD5" w:themeFill="accent1"/>
+                  <w:vAlign w:val="center"/>
+                </w:tcPr>
+                <w:p>
+                  <w:pPr>
+                    <w:jc w:val="center"/>
+                    <w:rPr>
+                      <w:rFonts w:ascii="Raleway ExtraBold" w:hAnsi="Raleway ExtraBold"/>
+                      <w:lang w:val="en-US"/>
+                    </w:rPr>
+                  </w:pPr>
+                  <w:r>
+                    <w:rPr>
+                      <w:rFonts w:ascii="Raleway ExtraBold" w:hAnsi="Raleway ExtraBold"/>
+                      <w:lang w:val="en-US"/>
+                    </w:rPr>
+                    <w:t>PROTOTYPE</w:t>
+                  </w:r>
+                </w:p>
+              </w:tc>
+              <w:tc>
+                <w:tcPr>
+                  <w:tcW w:w="2325" w:type="dxa"/>
+                  <w:shd w:val="clear" w:color="auto" w:fill="5B9BD5" w:themeFill="accent1"/>
+                  <w:vAlign w:val="center"/>
+                </w:tcPr>
+                <w:p>
+                  <w:pPr>
+                    <w:jc w:val="right"/>
+                    <w:rPr>
+                      <w:rFonts w:ascii="Raleway" w:hAnsi="Raleway"/>
+                      <w:b/>
+                      <w:bCs/>
+                      <w:lang w:val="en-US"/>
+                    </w:rPr>
+                  </w:pPr>
+                  <w:r>
+                    <w:rPr>
+                      <w:rFonts w:ascii="Raleway" w:hAnsi="Raleway"/>
+                      <w:b/>
+                      <w:bCs/>
+                      <w:lang w:val="en-US"/>
+                    </w:rPr>
+                    <w:t>Object Creational</w:t>
+                  </w:r>
+                </w:p>
+              </w:tc>
+            </w:tr>
+            <w:tr>
+              <w:trPr>
+                <w:trHeight w:val="1692"/>
+              </w:trPr>
+              <w:tc>
+                <w:tcPr>
+                  <w:tcW w:w="7512" w:type="dxa"/>
+                  <w:gridSpan w:val="5"/>
+                  <w:vAlign w:val="center"/>
+                </w:tcPr>
+                <w:p>
+                  <w:pPr>
+                    <w:jc w:val="center"/>
+                    <w:rPr>
+                      <w:rtl/>
+                    </w:rPr>
+                  </w:pPr>
+                  <w:r>
+                    <w:rPr>
+                      <w:noProof/>
+                      <w:rtl/>
+                      <w:lang w:val="en-US" w:bidi="ar-SA"/>
+                    </w:rPr>
+                    <w:drawing>
+                      <wp:inline distT="0" distB="0" distL="0" distR="0">
+                        <wp:extent cx="3761117" cy="2107975"/>
+                        <wp:effectExtent l="0" t="0" r="0" b="6985"/>
+                        <wp:docPr id="8" name="Image 8"/>
+                        <wp:cNvGraphicFramePr>
+                          <a:graphicFrameLocks xmlns:a="http://schemas.openxmlformats.org/drawingml/2006/main" noChangeAspect="1"/>
+                        </wp:cNvGraphicFramePr>
+                        <a:graphic xmlns:a="http://schemas.openxmlformats.org/drawingml/2006/main">
+                          <a:graphicData uri="http://schemas.openxmlformats.org/drawingml/2006/picture">
+                            <pic:pic xmlns:pic="http://schemas.openxmlformats.org/drawingml/2006/picture">
+                              <pic:nvPicPr>
+                                <pic:cNvPr id="8" name="Prototype.png"/>
+                                <pic:cNvPicPr/>
+                              </pic:nvPicPr>
+                              <pic:blipFill>
+                                <a:blip r:embed="rId9">
+                                  <a:extLst>
+                                    <a:ext uri="{28A0092B-C50C-407E-A947-70E740481C1C}">
+                                      <a14:useLocalDpi xmlns:a14="http://schemas.microsoft.com/office/drawing/2010/main" val="0"/>
+                                    </a:ext>
+                                  </a:extLst>
+                                </a:blip>
+                                <a:stretch>
+                                  <a:fillRect/>
+                                </a:stretch>
+                              </pic:blipFill>
+                              <pic:spPr>
+                                <a:xfrm>
+                                  <a:off x="0" y="0"/>
+                                  <a:ext cx="3784859" cy="2121282"/>
+                                </a:xfrm>
+                                <a:prstGeom prst="rect">
+                                  <a:avLst/>
+                                </a:prstGeom>
+                              </pic:spPr>
+                            </pic:pic>
+                          </a:graphicData>
+                        </a:graphic>
+                      </wp:inline>
+                    </w:drawing>
+                  </w:r>
+                </w:p>
+              </w:tc>
+            </w:tr>
+            <w:tr>
+              <w:tc>
+                <w:tcPr>
+                  <w:tcW w:w="1227" w:type="dxa"/>
+                  <w:gridSpan w:val="3"/>
+                  <w:shd w:val="clear" w:color="auto" w:fill="5B9BD5" w:themeFill="accent1"/>
+                  <w:vAlign w:val="center"/>
+                </w:tcPr>
+                <w:p>
+                  <w:pPr>
+                    <w:jc w:val="center"/>
+                    <w:rPr>
+                      <w:rFonts w:ascii="NeverMind Bold" w:hAnsi="NeverMind Bold"/>
+                      <w:lang w:val="en-US"/>
+                    </w:rPr>
+                  </w:pPr>
+                  <w:r>
+                    <w:rPr>
+                      <w:rFonts w:ascii="NeverMind Bold" w:hAnsi="NeverMind Bold"/>
+                      <w:lang w:val="en-US"/>
+                    </w:rPr>
+                    <w:t>WHAT ?</w:t>
+                  </w:r>
+                </w:p>
+              </w:tc>
+              <w:tc>
+                <w:tcPr>
+                  <w:tcW w:w="6285" w:type="dxa"/>
+                  <w:gridSpan w:val="2"/>
+                  <w:shd w:val="clear" w:color="auto" w:fill="BDD6EE" w:themeFill="accent1" w:themeFillTint="66"/>
+                </w:tcPr>
+                <w:p>
+                  <w:pPr>
+                    <w:jc w:val="both"/>
+                    <w:rPr>
+                      <w:rFonts w:ascii="Raleway" w:hAnsi="Raleway"/>
+                      <w:lang w:val="en-US"/>
+                    </w:rPr>
+                  </w:pPr>
+                  <w:r>
+                    <w:rPr>
+                      <w:rFonts w:ascii="Raleway" w:hAnsi="Raleway"/>
+                      <w:lang w:val="en-US"/>
+                    </w:rPr>
+                    <w:t>Exposes a method for creating objects &amp; allowing subclasses to control the actual creation process.</w:t>
+                  </w:r>
+                </w:p>
+              </w:tc>
+            </w:tr>
+            <w:tr>
+              <w:tc>
+                <w:tcPr>
+                  <w:tcW w:w="1227" w:type="dxa"/>
+                  <w:gridSpan w:val="3"/>
+                  <w:shd w:val="clear" w:color="auto" w:fill="5B9BD5" w:themeFill="accent1"/>
+                  <w:vAlign w:val="center"/>
+                </w:tcPr>
+                <w:p>
+                  <w:pPr>
+                    <w:tabs>
+                      <w:tab w:val="left" w:pos="1780"/>
+                    </w:tabs>
+                    <w:jc w:val="center"/>
+                    <w:rPr>
+                      <w:rFonts w:ascii="NeverMind Bold" w:hAnsi="NeverMind Bold"/>
+                      <w:lang w:val="en-US"/>
+                    </w:rPr>
+                  </w:pPr>
+                  <w:r>
+                    <w:rPr>
+                      <w:rFonts w:ascii="NeverMind Bold" w:hAnsi="NeverMind Bold"/>
+                      <w:lang w:val="en-US"/>
+                    </w:rPr>
+                    <w:t>WHEN ?</w:t>
+                  </w:r>
+                </w:p>
+              </w:tc>
+              <w:tc>
+                <w:tcPr>
+                  <w:tcW w:w="6285" w:type="dxa"/>
+                  <w:gridSpan w:val="2"/>
+                  <w:shd w:val="clear" w:color="auto" w:fill="BDD6EE" w:themeFill="accent1" w:themeFillTint="66"/>
+                </w:tcPr>
+                <w:p>
+                  <w:pPr>
+                    <w:pStyle w:val="Paragraphedeliste"/>
+                    <w:numPr>
+                      <w:ilvl w:val="0"/>
+                      <w:numId w:val="1"/>
+                    </w:numPr>
+                    <w:tabs>
+                      <w:tab w:val="left" w:pos="1780"/>
+                    </w:tabs>
+                    <w:jc w:val="both"/>
+                    <w:rPr>
+                      <w:rFonts w:ascii="Raleway" w:hAnsi="Raleway"/>
+                      <w:lang w:val="en-US"/>
+                    </w:rPr>
+                  </w:pPr>
+                  <w:r>
+                    <w:rPr>
+                      <w:rFonts w:ascii="Raleway" w:hAnsi="Raleway"/>
+                      <w:lang w:val="en-US"/>
+                    </w:rPr>
+                    <w:t>A class will not know what classes it will be required to create.</w:t>
+                  </w:r>
+                </w:p>
+                <w:p>
+                  <w:pPr>
+                    <w:pStyle w:val="Paragraphedeliste"/>
+                    <w:numPr>
+                      <w:ilvl w:val="0"/>
+                      <w:numId w:val="1"/>
+                    </w:numPr>
+                    <w:tabs>
+                      <w:tab w:val="left" w:pos="1780"/>
+                    </w:tabs>
+                    <w:jc w:val="both"/>
+                    <w:rPr>
+                      <w:rFonts w:ascii="Raleway" w:hAnsi="Raleway"/>
+                      <w:lang w:val="en-US"/>
+                    </w:rPr>
+                  </w:pPr>
+                  <w:r>
+                    <w:rPr>
+                      <w:rFonts w:ascii="Raleway" w:hAnsi="Raleway"/>
+                      <w:lang w:val="en-US"/>
+                    </w:rPr>
+                    <w:t>Subclasses may specify what objects should be created.</w:t>
+                  </w:r>
+                </w:p>
+                <w:p>
+                  <w:pPr>
+                    <w:pStyle w:val="Paragraphedeliste"/>
+                    <w:numPr>
+                      <w:ilvl w:val="0"/>
+                      <w:numId w:val="1"/>
+                    </w:numPr>
+                    <w:tabs>
+                      <w:tab w:val="left" w:pos="1780"/>
+                    </w:tabs>
+                    <w:jc w:val="both"/>
+                    <w:rPr>
+                      <w:rFonts w:ascii="Raleway" w:hAnsi="Raleway"/>
+                      <w:lang w:val="en-US"/>
+                    </w:rPr>
+                  </w:pPr>
+                  <w:r>
+                    <w:rPr>
+                      <w:rFonts w:ascii="Raleway" w:hAnsi="Raleway"/>
+                      <w:lang w:val="en-US"/>
+                    </w:rPr>
+                    <w:t>Parent classes wish to defer creation to their subclasses.</w:t>
+                  </w:r>
+                </w:p>
+                <w:p>
+                  <w:pPr>
+                    <w:pStyle w:val="Paragraphedeliste"/>
+                    <w:numPr>
+                      <w:ilvl w:val="0"/>
+                      <w:numId w:val="1"/>
+                    </w:numPr>
+                    <w:tabs>
+                      <w:tab w:val="left" w:pos="1780"/>
+                    </w:tabs>
+                    <w:jc w:val="both"/>
+                    <w:rPr>
+                      <w:rFonts w:ascii="Raleway" w:hAnsi="Raleway"/>
+                      <w:lang w:val="en-US"/>
+                    </w:rPr>
+                  </w:pPr>
+                  <w:r>
+                    <w:rPr>
+                      <w:rFonts w:ascii="Raleway" w:hAnsi="Raleway"/>
+                      <w:lang w:val="en-US"/>
+                    </w:rPr>
+                    <w:t xml:space="preserve">Participants are : </w:t>
+                  </w:r>
+                </w:p>
+                <w:p>
+                  <w:pPr>
+                    <w:pStyle w:val="Paragraphedeliste"/>
+                    <w:numPr>
+                      <w:ilvl w:val="1"/>
+                      <w:numId w:val="1"/>
+                    </w:numPr>
+                    <w:tabs>
+                      <w:tab w:val="left" w:pos="1780"/>
+                    </w:tabs>
+                    <w:jc w:val="both"/>
+                    <w:rPr>
+                      <w:rFonts w:ascii="Raleway" w:hAnsi="Raleway"/>
+                      <w:lang w:val="en-US"/>
+                    </w:rPr>
+                  </w:pPr>
+                  <w:r>
+                    <w:rPr>
+                      <w:rFonts w:ascii="Raleway" w:hAnsi="Raleway"/>
+                      <w:b/>
+                      <w:bCs/>
+                      <w:lang w:val="en-US"/>
+                    </w:rPr>
+                    <w:t>Prototype</w:t>
+                  </w:r>
+                  <w:r>
+                    <w:rPr>
+                      <w:rFonts w:ascii="Raleway" w:hAnsi="Raleway"/>
+                      <w:lang w:val="en-US"/>
+                    </w:rPr>
+                    <w:t>: This is the prototype of actual object as discussed above.</w:t>
+                  </w:r>
+                </w:p>
+                <w:p>
+                  <w:pPr>
+                    <w:pStyle w:val="Paragraphedeliste"/>
+                    <w:numPr>
+                      <w:ilvl w:val="1"/>
+                      <w:numId w:val="1"/>
+                    </w:numPr>
+                    <w:tabs>
+                      <w:tab w:val="left" w:pos="1780"/>
+                    </w:tabs>
+                    <w:jc w:val="both"/>
+                    <w:rPr>
+                      <w:rFonts w:ascii="Raleway" w:hAnsi="Raleway"/>
+                      <w:lang w:val="en-US"/>
+                    </w:rPr>
+                  </w:pPr>
+                  <w:r>
+                    <w:rPr>
+                      <w:rFonts w:ascii="Raleway" w:hAnsi="Raleway"/>
+                      <w:b/>
+                      <w:bCs/>
+                      <w:lang w:val="en-US"/>
+                    </w:rPr>
+                    <w:t>Prototype registry</w:t>
+                  </w:r>
+                  <w:r>
+                    <w:rPr>
+                      <w:rFonts w:ascii="Raleway" w:hAnsi="Raleway"/>
+                      <w:lang w:val="en-US"/>
+                    </w:rPr>
+                    <w:t>: This is used as registry service to have all prototypes accessible using simple string parameters.</w:t>
+                  </w:r>
+                </w:p>
+                <w:p>
+                  <w:pPr>
+                    <w:pStyle w:val="Paragraphedeliste"/>
+                    <w:numPr>
+                      <w:ilvl w:val="1"/>
+                      <w:numId w:val="1"/>
+                    </w:numPr>
+                    <w:tabs>
+                      <w:tab w:val="left" w:pos="1780"/>
+                    </w:tabs>
+                    <w:jc w:val="both"/>
+                    <w:rPr>
+                      <w:rFonts w:ascii="Raleway" w:hAnsi="Raleway"/>
+                      <w:lang w:val="en-US"/>
+                    </w:rPr>
+                  </w:pPr>
+                  <w:r>
+                    <w:rPr>
+                      <w:rFonts w:ascii="Raleway" w:hAnsi="Raleway"/>
+                      <w:b/>
+                      <w:bCs/>
+                      <w:lang w:val="en-US"/>
+                    </w:rPr>
+                    <w:t>Client</w:t>
+                  </w:r>
+                  <w:r>
+                    <w:rPr>
+                      <w:rFonts w:ascii="Raleway" w:hAnsi="Raleway"/>
+                      <w:lang w:val="en-US"/>
+                    </w:rPr>
+                    <w:t>: will be responsible for using registry service to access porotype instances.</w:t>
+                  </w:r>
+                </w:p>
+                <w:p>
+                  <w:pPr>
+                    <w:pStyle w:val="Paragraphedeliste"/>
+                    <w:numPr>
+                      <w:ilvl w:val="0"/>
+                      <w:numId w:val="1"/>
+                    </w:numPr>
+                    <w:tabs>
+                      <w:tab w:val="left" w:pos="1780"/>
+                    </w:tabs>
+                    <w:jc w:val="both"/>
+                    <w:rPr>
+                      <w:rFonts w:ascii="Raleway" w:hAnsi="Raleway"/>
+                      <w:lang w:val="en-US"/>
+                    </w:rPr>
+                  </w:pPr>
+                  <w:r>
+                    <w:rPr>
+                      <w:rFonts w:ascii="Raleway" w:hAnsi="Raleway"/>
+                      <w:lang w:val="en-US"/>
+                    </w:rPr>
+                    <w:t>For objects cloning there is:</w:t>
+                  </w:r>
+                </w:p>
+                <w:p>
+                  <w:pPr>
+                    <w:pStyle w:val="Paragraphedeliste"/>
+                    <w:numPr>
+                      <w:ilvl w:val="1"/>
+                      <w:numId w:val="1"/>
+                    </w:numPr>
+                    <w:tabs>
+                      <w:tab w:val="left" w:pos="1780"/>
+                    </w:tabs>
+                    <w:jc w:val="both"/>
+                    <w:rPr>
+                      <w:rFonts w:ascii="Raleway" w:hAnsi="Raleway"/>
+                      <w:lang w:val="en-US"/>
+                    </w:rPr>
+                  </w:pPr>
+                  <w:r>
+                    <w:rPr>
+                      <w:rFonts w:ascii="Raleway" w:hAnsi="Raleway"/>
+                      <w:b/>
+                      <w:bCs/>
+                      <w:lang w:val="en-US"/>
+                    </w:rPr>
+                    <w:t>Shallow Copy</w:t>
+                  </w:r>
+                  <w:r>
+                    <w:rPr>
+                      <w:rFonts w:ascii="Raleway" w:hAnsi="Raleway"/>
+                      <w:lang w:val="en-US"/>
+                    </w:rPr>
+                    <w:t xml:space="preserve"> : </w:t>
+                  </w:r>
+                  <w:r>
+                    <w:rPr>
+                      <w:rFonts w:ascii="Raleway" w:hAnsi="Raleway"/>
+                      <w:lang w:val="en-US"/>
+                    </w:rPr>
+                    <w:t>we use it when we have immutable objects (whose state cannot change, once created).</w:t>
+                  </w:r>
+                </w:p>
+                <w:p>
+                  <w:pPr>
+                    <w:pStyle w:val="Paragraphedeliste"/>
+                    <w:numPr>
+                      <w:ilvl w:val="1"/>
+                      <w:numId w:val="1"/>
+                    </w:numPr>
+                    <w:tabs>
+                      <w:tab w:val="left" w:pos="1780"/>
+                    </w:tabs>
+                    <w:jc w:val="both"/>
+                    <w:rPr>
+                      <w:rFonts w:ascii="Raleway" w:hAnsi="Raleway"/>
+                      <w:lang w:val="en-US"/>
+                    </w:rPr>
+                  </w:pPr>
+                  <w:r>
+                    <w:rPr>
+                      <w:rFonts w:ascii="Raleway" w:hAnsi="Raleway"/>
+                      <w:b/>
+                      <w:bCs/>
+                      <w:lang w:val="en-US"/>
+                    </w:rPr>
+                    <w:t>Deep Copy</w:t>
+                  </w:r>
+                  <w:r>
+                    <w:rPr>
+                      <w:rFonts w:ascii="Raleway" w:hAnsi="Raleway"/>
+                      <w:lang w:val="en-US"/>
+                    </w:rPr>
+                    <w:t xml:space="preserve"> : </w:t>
+                  </w:r>
+                  <w:r>
+                    <w:rPr>
+                      <w:rFonts w:ascii="Raleway" w:hAnsi="Raleway"/>
+                      <w:lang w:val="en-US"/>
+                    </w:rPr>
+                    <w:t>when state changes (mutable objects).</w:t>
+                  </w:r>
+                  <w:bookmarkStart w:id="0" w:name="_GoBack"/>
+                  <w:bookmarkEnd w:id="0"/>
+                </w:p>
+              </w:tc>
+            </w:tr>
+            <w:tr>
+              <w:tc>
+                <w:tcPr>
+                  <w:tcW w:w="1227" w:type="dxa"/>
+                  <w:gridSpan w:val="3"/>
+                  <w:shd w:val="clear" w:color="auto" w:fill="5B9BD5" w:themeFill="accent1"/>
+                  <w:vAlign w:val="center"/>
+                </w:tcPr>
+                <w:p>
+                  <w:pPr>
+                    <w:tabs>
+                      <w:tab w:val="left" w:pos="1780"/>
+                    </w:tabs>
+                    <w:jc w:val="center"/>
+                    <w:rPr>
+                      <w:rFonts w:ascii="NeverMind Bold" w:hAnsi="NeverMind Bold"/>
+                      <w:lang w:val="en-US"/>
+                    </w:rPr>
+                  </w:pPr>
+                  <w:r>
+                    <w:rPr>
+                      <w:rFonts w:ascii="NeverMind Bold" w:hAnsi="NeverMind Bold"/>
+                      <w:lang w:val="en-US"/>
+                    </w:rPr>
+                    <w:t>EXAMPLE</w:t>
+                  </w:r>
+                </w:p>
+              </w:tc>
+              <w:tc>
+                <w:tcPr>
+                  <w:tcW w:w="6285" w:type="dxa"/>
+                  <w:gridSpan w:val="2"/>
+                  <w:shd w:val="clear" w:color="auto" w:fill="BDD6EE" w:themeFill="accent1" w:themeFillTint="66"/>
+                </w:tcPr>
+                <w:p>
+                  <w:pPr>
+                    <w:tabs>
+                      <w:tab w:val="left" w:pos="1780"/>
+                    </w:tabs>
+                    <w:jc w:val="both"/>
+                    <w:rPr>
+                      <w:rFonts w:ascii="Raleway" w:hAnsi="Raleway"/>
+                      <w:lang w:val="en-US"/>
+                    </w:rPr>
+                  </w:pPr>
+                </w:p>
+              </w:tc>
+            </w:tr>
+            <w:tr>
+              <w:tc>
+                <w:tcPr>
+                  <w:tcW w:w="1227" w:type="dxa"/>
+                  <w:gridSpan w:val="3"/>
+                  <w:shd w:val="clear" w:color="auto" w:fill="5B9BD5" w:themeFill="accent1"/>
+                  <w:vAlign w:val="center"/>
+                </w:tcPr>
+                <w:p>
+                  <w:pPr>
+                    <w:tabs>
+                      <w:tab w:val="left" w:pos="1780"/>
+                    </w:tabs>
+                    <w:jc w:val="center"/>
+                    <w:rPr>
+                      <w:rFonts w:ascii="NeverMind Bold" w:hAnsi="NeverMind Bold"/>
+                      <w:lang w:val="en-US"/>
+                    </w:rPr>
+                  </w:pPr>
+                  <w:r>
+                    <w:rPr>
+                      <w:rFonts w:ascii="NeverMind Bold" w:hAnsi="NeverMind Bold"/>
+                      <w:lang w:val="en-US"/>
+                    </w:rPr>
+                    <w:t>RESUME</w:t>
+                  </w:r>
+                </w:p>
+              </w:tc>
+              <w:tc>
+                <w:tcPr>
+                  <w:tcW w:w="6285" w:type="dxa"/>
+                  <w:gridSpan w:val="2"/>
+                  <w:shd w:val="clear" w:color="auto" w:fill="BDD6EE" w:themeFill="accent1" w:themeFillTint="66"/>
+                </w:tcPr>
+                <w:p>
+                  <w:pPr>
+                    <w:tabs>
+                      <w:tab w:val="left" w:pos="1780"/>
+                    </w:tabs>
+                    <w:jc w:val="both"/>
+                    <w:rPr>
+                      <w:rFonts w:ascii="Raleway" w:hAnsi="Raleway"/>
+                      <w:lang w:val="en-US"/>
+                    </w:rPr>
+                  </w:pPr>
+                </w:p>
+              </w:tc>
+            </w:tr>
+          </w:tbl>
           <w:p>
             <w:pPr>
               <w:rPr>

</xml_diff>

<commit_message>
Prototype Pattern [Creational Pattern] : modern example [update].
</commit_message>
<xml_diff>
--- a/src/main/java/com/cleverdeveloper/docs/Design Pattern Cheat Sheet.docx
+++ b/src/main/java/com/cleverdeveloper/docs/Design Pattern Cheat Sheet.docx
@@ -2153,8 +2153,8 @@
               <w:gridCol w:w="576"/>
               <w:gridCol w:w="576"/>
               <w:gridCol w:w="75"/>
-              <w:gridCol w:w="3960"/>
-              <w:gridCol w:w="2077"/>
+              <w:gridCol w:w="4050"/>
+              <w:gridCol w:w="1987"/>
             </w:tblGrid>
             <w:tr>
               <w:trPr>
@@ -2291,7 +2291,7 @@
               </w:tc>
               <w:tc>
                 <w:tcPr>
-                  <w:tcW w:w="4035" w:type="dxa"/>
+                  <w:tcW w:w="4125" w:type="dxa"/>
                   <w:gridSpan w:val="2"/>
                   <w:shd w:val="clear" w:color="auto" w:fill="5B9BD5" w:themeFill="accent1"/>
                   <w:vAlign w:val="center"/>
@@ -2315,13 +2315,13 @@
               </w:tc>
               <w:tc>
                 <w:tcPr>
-                  <w:tcW w:w="2077" w:type="dxa"/>
+                  <w:tcW w:w="1987" w:type="dxa"/>
                   <w:shd w:val="clear" w:color="auto" w:fill="5B9BD5" w:themeFill="accent1"/>
                   <w:vAlign w:val="center"/>
                 </w:tcPr>
                 <w:p>
                   <w:pPr>
-                    <w:jc w:val="right"/>
+                    <w:jc w:val="center"/>
                     <w:rPr>
                       <w:rFonts w:ascii="Raleway" w:hAnsi="Raleway"/>
                       <w:b/>
@@ -3082,11 +3082,11 @@
               <w:tblLook w:val="04A0" w:firstRow="1" w:lastRow="0" w:firstColumn="1" w:lastColumn="0" w:noHBand="0" w:noVBand="1"/>
             </w:tblPr>
             <w:tblGrid>
-              <w:gridCol w:w="576"/>
-              <w:gridCol w:w="576"/>
-              <w:gridCol w:w="75"/>
+              <w:gridCol w:w="738"/>
+              <w:gridCol w:w="738"/>
+              <w:gridCol w:w="96"/>
               <w:gridCol w:w="3960"/>
-              <w:gridCol w:w="2325"/>
+              <w:gridCol w:w="1998"/>
             </w:tblGrid>
             <w:tr>
               <w:trPr>
@@ -3094,7 +3094,7 @@
               </w:trPr>
               <w:tc>
                 <w:tcPr>
-                  <w:tcW w:w="576" w:type="dxa"/>
+                  <w:tcW w:w="738" w:type="dxa"/>
                   <w:shd w:val="clear" w:color="auto" w:fill="5B9BD5" w:themeFill="accent1"/>
                 </w:tcPr>
                 <w:p>
@@ -3158,7 +3158,7 @@
               </w:tc>
               <w:tc>
                 <w:tcPr>
-                  <w:tcW w:w="576" w:type="dxa"/>
+                  <w:tcW w:w="738" w:type="dxa"/>
                   <w:shd w:val="clear" w:color="auto" w:fill="5B9BD5" w:themeFill="accent1"/>
                   <w:vAlign w:val="center"/>
                 </w:tcPr>
@@ -3180,6 +3180,914 @@
                         <wp:extent cx="274320" cy="274320"/>
                         <wp:effectExtent l="0" t="0" r="0" b="0"/>
                         <wp:docPr id="6" name="Image 6">
+                          <a:hlinkClick xmlns:a="http://schemas.openxmlformats.org/drawingml/2006/main" r:id="rId9"/>
+                        </wp:docPr>
+                        <wp:cNvGraphicFramePr>
+                          <a:graphicFrameLocks xmlns:a="http://schemas.openxmlformats.org/drawingml/2006/main" noChangeAspect="1"/>
+                        </wp:cNvGraphicFramePr>
+                        <a:graphic xmlns:a="http://schemas.openxmlformats.org/drawingml/2006/main">
+                          <a:graphicData uri="http://schemas.openxmlformats.org/drawingml/2006/picture">
+                            <pic:pic xmlns:pic="http://schemas.openxmlformats.org/drawingml/2006/picture">
+                              <pic:nvPicPr>
+                                <pic:cNvPr id="4" name="iconmonstr-info-filled-240.png"/>
+                                <pic:cNvPicPr/>
+                              </pic:nvPicPr>
+                              <pic:blipFill>
+                                <a:blip r:embed="rId7" cstate="print">
+                                  <a:extLst>
+                                    <a:ext uri="{28A0092B-C50C-407E-A947-70E740481C1C}">
+                                      <a14:useLocalDpi xmlns:a14="http://schemas.microsoft.com/office/drawing/2010/main" val="0"/>
+                                    </a:ext>
+                                  </a:extLst>
+                                </a:blip>
+                                <a:stretch>
+                                  <a:fillRect/>
+                                </a:stretch>
+                              </pic:blipFill>
+                              <pic:spPr>
+                                <a:xfrm>
+                                  <a:off x="0" y="0"/>
+                                  <a:ext cx="274320" cy="274320"/>
+                                </a:xfrm>
+                                <a:prstGeom prst="rect">
+                                  <a:avLst/>
+                                </a:prstGeom>
+                              </pic:spPr>
+                            </pic:pic>
+                          </a:graphicData>
+                        </a:graphic>
+                      </wp:inline>
+                    </w:drawing>
+                  </w:r>
+                </w:p>
+              </w:tc>
+              <w:tc>
+                <w:tcPr>
+                  <w:tcW w:w="4056" w:type="dxa"/>
+                  <w:gridSpan w:val="2"/>
+                  <w:shd w:val="clear" w:color="auto" w:fill="5B9BD5" w:themeFill="accent1"/>
+                  <w:vAlign w:val="center"/>
+                </w:tcPr>
+                <w:p>
+                  <w:pPr>
+                    <w:jc w:val="center"/>
+                    <w:rPr>
+                      <w:rFonts w:ascii="Raleway ExtraBold" w:hAnsi="Raleway ExtraBold"/>
+                      <w:lang w:val="en-US"/>
+                    </w:rPr>
+                  </w:pPr>
+                  <w:r>
+                    <w:rPr>
+                      <w:rFonts w:ascii="Raleway ExtraBold" w:hAnsi="Raleway ExtraBold"/>
+                      <w:lang w:val="en-US"/>
+                    </w:rPr>
+                    <w:t>PROTOTYPE</w:t>
+                  </w:r>
+                </w:p>
+              </w:tc>
+              <w:tc>
+                <w:tcPr>
+                  <w:tcW w:w="1998" w:type="dxa"/>
+                  <w:shd w:val="clear" w:color="auto" w:fill="5B9BD5" w:themeFill="accent1"/>
+                  <w:vAlign w:val="center"/>
+                </w:tcPr>
+                <w:p>
+                  <w:pPr>
+                    <w:jc w:val="right"/>
+                    <w:rPr>
+                      <w:rFonts w:ascii="Raleway" w:hAnsi="Raleway"/>
+                      <w:b/>
+                      <w:bCs/>
+                      <w:lang w:val="en-US"/>
+                    </w:rPr>
+                  </w:pPr>
+                  <w:r>
+                    <w:rPr>
+                      <w:rFonts w:ascii="Raleway" w:hAnsi="Raleway"/>
+                      <w:b/>
+                      <w:bCs/>
+                      <w:lang w:val="en-US"/>
+                    </w:rPr>
+                    <w:t>Object Creational</w:t>
+                  </w:r>
+                </w:p>
+              </w:tc>
+            </w:tr>
+            <w:tr>
+              <w:trPr>
+                <w:trHeight w:val="1692"/>
+              </w:trPr>
+              <w:tc>
+                <w:tcPr>
+                  <w:tcW w:w="7530" w:type="dxa"/>
+                  <w:gridSpan w:val="5"/>
+                  <w:vAlign w:val="center"/>
+                </w:tcPr>
+                <w:p>
+                  <w:pPr>
+                    <w:jc w:val="center"/>
+                    <w:rPr>
+                      <w:rtl/>
+                      <w:lang w:val="en-US"/>
+                    </w:rPr>
+                  </w:pPr>
+                  <w:r>
+                    <w:rPr>
+                      <w:noProof/>
+                      <w:rtl/>
+                      <w:lang w:val="en-US" w:bidi="ar-SA"/>
+                    </w:rPr>
+                    <w:drawing>
+                      <wp:inline distT="0" distB="0" distL="0" distR="0">
+                        <wp:extent cx="3182644" cy="1716656"/>
+                        <wp:effectExtent l="0" t="0" r="0" b="0"/>
+                        <wp:docPr id="8" name="Image 8"/>
+                        <wp:cNvGraphicFramePr>
+                          <a:graphicFrameLocks xmlns:a="http://schemas.openxmlformats.org/drawingml/2006/main" noChangeAspect="1"/>
+                        </wp:cNvGraphicFramePr>
+                        <a:graphic xmlns:a="http://schemas.openxmlformats.org/drawingml/2006/main">
+                          <a:graphicData uri="http://schemas.openxmlformats.org/drawingml/2006/picture">
+                            <pic:pic xmlns:pic="http://schemas.openxmlformats.org/drawingml/2006/picture">
+                              <pic:nvPicPr>
+                                <pic:cNvPr id="8" name="Prototype.png"/>
+                                <pic:cNvPicPr/>
+                              </pic:nvPicPr>
+                              <pic:blipFill rotWithShape="1">
+                                <a:blip r:embed="rId10" cstate="print">
+                                  <a:extLst>
+                                    <a:ext uri="{28A0092B-C50C-407E-A947-70E740481C1C}">
+                                      <a14:useLocalDpi xmlns:a14="http://schemas.microsoft.com/office/drawing/2010/main" val="0"/>
+                                    </a:ext>
+                                  </a:extLst>
+                                </a:blip>
+                                <a:srcRect l="3807" t="4852" r="3970" b="6395"/>
+                                <a:stretch/>
+                              </pic:blipFill>
+                              <pic:spPr bwMode="auto">
+                                <a:xfrm>
+                                  <a:off x="0" y="0"/>
+                                  <a:ext cx="3192629" cy="1722042"/>
+                                </a:xfrm>
+                                <a:prstGeom prst="rect">
+                                  <a:avLst/>
+                                </a:prstGeom>
+                                <a:ln>
+                                  <a:noFill/>
+                                </a:ln>
+                                <a:extLst>
+                                  <a:ext uri="{53640926-AAD7-44D8-BBD7-CCE9431645EC}">
+                                    <a14:shadowObscured xmlns:a14="http://schemas.microsoft.com/office/drawing/2010/main"/>
+                                  </a:ext>
+                                </a:extLst>
+                              </pic:spPr>
+                            </pic:pic>
+                          </a:graphicData>
+                        </a:graphic>
+                      </wp:inline>
+                    </w:drawing>
+                  </w:r>
+                </w:p>
+              </w:tc>
+            </w:tr>
+            <w:tr>
+              <w:tc>
+                <w:tcPr>
+                  <w:tcW w:w="1572" w:type="dxa"/>
+                  <w:gridSpan w:val="3"/>
+                  <w:shd w:val="clear" w:color="auto" w:fill="5B9BD5" w:themeFill="accent1"/>
+                  <w:vAlign w:val="center"/>
+                </w:tcPr>
+                <w:p>
+                  <w:pPr>
+                    <w:jc w:val="center"/>
+                    <w:rPr>
+                      <w:rFonts w:ascii="NeverMind Bold" w:hAnsi="NeverMind Bold"/>
+                      <w:lang w:val="en-US"/>
+                    </w:rPr>
+                  </w:pPr>
+                  <w:r>
+                    <w:rPr>
+                      <w:rFonts w:ascii="NeverMind Bold" w:hAnsi="NeverMind Bold"/>
+                      <w:lang w:val="en-US"/>
+                    </w:rPr>
+                    <w:t>WHAT ?</w:t>
+                  </w:r>
+                </w:p>
+              </w:tc>
+              <w:tc>
+                <w:tcPr>
+                  <w:tcW w:w="5958" w:type="dxa"/>
+                  <w:gridSpan w:val="2"/>
+                  <w:shd w:val="clear" w:color="auto" w:fill="BDD6EE" w:themeFill="accent1" w:themeFillTint="66"/>
+                </w:tcPr>
+                <w:p>
+                  <w:pPr>
+                    <w:jc w:val="both"/>
+                    <w:rPr>
+                      <w:rFonts w:ascii="Raleway" w:hAnsi="Raleway"/>
+                      <w:lang w:val="en-US"/>
+                    </w:rPr>
+                  </w:pPr>
+                  <w:r>
+                    <w:rPr>
+                      <w:rFonts w:ascii="Raleway" w:hAnsi="Raleway"/>
+                      <w:lang w:val="en-US"/>
+                    </w:rPr>
+                    <w:t>Exposes a method for creating objects &amp; allowing subclasses to control the actual creation process.</w:t>
+                  </w:r>
+                </w:p>
+              </w:tc>
+            </w:tr>
+            <w:tr>
+              <w:tc>
+                <w:tcPr>
+                  <w:tcW w:w="1572" w:type="dxa"/>
+                  <w:gridSpan w:val="3"/>
+                  <w:shd w:val="clear" w:color="auto" w:fill="5B9BD5" w:themeFill="accent1"/>
+                  <w:vAlign w:val="center"/>
+                </w:tcPr>
+                <w:p>
+                  <w:pPr>
+                    <w:tabs>
+                      <w:tab w:val="left" w:pos="1780"/>
+                    </w:tabs>
+                    <w:jc w:val="center"/>
+                    <w:rPr>
+                      <w:rFonts w:ascii="NeverMind Bold" w:hAnsi="NeverMind Bold"/>
+                      <w:lang w:val="en-US"/>
+                    </w:rPr>
+                  </w:pPr>
+                  <w:r>
+                    <w:rPr>
+                      <w:rFonts w:ascii="NeverMind Bold" w:hAnsi="NeverMind Bold"/>
+                      <w:lang w:val="en-US"/>
+                    </w:rPr>
+                    <w:t>WHEN ?</w:t>
+                  </w:r>
+                </w:p>
+              </w:tc>
+              <w:tc>
+                <w:tcPr>
+                  <w:tcW w:w="5958" w:type="dxa"/>
+                  <w:gridSpan w:val="2"/>
+                  <w:shd w:val="clear" w:color="auto" w:fill="BDD6EE" w:themeFill="accent1" w:themeFillTint="66"/>
+                </w:tcPr>
+                <w:p>
+                  <w:pPr>
+                    <w:pStyle w:val="Paragraphedeliste"/>
+                    <w:numPr>
+                      <w:ilvl w:val="0"/>
+                      <w:numId w:val="1"/>
+                    </w:numPr>
+                    <w:tabs>
+                      <w:tab w:val="left" w:pos="1780"/>
+                    </w:tabs>
+                    <w:jc w:val="both"/>
+                    <w:rPr>
+                      <w:rFonts w:ascii="Raleway" w:hAnsi="Raleway"/>
+                      <w:lang w:val="en-US"/>
+                    </w:rPr>
+                  </w:pPr>
+                  <w:r>
+                    <w:rPr>
+                      <w:rFonts w:ascii="Raleway" w:hAnsi="Raleway"/>
+                      <w:lang w:val="en-US"/>
+                    </w:rPr>
+                    <w:t>A class will not know what classes it will be required to create.</w:t>
+                  </w:r>
+                </w:p>
+                <w:p>
+                  <w:pPr>
+                    <w:pStyle w:val="Paragraphedeliste"/>
+                    <w:numPr>
+                      <w:ilvl w:val="0"/>
+                      <w:numId w:val="1"/>
+                    </w:numPr>
+                    <w:tabs>
+                      <w:tab w:val="left" w:pos="1780"/>
+                    </w:tabs>
+                    <w:jc w:val="both"/>
+                    <w:rPr>
+                      <w:rFonts w:ascii="Raleway" w:hAnsi="Raleway"/>
+                      <w:lang w:val="en-US"/>
+                    </w:rPr>
+                  </w:pPr>
+                  <w:r>
+                    <w:rPr>
+                      <w:rFonts w:ascii="Raleway" w:hAnsi="Raleway"/>
+                      <w:lang w:val="en-US"/>
+                    </w:rPr>
+                    <w:t>Subclasses may specify what objects should be created.</w:t>
+                  </w:r>
+                </w:p>
+                <w:p>
+                  <w:pPr>
+                    <w:pStyle w:val="Paragraphedeliste"/>
+                    <w:numPr>
+                      <w:ilvl w:val="0"/>
+                      <w:numId w:val="1"/>
+                    </w:numPr>
+                    <w:tabs>
+                      <w:tab w:val="left" w:pos="1780"/>
+                    </w:tabs>
+                    <w:jc w:val="both"/>
+                    <w:rPr>
+                      <w:rFonts w:ascii="Raleway" w:hAnsi="Raleway"/>
+                      <w:lang w:val="en-US"/>
+                    </w:rPr>
+                  </w:pPr>
+                  <w:r>
+                    <w:rPr>
+                      <w:rFonts w:ascii="Raleway" w:hAnsi="Raleway"/>
+                      <w:lang w:val="en-US"/>
+                    </w:rPr>
+                    <w:t>Parent classes wish to defer creation to their subclasses.</w:t>
+                  </w:r>
+                </w:p>
+                <w:p>
+                  <w:pPr>
+                    <w:pStyle w:val="Paragraphedeliste"/>
+                    <w:numPr>
+                      <w:ilvl w:val="0"/>
+                      <w:numId w:val="1"/>
+                    </w:numPr>
+                    <w:tabs>
+                      <w:tab w:val="left" w:pos="1780"/>
+                    </w:tabs>
+                    <w:jc w:val="both"/>
+                    <w:rPr>
+                      <w:rFonts w:ascii="Raleway" w:hAnsi="Raleway"/>
+                      <w:lang w:val="en-US"/>
+                    </w:rPr>
+                  </w:pPr>
+                  <w:r>
+                    <w:rPr>
+                      <w:rFonts w:ascii="Raleway" w:hAnsi="Raleway"/>
+                      <w:lang w:val="en-US"/>
+                    </w:rPr>
+                    <w:t xml:space="preserve">Participants are : </w:t>
+                  </w:r>
+                </w:p>
+                <w:p>
+                  <w:pPr>
+                    <w:pStyle w:val="Paragraphedeliste"/>
+                    <w:numPr>
+                      <w:ilvl w:val="1"/>
+                      <w:numId w:val="1"/>
+                    </w:numPr>
+                    <w:tabs>
+                      <w:tab w:val="left" w:pos="1780"/>
+                    </w:tabs>
+                    <w:jc w:val="both"/>
+                    <w:rPr>
+                      <w:rFonts w:ascii="Raleway" w:hAnsi="Raleway"/>
+                      <w:lang w:val="en-US"/>
+                    </w:rPr>
+                  </w:pPr>
+                  <w:r>
+                    <w:rPr>
+                      <w:rFonts w:ascii="Raleway" w:hAnsi="Raleway"/>
+                      <w:b/>
+                      <w:bCs/>
+                      <w:lang w:val="en-US"/>
+                    </w:rPr>
+                    <w:t>Prototype</w:t>
+                  </w:r>
+                  <w:r>
+                    <w:rPr>
+                      <w:rFonts w:ascii="Raleway" w:hAnsi="Raleway"/>
+                      <w:lang w:val="en-US"/>
+                    </w:rPr>
+                    <w:t>: This is the prototype of actual object as discussed above.</w:t>
+                  </w:r>
+                </w:p>
+                <w:p>
+                  <w:pPr>
+                    <w:pStyle w:val="Paragraphedeliste"/>
+                    <w:numPr>
+                      <w:ilvl w:val="1"/>
+                      <w:numId w:val="1"/>
+                    </w:numPr>
+                    <w:tabs>
+                      <w:tab w:val="left" w:pos="1780"/>
+                    </w:tabs>
+                    <w:jc w:val="both"/>
+                    <w:rPr>
+                      <w:rFonts w:ascii="Raleway" w:hAnsi="Raleway"/>
+                      <w:lang w:val="en-US"/>
+                    </w:rPr>
+                  </w:pPr>
+                  <w:r>
+                    <w:rPr>
+                      <w:rFonts w:ascii="Raleway" w:hAnsi="Raleway"/>
+                      <w:b/>
+                      <w:bCs/>
+                      <w:lang w:val="en-US"/>
+                    </w:rPr>
+                    <w:t>Prototype registry</w:t>
+                  </w:r>
+                  <w:r>
+                    <w:rPr>
+                      <w:rFonts w:ascii="Raleway" w:hAnsi="Raleway"/>
+                      <w:lang w:val="en-US"/>
+                    </w:rPr>
+                    <w:t>: This is used as registry service to have all prototypes accessible using simple string parameters.</w:t>
+                  </w:r>
+                </w:p>
+                <w:p>
+                  <w:pPr>
+                    <w:pStyle w:val="Paragraphedeliste"/>
+                    <w:numPr>
+                      <w:ilvl w:val="1"/>
+                      <w:numId w:val="1"/>
+                    </w:numPr>
+                    <w:tabs>
+                      <w:tab w:val="left" w:pos="1780"/>
+                    </w:tabs>
+                    <w:jc w:val="both"/>
+                    <w:rPr>
+                      <w:rFonts w:ascii="Raleway" w:hAnsi="Raleway"/>
+                      <w:lang w:val="en-US"/>
+                    </w:rPr>
+                  </w:pPr>
+                  <w:r>
+                    <w:rPr>
+                      <w:rFonts w:ascii="Raleway" w:hAnsi="Raleway"/>
+                      <w:b/>
+                      <w:bCs/>
+                      <w:lang w:val="en-US"/>
+                    </w:rPr>
+                    <w:t>Client</w:t>
+                  </w:r>
+                  <w:r>
+                    <w:rPr>
+                      <w:rFonts w:ascii="Raleway" w:hAnsi="Raleway"/>
+                      <w:lang w:val="en-US"/>
+                    </w:rPr>
+                    <w:t>: will be responsible for using registry service to access porotype instances.</w:t>
+                  </w:r>
+                </w:p>
+                <w:p>
+                  <w:pPr>
+                    <w:pStyle w:val="Paragraphedeliste"/>
+                    <w:numPr>
+                      <w:ilvl w:val="0"/>
+                      <w:numId w:val="1"/>
+                    </w:numPr>
+                    <w:tabs>
+                      <w:tab w:val="left" w:pos="1780"/>
+                    </w:tabs>
+                    <w:jc w:val="both"/>
+                    <w:rPr>
+                      <w:rFonts w:ascii="Raleway" w:hAnsi="Raleway"/>
+                      <w:lang w:val="en-US"/>
+                    </w:rPr>
+                  </w:pPr>
+                  <w:r>
+                    <w:rPr>
+                      <w:rFonts w:ascii="Raleway" w:hAnsi="Raleway"/>
+                      <w:lang w:val="en-US"/>
+                    </w:rPr>
+                    <w:t>For objects cloning there is:</w:t>
+                  </w:r>
+                </w:p>
+                <w:p>
+                  <w:pPr>
+                    <w:pStyle w:val="Paragraphedeliste"/>
+                    <w:numPr>
+                      <w:ilvl w:val="1"/>
+                      <w:numId w:val="1"/>
+                    </w:numPr>
+                    <w:tabs>
+                      <w:tab w:val="left" w:pos="1780"/>
+                    </w:tabs>
+                    <w:jc w:val="both"/>
+                    <w:rPr>
+                      <w:rFonts w:ascii="Raleway" w:hAnsi="Raleway"/>
+                      <w:lang w:val="en-US"/>
+                    </w:rPr>
+                  </w:pPr>
+                  <w:r>
+                    <w:rPr>
+                      <w:rFonts w:ascii="Raleway" w:hAnsi="Raleway"/>
+                      <w:b/>
+                      <w:bCs/>
+                      <w:lang w:val="en-US"/>
+                    </w:rPr>
+                    <w:t>Shallow Copy</w:t>
+                  </w:r>
+                  <w:r>
+                    <w:rPr>
+                      <w:rFonts w:ascii="Raleway" w:hAnsi="Raleway"/>
+                      <w:lang w:val="en-US"/>
+                    </w:rPr>
+                    <w:t xml:space="preserve"> : </w:t>
+                  </w:r>
+                  <w:r>
+                    <w:rPr>
+                      <w:rFonts w:ascii="Raleway" w:hAnsi="Raleway"/>
+                      <w:lang w:val="en-US"/>
+                    </w:rPr>
+                    <w:t>we use it when we have immutable objects (whose state cannot change, once created).</w:t>
+                  </w:r>
+                </w:p>
+                <w:p>
+                  <w:pPr>
+                    <w:pStyle w:val="Paragraphedeliste"/>
+                    <w:numPr>
+                      <w:ilvl w:val="1"/>
+                      <w:numId w:val="1"/>
+                    </w:numPr>
+                    <w:tabs>
+                      <w:tab w:val="left" w:pos="1780"/>
+                    </w:tabs>
+                    <w:jc w:val="both"/>
+                    <w:rPr>
+                      <w:rFonts w:ascii="Raleway" w:hAnsi="Raleway"/>
+                      <w:lang w:val="en-US"/>
+                    </w:rPr>
+                  </w:pPr>
+                  <w:r>
+                    <w:rPr>
+                      <w:rFonts w:ascii="Raleway" w:hAnsi="Raleway"/>
+                      <w:b/>
+                      <w:bCs/>
+                      <w:lang w:val="en-US"/>
+                    </w:rPr>
+                    <w:t>Deep Copy</w:t>
+                  </w:r>
+                  <w:r>
+                    <w:rPr>
+                      <w:rFonts w:ascii="Raleway" w:hAnsi="Raleway"/>
+                      <w:lang w:val="en-US"/>
+                    </w:rPr>
+                    <w:t xml:space="preserve"> : </w:t>
+                  </w:r>
+                  <w:r>
+                    <w:rPr>
+                      <w:rFonts w:ascii="Raleway" w:hAnsi="Raleway"/>
+                      <w:lang w:val="en-US"/>
+                    </w:rPr>
+                    <w:t>when state changes (mutable objects).</w:t>
+                  </w:r>
+                </w:p>
+              </w:tc>
+            </w:tr>
+            <w:tr>
+              <w:trPr>
+                <w:trHeight w:val="661"/>
+              </w:trPr>
+              <w:tc>
+                <w:tcPr>
+                  <w:tcW w:w="1572" w:type="dxa"/>
+                  <w:gridSpan w:val="3"/>
+                  <w:shd w:val="clear" w:color="auto" w:fill="5B9BD5" w:themeFill="accent1"/>
+                  <w:vAlign w:val="center"/>
+                </w:tcPr>
+                <w:p>
+                  <w:pPr>
+                    <w:tabs>
+                      <w:tab w:val="left" w:pos="1780"/>
+                    </w:tabs>
+                    <w:jc w:val="center"/>
+                    <w:rPr>
+                      <w:rFonts w:ascii="NeverMind Bold" w:hAnsi="NeverMind Bold"/>
+                      <w:lang w:val="en-US"/>
+                    </w:rPr>
+                  </w:pPr>
+                  <w:r>
+                    <w:rPr>
+                      <w:rFonts w:ascii="NeverMind Bold" w:hAnsi="NeverMind Bold"/>
+                      <w:lang w:val="en-US"/>
+                    </w:rPr>
+                    <w:t>Benefits</w:t>
+                  </w:r>
+                </w:p>
+                <w:p>
+                  <w:pPr>
+                    <w:tabs>
+                      <w:tab w:val="left" w:pos="1780"/>
+                    </w:tabs>
+                    <w:jc w:val="center"/>
+                    <w:rPr>
+                      <w:rFonts w:ascii="NeverMind Bold" w:hAnsi="NeverMind Bold"/>
+                      <w:lang w:val="en-US"/>
+                    </w:rPr>
+                  </w:pPr>
+                  <w:r>
+                    <w:rPr>
+                      <w:rFonts w:ascii="NeverMind Bold" w:hAnsi="NeverMind Bold"/>
+                      <w:lang w:val="en-US"/>
+                    </w:rPr>
+                    <w:t>&amp;</w:t>
+                  </w:r>
+                </w:p>
+                <w:p>
+                  <w:pPr>
+                    <w:tabs>
+                      <w:tab w:val="left" w:pos="1780"/>
+                    </w:tabs>
+                    <w:jc w:val="center"/>
+                    <w:rPr>
+                      <w:rFonts w:ascii="NeverMind Bold" w:hAnsi="NeverMind Bold" w:hint="cs"/>
+                      <w:rtl/>
+                      <w:lang w:val="en-US"/>
+                    </w:rPr>
+                  </w:pPr>
+                  <w:r>
+                    <w:rPr>
+                      <w:rFonts w:ascii="NeverMind Bold" w:hAnsi="NeverMind Bold"/>
+                      <w:lang w:val="en-US"/>
+                    </w:rPr>
+                    <w:t>Inconvenient</w:t>
+                  </w:r>
+                </w:p>
+                <w:p>
+                  <w:pPr>
+                    <w:tabs>
+                      <w:tab w:val="left" w:pos="1780"/>
+                    </w:tabs>
+                    <w:jc w:val="center"/>
+                    <w:rPr>
+                      <w:rFonts w:ascii="NeverMind Bold" w:hAnsi="NeverMind Bold"/>
+                      <w:lang w:val="en-US"/>
+                    </w:rPr>
+                  </w:pPr>
+                </w:p>
+              </w:tc>
+              <w:tc>
+                <w:tcPr>
+                  <w:tcW w:w="5958" w:type="dxa"/>
+                  <w:gridSpan w:val="2"/>
+                  <w:shd w:val="clear" w:color="auto" w:fill="BDD6EE" w:themeFill="accent1" w:themeFillTint="66"/>
+                </w:tcPr>
+                <w:p>
+                  <w:pPr>
+                    <w:pStyle w:val="Paragraphedeliste"/>
+                    <w:numPr>
+                      <w:ilvl w:val="0"/>
+                      <w:numId w:val="1"/>
+                    </w:numPr>
+                    <w:tabs>
+                      <w:tab w:val="left" w:pos="1780"/>
+                    </w:tabs>
+                    <w:jc w:val="both"/>
+                    <w:rPr>
+                      <w:rFonts w:ascii="Raleway" w:hAnsi="Raleway"/>
+                      <w:lang w:val="en-US"/>
+                    </w:rPr>
+                  </w:pPr>
+                  <w:r>
+                    <w:rPr>
+                      <w:rFonts w:ascii="Raleway" w:hAnsi="Raleway"/>
+                      <w:lang w:val="en-US"/>
+                    </w:rPr>
+                    <w:t>Create the instances with the appropriate state beforehand and then clone them whenever we want.</w:t>
+                  </w:r>
+                </w:p>
+                <w:p>
+                  <w:pPr>
+                    <w:pStyle w:val="Paragraphedeliste"/>
+                    <w:numPr>
+                      <w:ilvl w:val="0"/>
+                      <w:numId w:val="1"/>
+                    </w:numPr>
+                    <w:tabs>
+                      <w:tab w:val="left" w:pos="1780"/>
+                    </w:tabs>
+                    <w:jc w:val="both"/>
+                    <w:rPr>
+                      <w:rFonts w:ascii="Raleway" w:hAnsi="Raleway"/>
+                      <w:lang w:val="en-US"/>
+                    </w:rPr>
+                  </w:pPr>
+                  <w:r>
+                    <w:rPr>
+                      <w:rFonts w:ascii="Raleway" w:hAnsi="Raleway"/>
+                      <w:lang w:val="en-US"/>
+                    </w:rPr>
+                    <w:t>Eliminate subclasses that only differ in their state by creating prototypes with the initial state and then cloning them.</w:t>
+                  </w:r>
+                </w:p>
+                <w:p>
+                  <w:pPr>
+                    <w:pStyle w:val="Paragraphedeliste"/>
+                    <w:numPr>
+                      <w:ilvl w:val="0"/>
+                      <w:numId w:val="1"/>
+                    </w:numPr>
+                    <w:tabs>
+                      <w:tab w:val="left" w:pos="1780"/>
+                    </w:tabs>
+                    <w:jc w:val="both"/>
+                    <w:rPr>
+                      <w:rFonts w:ascii="Raleway" w:hAnsi="Raleway"/>
+                      <w:lang w:val="en-US"/>
+                    </w:rPr>
+                  </w:pPr>
+                  <w:r>
+                    <w:rPr>
+                      <w:rFonts w:ascii="Raleway" w:hAnsi="Raleway"/>
+                      <w:lang w:val="en-US"/>
+                    </w:rPr>
+                    <w:t>Process get complex when there are many classes.</w:t>
+                  </w:r>
+                </w:p>
+                <w:p>
+                  <w:pPr>
+                    <w:pStyle w:val="Paragraphedeliste"/>
+                    <w:numPr>
+                      <w:ilvl w:val="0"/>
+                      <w:numId w:val="1"/>
+                    </w:numPr>
+                    <w:tabs>
+                      <w:tab w:val="left" w:pos="1780"/>
+                    </w:tabs>
+                    <w:jc w:val="both"/>
+                    <w:rPr>
+                      <w:rFonts w:ascii="Raleway" w:hAnsi="Raleway"/>
+                      <w:lang w:val="en-US"/>
+                    </w:rPr>
+                  </w:pPr>
+                  <w:r>
+                    <w:rPr>
+                      <w:rFonts w:ascii="Raleway" w:hAnsi="Raleway"/>
+                      <w:lang w:val="en-US"/>
+                    </w:rPr>
+                    <w:t>Difficult to clone classes that have circular references.</w:t>
+                  </w:r>
+                </w:p>
+              </w:tc>
+            </w:tr>
+          </w:tbl>
+          <w:p>
+            <w:pPr>
+              <w:rPr>
+                <w:rFonts w:ascii="Raleway ExtraBold" w:hAnsi="Raleway ExtraBold"/>
+                <w:color w:val="FFFFFF" w:themeColor="background1"/>
+                <w:lang w:val="en-US"/>
+              </w:rPr>
+            </w:pPr>
+          </w:p>
+        </w:tc>
+      </w:tr>
+      <w:tr>
+        <w:trPr>
+          <w:trHeight w:val="145"/>
+        </w:trPr>
+        <w:tc>
+          <w:tcPr>
+            <w:tcW w:w="15254" w:type="dxa"/>
+            <w:gridSpan w:val="3"/>
+            <w:shd w:val="clear" w:color="auto" w:fill="5B9BD5" w:themeFill="accent1"/>
+          </w:tcPr>
+          <w:p>
+            <w:pPr>
+              <w:rPr>
+                <w:rFonts w:ascii="Raleway ExtraBold" w:hAnsi="Raleway ExtraBold"/>
+                <w:color w:val="FFFFFF" w:themeColor="background1"/>
+                <w:lang w:val="en-US"/>
+              </w:rPr>
+            </w:pPr>
+            <w:r>
+              <w:rPr>
+                <w:rFonts w:ascii="Raleway ExtraBold" w:hAnsi="Raleway ExtraBold"/>
+                <w:color w:val="FFFFFF" w:themeColor="background1"/>
+                <w:lang w:val="en-US"/>
+              </w:rPr>
+              <w:t>Creational Patterns</w:t>
+            </w:r>
+          </w:p>
+        </w:tc>
+      </w:tr>
+      <w:tr>
+        <w:trPr>
+          <w:trHeight w:val="2540"/>
+        </w:trPr>
+        <w:tc>
+          <w:tcPr>
+            <w:tcW w:w="7494" w:type="dxa"/>
+            <w:gridSpan w:val="2"/>
+          </w:tcPr>
+          <w:tbl>
+            <w:tblPr>
+              <w:tblStyle w:val="Grilledutableau"/>
+              <w:tblW w:w="0" w:type="auto"/>
+              <w:tblBorders>
+                <w:top w:val="none" w:sz="0" w:space="0" w:color="auto"/>
+                <w:left w:val="none" w:sz="0" w:space="0" w:color="auto"/>
+                <w:bottom w:val="none" w:sz="0" w:space="0" w:color="auto"/>
+                <w:right w:val="none" w:sz="0" w:space="0" w:color="auto"/>
+                <w:insideH w:val="none" w:sz="0" w:space="0" w:color="auto"/>
+                <w:insideV w:val="none" w:sz="0" w:space="0" w:color="auto"/>
+              </w:tblBorders>
+              <w:tblCellMar>
+                <w:top w:w="72" w:type="dxa"/>
+                <w:left w:w="72" w:type="dxa"/>
+                <w:bottom w:w="72" w:type="dxa"/>
+                <w:right w:w="72" w:type="dxa"/>
+              </w:tblCellMar>
+              <w:tblLook w:val="04A0" w:firstRow="1" w:lastRow="0" w:firstColumn="1" w:lastColumn="0" w:noHBand="0" w:noVBand="1"/>
+            </w:tblPr>
+            <w:tblGrid>
+              <w:gridCol w:w="576"/>
+              <w:gridCol w:w="576"/>
+              <w:gridCol w:w="75"/>
+              <w:gridCol w:w="4050"/>
+              <w:gridCol w:w="1987"/>
+            </w:tblGrid>
+            <w:tr>
+              <w:trPr>
+                <w:trHeight w:val="432"/>
+              </w:trPr>
+              <w:tc>
+                <w:tcPr>
+                  <w:tcW w:w="576" w:type="dxa"/>
+                  <w:shd w:val="clear" w:color="auto" w:fill="5B9BD5" w:themeFill="accent1"/>
+                </w:tcPr>
+                <w:p>
+                  <w:pPr>
+                    <w:rPr>
+                      <w:rFonts w:ascii="Raleway ExtraBold" w:hAnsi="Raleway ExtraBold"/>
+                      <w:color w:val="FFFFFF" w:themeColor="background1"/>
+                      <w:lang w:val="en-US"/>
+                    </w:rPr>
+                  </w:pPr>
+                  <w:r>
+                    <w:rPr>
+                      <w:rFonts w:ascii="Raleway ExtraBold" w:hAnsi="Raleway ExtraBold"/>
+                      <w:noProof/>
+                      <w:color w:val="FFFFFF" w:themeColor="background1"/>
+                      <w:lang w:val="en-US" w:bidi="ar-SA"/>
+                    </w:rPr>
+                    <w:drawing>
+                      <wp:inline distT="0" distB="0" distL="0" distR="0" wp14:anchorId="13849E87" wp14:editId="61C25305">
+                        <wp:extent cx="274320" cy="274320"/>
+                        <wp:effectExtent l="0" t="0" r="0" b="0"/>
+                        <wp:docPr id="9" name="Image 9"/>
+                        <wp:cNvGraphicFramePr>
+                          <a:graphicFrameLocks xmlns:a="http://schemas.openxmlformats.org/drawingml/2006/main" noChangeAspect="1"/>
+                        </wp:cNvGraphicFramePr>
+                        <a:graphic xmlns:a="http://schemas.openxmlformats.org/drawingml/2006/main">
+                          <a:graphicData uri="http://schemas.openxmlformats.org/drawingml/2006/picture">
+                            <pic:pic xmlns:pic="http://schemas.openxmlformats.org/drawingml/2006/picture">
+                              <pic:nvPicPr>
+                                <pic:cNvPr id="3" name="iconmonstr-github-1-240.png"/>
+                                <pic:cNvPicPr/>
+                              </pic:nvPicPr>
+                              <pic:blipFill>
+                                <a:blip r:embed="rId5" cstate="print">
+                                  <a:extLst>
+                                    <a:ext uri="{28A0092B-C50C-407E-A947-70E740481C1C}">
+                                      <a14:useLocalDpi xmlns:a14="http://schemas.microsoft.com/office/drawing/2010/main" val="0"/>
+                                    </a:ext>
+                                  </a:extLst>
+                                </a:blip>
+                                <a:stretch>
+                                  <a:fillRect/>
+                                </a:stretch>
+                              </pic:blipFill>
+                              <pic:spPr>
+                                <a:xfrm>
+                                  <a:off x="0" y="0"/>
+                                  <a:ext cx="274320" cy="274320"/>
+                                </a:xfrm>
+                                <a:prstGeom prst="rect">
+                                  <a:avLst/>
+                                </a:prstGeom>
+                              </pic:spPr>
+                            </pic:pic>
+                          </a:graphicData>
+                        </a:graphic>
+                      </wp:inline>
+                    </w:drawing>
+                  </w:r>
+                </w:p>
+              </w:tc>
+              <w:tc>
+                <w:tcPr>
+                  <w:tcW w:w="576" w:type="dxa"/>
+                  <w:shd w:val="clear" w:color="auto" w:fill="5B9BD5" w:themeFill="accent1"/>
+                  <w:vAlign w:val="center"/>
+                </w:tcPr>
+                <w:p>
+                  <w:pPr>
+                    <w:rPr>
+                      <w:rFonts w:ascii="Raleway ExtraBold" w:hAnsi="Raleway ExtraBold"/>
+                      <w:lang w:val="en-US"/>
+                    </w:rPr>
+                  </w:pPr>
+                  <w:r>
+                    <w:rPr>
+                      <w:rFonts w:ascii="Raleway ExtraBold" w:hAnsi="Raleway ExtraBold"/>
+                      <w:noProof/>
+                      <w:lang w:val="en-US" w:bidi="ar-SA"/>
+                    </w:rPr>
+                    <w:drawing>
+                      <wp:inline distT="0" distB="0" distL="0" distR="0" wp14:anchorId="76F7C692" wp14:editId="1A89D47D">
+                        <wp:extent cx="274320" cy="274320"/>
+                        <wp:effectExtent l="0" t="0" r="0" b="0"/>
+                        <wp:docPr id="10" name="Image 10">
                           <a:hlinkClick xmlns:a="http://schemas.openxmlformats.org/drawingml/2006/main" r:id="rId6"/>
                         </wp:docPr>
                         <wp:cNvGraphicFramePr>
@@ -3223,7 +4131,7 @@
               </w:tc>
               <w:tc>
                 <w:tcPr>
-                  <w:tcW w:w="4035" w:type="dxa"/>
+                  <w:tcW w:w="4125" w:type="dxa"/>
                   <w:gridSpan w:val="2"/>
                   <w:shd w:val="clear" w:color="auto" w:fill="5B9BD5" w:themeFill="accent1"/>
                   <w:vAlign w:val="center"/>
@@ -3241,19 +4149,19 @@
                       <w:rFonts w:ascii="Raleway ExtraBold" w:hAnsi="Raleway ExtraBold"/>
                       <w:lang w:val="en-US"/>
                     </w:rPr>
-                    <w:t>PROTOTYPE</w:t>
-                  </w:r>
-                </w:p>
-              </w:tc>
-              <w:tc>
-                <w:tcPr>
-                  <w:tcW w:w="2325" w:type="dxa"/>
+                    <w:t>SINGLETON</w:t>
+                  </w:r>
+                </w:p>
+              </w:tc>
+              <w:tc>
+                <w:tcPr>
+                  <w:tcW w:w="1987" w:type="dxa"/>
                   <w:shd w:val="clear" w:color="auto" w:fill="5B9BD5" w:themeFill="accent1"/>
                   <w:vAlign w:val="center"/>
                 </w:tcPr>
                 <w:p>
                   <w:pPr>
-                    <w:jc w:val="right"/>
+                    <w:jc w:val="center"/>
                     <w:rPr>
                       <w:rFonts w:ascii="Raleway" w:hAnsi="Raleway"/>
                       <w:b/>
@@ -3279,7 +4187,7 @@
               </w:trPr>
               <w:tc>
                 <w:tcPr>
-                  <w:tcW w:w="7512" w:type="dxa"/>
+                  <w:tcW w:w="7264" w:type="dxa"/>
                   <w:gridSpan w:val="5"/>
                   <w:vAlign w:val="center"/>
                 </w:tcPr>
@@ -3297,10 +4205,18 @@
                       <w:lang w:val="en-US" w:bidi="ar-SA"/>
                     </w:rPr>
                     <w:drawing>
-                      <wp:inline distT="0" distB="0" distL="0" distR="0">
-                        <wp:extent cx="3761117" cy="2107975"/>
-                        <wp:effectExtent l="0" t="0" r="0" b="6985"/>
-                        <wp:docPr id="8" name="Image 8"/>
+                      <wp:anchor distT="0" distB="0" distL="114300" distR="114300" simplePos="0" relativeHeight="251660288" behindDoc="0" locked="0" layoutInCell="1" allowOverlap="1" wp14:anchorId="34A98638" wp14:editId="668EDEC5">
+                        <wp:simplePos x="0" y="0"/>
+                        <wp:positionH relativeFrom="column">
+                          <wp:posOffset>1208405</wp:posOffset>
+                        </wp:positionH>
+                        <wp:positionV relativeFrom="paragraph">
+                          <wp:posOffset>12065</wp:posOffset>
+                        </wp:positionV>
+                        <wp:extent cx="2018030" cy="1360170"/>
+                        <wp:effectExtent l="0" t="0" r="1270" b="0"/>
+                        <wp:wrapSquare wrapText="bothSides"/>
+                        <wp:docPr id="11" name="Image 11"/>
                         <wp:cNvGraphicFramePr>
                           <a:graphicFrameLocks xmlns:a="http://schemas.openxmlformats.org/drawingml/2006/main" noChangeAspect="1"/>
                         </wp:cNvGraphicFramePr>
@@ -3308,11 +4224,688 @@
                           <a:graphicData uri="http://schemas.openxmlformats.org/drawingml/2006/picture">
                             <pic:pic xmlns:pic="http://schemas.openxmlformats.org/drawingml/2006/picture">
                               <pic:nvPicPr>
-                                <pic:cNvPr id="8" name="Prototype.png"/>
+                                <pic:cNvPr id="1" name="singleton.png"/>
+                                <pic:cNvPicPr/>
+                              </pic:nvPicPr>
+                              <pic:blipFill rotWithShape="1">
+                                <a:blip r:embed="rId8">
+                                  <a:extLst>
+                                    <a:ext uri="{28A0092B-C50C-407E-A947-70E740481C1C}">
+                                      <a14:useLocalDpi xmlns:a14="http://schemas.microsoft.com/office/drawing/2010/main" val="0"/>
+                                    </a:ext>
+                                  </a:extLst>
+                                </a:blip>
+                                <a:srcRect l="14289" t="24291" r="13029" b="26718"/>
+                                <a:stretch/>
+                              </pic:blipFill>
+                              <pic:spPr bwMode="auto">
+                                <a:xfrm>
+                                  <a:off x="0" y="0"/>
+                                  <a:ext cx="2018030" cy="1360170"/>
+                                </a:xfrm>
+                                <a:prstGeom prst="rect">
+                                  <a:avLst/>
+                                </a:prstGeom>
+                                <a:ln>
+                                  <a:noFill/>
+                                </a:ln>
+                                <a:extLst>
+                                  <a:ext uri="{53640926-AAD7-44D8-BBD7-CCE9431645EC}">
+                                    <a14:shadowObscured xmlns:a14="http://schemas.microsoft.com/office/drawing/2010/main"/>
+                                  </a:ext>
+                                </a:extLst>
+                              </pic:spPr>
+                            </pic:pic>
+                          </a:graphicData>
+                        </a:graphic>
+                        <wp14:sizeRelH relativeFrom="margin">
+                          <wp14:pctWidth>0</wp14:pctWidth>
+                        </wp14:sizeRelH>
+                        <wp14:sizeRelV relativeFrom="margin">
+                          <wp14:pctHeight>0</wp14:pctHeight>
+                        </wp14:sizeRelV>
+                      </wp:anchor>
+                    </w:drawing>
+                  </w:r>
+                </w:p>
+              </w:tc>
+            </w:tr>
+            <w:tr>
+              <w:tc>
+                <w:tcPr>
+                  <w:tcW w:w="1227" w:type="dxa"/>
+                  <w:gridSpan w:val="3"/>
+                  <w:shd w:val="clear" w:color="auto" w:fill="5B9BD5" w:themeFill="accent1"/>
+                  <w:vAlign w:val="center"/>
+                </w:tcPr>
+                <w:p>
+                  <w:pPr>
+                    <w:jc w:val="center"/>
+                    <w:rPr>
+                      <w:rFonts w:ascii="NeverMind Bold" w:hAnsi="NeverMind Bold"/>
+                      <w:lang w:val="en-US"/>
+                    </w:rPr>
+                  </w:pPr>
+                  <w:r>
+                    <w:rPr>
+                      <w:rFonts w:ascii="NeverMind Bold" w:hAnsi="NeverMind Bold"/>
+                      <w:lang w:val="en-US"/>
+                    </w:rPr>
+                    <w:t>WHAT ?</w:t>
+                  </w:r>
+                </w:p>
+              </w:tc>
+              <w:tc>
+                <w:tcPr>
+                  <w:tcW w:w="6037" w:type="dxa"/>
+                  <w:gridSpan w:val="2"/>
+                  <w:shd w:val="clear" w:color="auto" w:fill="BDD6EE" w:themeFill="accent1" w:themeFillTint="66"/>
+                </w:tcPr>
+                <w:p>
+                  <w:pPr>
+                    <w:rPr>
+                      <w:rFonts w:ascii="Raleway" w:hAnsi="Raleway"/>
+                      <w:lang w:val="en-US"/>
+                    </w:rPr>
+                  </w:pPr>
+                  <w:r>
+                    <w:rPr>
+                      <w:rFonts w:ascii="Raleway" w:hAnsi="Raleway"/>
+                      <w:lang w:val="en-US"/>
+                    </w:rPr>
+                    <w:t>Only one instance of a class is allowed within a system.</w:t>
+                  </w:r>
+                </w:p>
+              </w:tc>
+            </w:tr>
+            <w:tr>
+              <w:tc>
+                <w:tcPr>
+                  <w:tcW w:w="1227" w:type="dxa"/>
+                  <w:gridSpan w:val="3"/>
+                  <w:shd w:val="clear" w:color="auto" w:fill="5B9BD5" w:themeFill="accent1"/>
+                  <w:vAlign w:val="center"/>
+                </w:tcPr>
+                <w:p>
+                  <w:pPr>
+                    <w:tabs>
+                      <w:tab w:val="left" w:pos="1780"/>
+                    </w:tabs>
+                    <w:jc w:val="center"/>
+                    <w:rPr>
+                      <w:rFonts w:ascii="NeverMind Bold" w:hAnsi="NeverMind Bold"/>
+                      <w:lang w:val="en-US"/>
+                    </w:rPr>
+                  </w:pPr>
+                  <w:r>
+                    <w:rPr>
+                      <w:rFonts w:ascii="NeverMind Bold" w:hAnsi="NeverMind Bold"/>
+                      <w:lang w:val="en-US"/>
+                    </w:rPr>
+                    <w:t>WHEN ?</w:t>
+                  </w:r>
+                </w:p>
+              </w:tc>
+              <w:tc>
+                <w:tcPr>
+                  <w:tcW w:w="6037" w:type="dxa"/>
+                  <w:gridSpan w:val="2"/>
+                  <w:shd w:val="clear" w:color="auto" w:fill="BDD6EE" w:themeFill="accent1" w:themeFillTint="66"/>
+                </w:tcPr>
+                <w:p>
+                  <w:pPr>
+                    <w:pStyle w:val="Paragraphedeliste"/>
+                    <w:numPr>
+                      <w:ilvl w:val="0"/>
+                      <w:numId w:val="1"/>
+                    </w:numPr>
+                    <w:tabs>
+                      <w:tab w:val="left" w:pos="1780"/>
+                    </w:tabs>
+                    <w:rPr>
+                      <w:rFonts w:ascii="Raleway" w:hAnsi="Raleway"/>
+                      <w:lang w:val="en-US"/>
+                    </w:rPr>
+                  </w:pPr>
+                  <w:r>
+                    <w:rPr>
+                      <w:rFonts w:ascii="Raleway" w:hAnsi="Raleway"/>
+                      <w:lang w:val="en-US"/>
+                    </w:rPr>
+                    <w:t>Exactly one instance of a class is required.</w:t>
+                  </w:r>
+                </w:p>
+                <w:p>
+                  <w:pPr>
+                    <w:pStyle w:val="Paragraphedeliste"/>
+                    <w:numPr>
+                      <w:ilvl w:val="0"/>
+                      <w:numId w:val="1"/>
+                    </w:numPr>
+                    <w:tabs>
+                      <w:tab w:val="left" w:pos="1780"/>
+                    </w:tabs>
+                    <w:rPr>
+                      <w:rFonts w:ascii="Raleway" w:hAnsi="Raleway"/>
+                      <w:lang w:val="en-US"/>
+                    </w:rPr>
+                  </w:pPr>
+                  <w:r>
+                    <w:rPr>
+                      <w:rFonts w:ascii="Raleway" w:hAnsi="Raleway"/>
+                      <w:lang w:val="en-US"/>
+                    </w:rPr>
+                    <w:t>Controlled access to single object is necessary.</w:t>
+                  </w:r>
+                </w:p>
+                <w:p>
+                  <w:pPr>
+                    <w:pStyle w:val="Paragraphedeliste"/>
+                    <w:numPr>
+                      <w:ilvl w:val="0"/>
+                      <w:numId w:val="1"/>
+                    </w:numPr>
+                    <w:tabs>
+                      <w:tab w:val="left" w:pos="1780"/>
+                    </w:tabs>
+                    <w:rPr>
+                      <w:rFonts w:ascii="Raleway" w:hAnsi="Raleway"/>
+                      <w:lang w:val="en-US"/>
+                    </w:rPr>
+                  </w:pPr>
+                  <w:r>
+                    <w:rPr>
+                      <w:rFonts w:ascii="Raleway" w:hAnsi="Raleway"/>
+                      <w:lang w:val="en-US"/>
+                    </w:rPr>
+                    <w:t>There are two forms of Singleton Instantiation:</w:t>
+                  </w:r>
+                </w:p>
+                <w:p>
+                  <w:pPr>
+                    <w:pStyle w:val="Paragraphedeliste"/>
+                    <w:numPr>
+                      <w:ilvl w:val="1"/>
+                      <w:numId w:val="1"/>
+                    </w:numPr>
+                    <w:tabs>
+                      <w:tab w:val="left" w:pos="1780"/>
+                    </w:tabs>
+                    <w:rPr>
+                      <w:rFonts w:ascii="Raleway" w:hAnsi="Raleway"/>
+                      <w:lang w:val="en-US"/>
+                    </w:rPr>
+                  </w:pPr>
+                  <w:r>
+                    <w:rPr>
+                      <w:rFonts w:ascii="Raleway" w:hAnsi="Raleway"/>
+                      <w:b/>
+                      <w:bCs/>
+                      <w:lang w:val="en-US"/>
+                    </w:rPr>
+                    <w:t>Early</w:t>
+                  </w:r>
+                  <w:r>
+                    <w:rPr>
+                      <w:rFonts w:ascii="Raleway" w:hAnsi="Raleway"/>
+                      <w:lang w:val="en-US"/>
+                    </w:rPr>
+                    <w:t xml:space="preserve"> : object creation takes place at the load time.</w:t>
+                  </w:r>
+                </w:p>
+                <w:p>
+                  <w:pPr>
+                    <w:pStyle w:val="Paragraphedeliste"/>
+                    <w:numPr>
+                      <w:ilvl w:val="1"/>
+                      <w:numId w:val="1"/>
+                    </w:numPr>
+                    <w:tabs>
+                      <w:tab w:val="left" w:pos="1780"/>
+                    </w:tabs>
+                    <w:rPr>
+                      <w:rFonts w:ascii="Raleway" w:hAnsi="Raleway"/>
+                      <w:lang w:val="en-US"/>
+                    </w:rPr>
+                  </w:pPr>
+                  <w:r>
+                    <w:rPr>
+                      <w:rFonts w:ascii="Raleway" w:hAnsi="Raleway"/>
+                      <w:b/>
+                      <w:bCs/>
+                      <w:lang w:val="en-US"/>
+                    </w:rPr>
+                    <w:t>Lazy</w:t>
+                  </w:r>
+                  <w:r>
+                    <w:rPr>
+                      <w:rFonts w:ascii="Raleway" w:hAnsi="Raleway"/>
+                      <w:lang w:val="en-US"/>
+                    </w:rPr>
+                    <w:t xml:space="preserve"> : object creation done according to requirement</w:t>
+                  </w:r>
+                </w:p>
+                <w:p>
+                  <w:pPr>
+                    <w:pStyle w:val="Paragraphedeliste"/>
+                    <w:numPr>
+                      <w:ilvl w:val="1"/>
+                      <w:numId w:val="1"/>
+                    </w:numPr>
+                    <w:tabs>
+                      <w:tab w:val="left" w:pos="1780"/>
+                    </w:tabs>
+                    <w:rPr>
+                      <w:rFonts w:ascii="Raleway" w:hAnsi="Raleway"/>
+                      <w:lang w:val="en-US"/>
+                    </w:rPr>
+                  </w:pPr>
+                  <w:r>
+                    <w:rPr>
+                      <w:rFonts w:ascii="Raleway" w:hAnsi="Raleway"/>
+                      <w:b/>
+                      <w:bCs/>
+                      <w:lang w:val="en-US"/>
+                    </w:rPr>
+                    <w:t>Static Block Initialization</w:t>
+                  </w:r>
+                  <w:r>
+                    <w:rPr>
+                      <w:rFonts w:ascii="Raleway" w:hAnsi="Raleway"/>
+                      <w:lang w:val="en-US"/>
+                    </w:rPr>
+                    <w:t>: class loading sequence.</w:t>
+                  </w:r>
+                </w:p>
+                <w:p>
+                  <w:pPr>
+                    <w:pStyle w:val="Paragraphedeliste"/>
+                    <w:numPr>
+                      <w:ilvl w:val="1"/>
+                      <w:numId w:val="1"/>
+                    </w:numPr>
+                    <w:tabs>
+                      <w:tab w:val="left" w:pos="1780"/>
+                    </w:tabs>
+                    <w:rPr>
+                      <w:rFonts w:ascii="Raleway" w:hAnsi="Raleway"/>
+                      <w:lang w:val="en-US"/>
+                    </w:rPr>
+                  </w:pPr>
+                  <w:r>
+                    <w:rPr>
+                      <w:rFonts w:ascii="Raleway" w:hAnsi="Raleway"/>
+                      <w:b/>
+                      <w:bCs/>
+                      <w:lang w:val="en-US"/>
+                    </w:rPr>
+                    <w:t>Bill Pugh solution</w:t>
+                  </w:r>
+                  <w:r>
+                    <w:rPr>
+                      <w:rFonts w:ascii="Raleway" w:hAnsi="Raleway"/>
+                      <w:lang w:val="en-US"/>
+                    </w:rPr>
+                    <w:t>:</w:t>
+                  </w:r>
+                  <w:r>
+                    <w:rPr>
+                      <w:rFonts w:ascii="Raleway" w:hAnsi="Raleway"/>
+                      <w:lang w:val="en-US"/>
+                    </w:rPr>
+                    <w:t xml:space="preserve"> for java memory model changes.</w:t>
+                  </w:r>
+                </w:p>
+                <w:p>
+                  <w:pPr>
+                    <w:pStyle w:val="Paragraphedeliste"/>
+                    <w:numPr>
+                      <w:ilvl w:val="1"/>
+                      <w:numId w:val="1"/>
+                    </w:numPr>
+                    <w:tabs>
+                      <w:tab w:val="left" w:pos="1780"/>
+                    </w:tabs>
+                    <w:rPr>
+                      <w:rFonts w:ascii="Raleway" w:hAnsi="Raleway"/>
+                      <w:lang w:val="en-US"/>
+                    </w:rPr>
+                  </w:pPr>
+                  <w:r>
+                    <w:rPr>
+                      <w:rFonts w:ascii="Raleway" w:hAnsi="Raleway"/>
+                      <w:b/>
+                      <w:bCs/>
+                      <w:lang w:val="en-US"/>
+                    </w:rPr>
+                    <w:t>Enum</w:t>
+                  </w:r>
+                  <w:r>
+                    <w:rPr>
+                      <w:rFonts w:ascii="Raleway" w:hAnsi="Raleway"/>
+                      <w:lang w:val="en-US"/>
+                    </w:rPr>
+                    <w:t>:</w:t>
+                  </w:r>
+                  <w:r>
+                    <w:rPr>
+                      <w:rFonts w:ascii="Raleway" w:hAnsi="Raleway"/>
+                      <w:lang w:val="en-US"/>
+                    </w:rPr>
+                    <w:t xml:space="preserve"> implementation employs the use of Enum.</w:t>
+                  </w:r>
+                </w:p>
+                <w:p>
+                  <w:pPr>
+                    <w:pStyle w:val="Paragraphedeliste"/>
+                    <w:numPr>
+                      <w:ilvl w:val="1"/>
+                      <w:numId w:val="1"/>
+                    </w:numPr>
+                    <w:tabs>
+                      <w:tab w:val="left" w:pos="1780"/>
+                    </w:tabs>
+                    <w:rPr>
+                      <w:rFonts w:ascii="Raleway" w:hAnsi="Raleway"/>
+                      <w:lang w:val="en-US"/>
+                    </w:rPr>
+                  </w:pPr>
+                  <w:r>
+                    <w:rPr>
+                      <w:rFonts w:ascii="Raleway" w:hAnsi="Raleway"/>
+                      <w:b/>
+                      <w:bCs/>
+                      <w:lang w:val="en-US"/>
+                    </w:rPr>
+                    <w:t>readResolve()</w:t>
+                  </w:r>
+                  <w:r>
+                    <w:rPr>
+                      <w:rFonts w:ascii="Raleway" w:hAnsi="Raleway"/>
+                      <w:lang w:val="en-US"/>
+                    </w:rPr>
+                    <w:t>:</w:t>
+                  </w:r>
+                  <w:r>
+                    <w:rPr>
+                      <w:rFonts w:ascii="Raleway" w:hAnsi="Raleway"/>
+                      <w:lang w:val="en-US"/>
+                    </w:rPr>
+                    <w:t xml:space="preserve"> to avoid multiple instance problem.</w:t>
+                  </w:r>
+                </w:p>
+              </w:tc>
+            </w:tr>
+            <w:tr>
+              <w:tc>
+                <w:tcPr>
+                  <w:tcW w:w="1227" w:type="dxa"/>
+                  <w:gridSpan w:val="3"/>
+                  <w:shd w:val="clear" w:color="auto" w:fill="5B9BD5" w:themeFill="accent1"/>
+                  <w:vAlign w:val="center"/>
+                </w:tcPr>
+                <w:p>
+                  <w:pPr>
+                    <w:tabs>
+                      <w:tab w:val="left" w:pos="1780"/>
+                    </w:tabs>
+                    <w:jc w:val="center"/>
+                    <w:rPr>
+                      <w:rFonts w:ascii="NeverMind Bold" w:hAnsi="NeverMind Bold"/>
+                      <w:lang w:val="en-US"/>
+                    </w:rPr>
+                  </w:pPr>
+                  <w:r>
+                    <w:rPr>
+                      <w:rFonts w:ascii="NeverMind Bold" w:hAnsi="NeverMind Bold"/>
+                      <w:lang w:val="en-US"/>
+                    </w:rPr>
+                    <w:t>EXAMPLE</w:t>
+                  </w:r>
+                </w:p>
+              </w:tc>
+              <w:tc>
+                <w:tcPr>
+                  <w:tcW w:w="6037" w:type="dxa"/>
+                  <w:gridSpan w:val="2"/>
+                  <w:shd w:val="clear" w:color="auto" w:fill="BDD6EE" w:themeFill="accent1" w:themeFillTint="66"/>
+                </w:tcPr>
+                <w:p>
+                  <w:pPr>
+                    <w:tabs>
+                      <w:tab w:val="left" w:pos="1780"/>
+                    </w:tabs>
+                    <w:jc w:val="both"/>
+                    <w:rPr>
+                      <w:rFonts w:ascii="Raleway" w:hAnsi="Raleway"/>
+                      <w:lang w:val="en-US"/>
+                    </w:rPr>
+                  </w:pPr>
+                  <w:r>
+                    <w:rPr>
+                      <w:rFonts w:ascii="Raleway" w:hAnsi="Raleway"/>
+                      <w:lang w:val="en-US"/>
+                    </w:rPr>
+                    <w:t>We can use this single object repeatedly as per the requirements. This is the reason why the multi-threaded and database applications mostly make use of the Singleton pattern in Java for caching, logging, thread pooling, configuration settings, and much mo</w:t>
+                  </w:r>
+                  <w:r>
+                    <w:rPr>
+                      <w:rFonts w:ascii="Raleway" w:hAnsi="Raleway"/>
+                      <w:lang w:val="en-US"/>
+                    </w:rPr>
+                    <w:t>re. The singleton pattern would be implemented by the language runtime to ensure that only a single copy of the system object is created and to ensure only appropriate processes are allowed access to it.</w:t>
+                  </w:r>
+                </w:p>
+              </w:tc>
+            </w:tr>
+            <w:tr>
+              <w:tc>
+                <w:tcPr>
+                  <w:tcW w:w="1227" w:type="dxa"/>
+                  <w:gridSpan w:val="3"/>
+                  <w:shd w:val="clear" w:color="auto" w:fill="5B9BD5" w:themeFill="accent1"/>
+                  <w:vAlign w:val="center"/>
+                </w:tcPr>
+                <w:p>
+                  <w:pPr>
+                    <w:tabs>
+                      <w:tab w:val="left" w:pos="1780"/>
+                    </w:tabs>
+                    <w:jc w:val="center"/>
+                    <w:rPr>
+                      <w:rFonts w:ascii="NeverMind Bold" w:hAnsi="NeverMind Bold"/>
+                      <w:lang w:val="en-US"/>
+                    </w:rPr>
+                  </w:pPr>
+                  <w:r>
+                    <w:rPr>
+                      <w:rFonts w:ascii="NeverMind Bold" w:hAnsi="NeverMind Bold"/>
+                      <w:lang w:val="en-US"/>
+                    </w:rPr>
+                    <w:t>RESUME</w:t>
+                  </w:r>
+                </w:p>
+              </w:tc>
+              <w:tc>
+                <w:tcPr>
+                  <w:tcW w:w="6037" w:type="dxa"/>
+                  <w:gridSpan w:val="2"/>
+                  <w:shd w:val="clear" w:color="auto" w:fill="BDD6EE" w:themeFill="accent1" w:themeFillTint="66"/>
+                </w:tcPr>
+                <w:p>
+                  <w:pPr>
+                    <w:tabs>
+                      <w:tab w:val="left" w:pos="1780"/>
+                    </w:tabs>
+                    <w:jc w:val="both"/>
+                    <w:rPr>
+                      <w:rFonts w:ascii="Raleway" w:hAnsi="Raleway"/>
+                      <w:lang w:val="en-US"/>
+                    </w:rPr>
+                  </w:pPr>
+                  <w:r>
+                    <w:rPr>
+                      <w:rFonts w:ascii="Raleway" w:hAnsi="Raleway"/>
+                      <w:lang w:val="en-US"/>
+                    </w:rPr>
+                    <w:t>Some argue that it violates the single responsibility principle</w:t>
+                  </w:r>
+                  <w:r>
+                    <w:rPr>
+                      <w:rFonts w:ascii="Raleway" w:hAnsi="Raleway"/>
+                      <w:lang w:val="en-US"/>
+                    </w:rPr>
+                    <w:t>.</w:t>
+                  </w:r>
+                  <w:r>
+                    <w:rPr>
+                      <w:rFonts w:ascii="Raleway" w:hAnsi="Raleway"/>
+                      <w:lang w:val="en-US"/>
+                    </w:rPr>
+                    <w:t xml:space="preserve"> Singletons can also make testing more difficult. Some consider it to be a non-desirable coding practice since they introduce a global state to the program</w:t>
+                  </w:r>
+                  <w:r>
+                    <w:rPr>
+                      <w:rFonts w:ascii="Raleway" w:hAnsi="Raleway"/>
+                      <w:lang w:val="en-US"/>
+                    </w:rPr>
+                    <w:t>. However, Singletons are useful for</w:t>
+                  </w:r>
+                  <w:r>
+                    <w:rPr>
+                      <w:rFonts w:ascii="Raleway" w:hAnsi="Raleway"/>
+                      <w:lang w:val="en-US"/>
+                    </w:rPr>
+                    <w:t xml:space="preserve"> thread-safety, serialization or </w:t>
+                  </w:r>
+                  <w:r>
+                    <w:rPr>
+                      <w:rFonts w:ascii="Raleway" w:hAnsi="Raleway"/>
+                      <w:lang w:val="en-US"/>
+                    </w:rPr>
+                    <w:t xml:space="preserve">to </w:t>
+                  </w:r>
+                  <w:r>
+                    <w:rPr>
+                      <w:rFonts w:ascii="Raleway" w:hAnsi="Raleway"/>
+                      <w:lang w:val="en-US"/>
+                    </w:rPr>
+                    <w:t xml:space="preserve">faster performance, </w:t>
+                  </w:r>
+                  <w:r>
+                    <w:rPr>
+                      <w:rFonts w:ascii="Raleway" w:hAnsi="Raleway"/>
+                      <w:lang w:val="en-US"/>
+                    </w:rPr>
+                    <w:t>this</w:t>
+                  </w:r>
+                  <w:r>
+                    <w:rPr>
+                      <w:rFonts w:ascii="Raleway" w:hAnsi="Raleway"/>
+                      <w:lang w:val="en-US"/>
+                    </w:rPr>
+                    <w:t xml:space="preserve"> pattern can improve the overall readability and elegance of your code. This design pattern should not be avoided since the </w:t>
+                  </w:r>
+                  <w:r>
+                    <w:rPr>
+                      <w:rFonts w:ascii="Raleway" w:hAnsi="Raleway"/>
+                      <w:lang w:val="en-US"/>
+                    </w:rPr>
+                    <w:t xml:space="preserve">it </w:t>
+                  </w:r>
+                  <w:r>
+                    <w:rPr>
+                      <w:rFonts w:ascii="Raleway" w:hAnsi="Raleway"/>
+                      <w:lang w:val="en-US"/>
+                    </w:rPr>
+                    <w:t>is, after all, a classic Gang of Four design pattern.</w:t>
+                  </w:r>
+                </w:p>
+              </w:tc>
+            </w:tr>
+          </w:tbl>
+          <w:p>
+            <w:pPr>
+              <w:rPr>
+                <w:rFonts w:ascii="Raleway ExtraBold" w:hAnsi="Raleway ExtraBold"/>
+                <w:color w:val="FFFFFF" w:themeColor="background1"/>
+                <w:lang w:val="en-US"/>
+              </w:rPr>
+            </w:pPr>
+          </w:p>
+        </w:tc>
+        <w:tc>
+          <w:tcPr>
+            <w:tcW w:w="7760" w:type="dxa"/>
+          </w:tcPr>
+          <w:tbl>
+            <w:tblPr>
+              <w:tblStyle w:val="Grilledutableau"/>
+              <w:tblW w:w="0" w:type="auto"/>
+              <w:tblBorders>
+                <w:top w:val="none" w:sz="0" w:space="0" w:color="auto"/>
+                <w:left w:val="none" w:sz="0" w:space="0" w:color="auto"/>
+                <w:bottom w:val="none" w:sz="0" w:space="0" w:color="auto"/>
+                <w:right w:val="none" w:sz="0" w:space="0" w:color="auto"/>
+                <w:insideH w:val="none" w:sz="0" w:space="0" w:color="auto"/>
+                <w:insideV w:val="none" w:sz="0" w:space="0" w:color="auto"/>
+              </w:tblBorders>
+              <w:tblCellMar>
+                <w:top w:w="72" w:type="dxa"/>
+                <w:left w:w="72" w:type="dxa"/>
+                <w:bottom w:w="72" w:type="dxa"/>
+                <w:right w:w="72" w:type="dxa"/>
+              </w:tblCellMar>
+              <w:tblLook w:val="04A0" w:firstRow="1" w:lastRow="0" w:firstColumn="1" w:lastColumn="0" w:noHBand="0" w:noVBand="1"/>
+            </w:tblPr>
+            <w:tblGrid>
+              <w:gridCol w:w="738"/>
+              <w:gridCol w:w="576"/>
+              <w:gridCol w:w="270"/>
+              <w:gridCol w:w="3950"/>
+              <w:gridCol w:w="1996"/>
+            </w:tblGrid>
+            <w:tr>
+              <w:trPr>
+                <w:trHeight w:val="432"/>
+              </w:trPr>
+              <w:tc>
+                <w:tcPr>
+                  <w:tcW w:w="738" w:type="dxa"/>
+                  <w:shd w:val="clear" w:color="auto" w:fill="5B9BD5" w:themeFill="accent1"/>
+                </w:tcPr>
+                <w:p>
+                  <w:pPr>
+                    <w:rPr>
+                      <w:rFonts w:ascii="Raleway ExtraBold" w:hAnsi="Raleway ExtraBold"/>
+                      <w:color w:val="FFFFFF" w:themeColor="background1"/>
+                      <w:lang w:val="en-US"/>
+                    </w:rPr>
+                  </w:pPr>
+                  <w:r>
+                    <w:rPr>
+                      <w:rFonts w:ascii="Raleway ExtraBold" w:hAnsi="Raleway ExtraBold"/>
+                      <w:noProof/>
+                      <w:color w:val="FFFFFF" w:themeColor="background1"/>
+                      <w:lang w:val="en-US" w:bidi="ar-SA"/>
+                    </w:rPr>
+                    <w:drawing>
+                      <wp:inline distT="0" distB="0" distL="0" distR="0" wp14:anchorId="12050FE6" wp14:editId="673FA658">
+                        <wp:extent cx="274320" cy="274320"/>
+                        <wp:effectExtent l="0" t="0" r="0" b="0"/>
+                        <wp:docPr id="12" name="Image 12"/>
+                        <wp:cNvGraphicFramePr>
+                          <a:graphicFrameLocks xmlns:a="http://schemas.openxmlformats.org/drawingml/2006/main" noChangeAspect="1"/>
+                        </wp:cNvGraphicFramePr>
+                        <a:graphic xmlns:a="http://schemas.openxmlformats.org/drawingml/2006/main">
+                          <a:graphicData uri="http://schemas.openxmlformats.org/drawingml/2006/picture">
+                            <pic:pic xmlns:pic="http://schemas.openxmlformats.org/drawingml/2006/picture">
+                              <pic:nvPicPr>
+                                <pic:cNvPr id="3" name="iconmonstr-github-1-240.png"/>
                                 <pic:cNvPicPr/>
                               </pic:nvPicPr>
                               <pic:blipFill>
-                                <a:blip r:embed="rId9">
+                                <a:blip r:embed="rId5" cstate="print">
                                   <a:extLst>
                                     <a:ext uri="{28A0092B-C50C-407E-A947-70E740481C1C}">
                                       <a14:useLocalDpi xmlns:a14="http://schemas.microsoft.com/office/drawing/2010/main" val="0"/>
@@ -3326,7 +4919,7 @@
                               <pic:spPr>
                                 <a:xfrm>
                                   <a:off x="0" y="0"/>
-                                  <a:ext cx="3784859" cy="2121282"/>
+                                  <a:ext cx="274320" cy="274320"/>
                                 </a:xfrm>
                                 <a:prstGeom prst="rect">
                                   <a:avLst/>
@@ -3340,11 +4933,205 @@
                   </w:r>
                 </w:p>
               </w:tc>
+              <w:tc>
+                <w:tcPr>
+                  <w:tcW w:w="564" w:type="dxa"/>
+                  <w:shd w:val="clear" w:color="auto" w:fill="5B9BD5" w:themeFill="accent1"/>
+                  <w:vAlign w:val="center"/>
+                </w:tcPr>
+                <w:p>
+                  <w:pPr>
+                    <w:rPr>
+                      <w:rFonts w:ascii="Raleway ExtraBold" w:hAnsi="Raleway ExtraBold"/>
+                      <w:lang w:val="en-US"/>
+                    </w:rPr>
+                  </w:pPr>
+                  <w:r>
+                    <w:rPr>
+                      <w:rFonts w:ascii="Raleway ExtraBold" w:hAnsi="Raleway ExtraBold"/>
+                      <w:noProof/>
+                      <w:lang w:val="en-US" w:bidi="ar-SA"/>
+                    </w:rPr>
+                    <w:drawing>
+                      <wp:inline distT="0" distB="0" distL="0" distR="0" wp14:anchorId="0FDD7C3A" wp14:editId="3EF37305">
+                        <wp:extent cx="274320" cy="274320"/>
+                        <wp:effectExtent l="0" t="0" r="0" b="0"/>
+                        <wp:docPr id="13" name="Image 13">
+                          <a:hlinkClick xmlns:a="http://schemas.openxmlformats.org/drawingml/2006/main" r:id="rId9"/>
+                        </wp:docPr>
+                        <wp:cNvGraphicFramePr>
+                          <a:graphicFrameLocks xmlns:a="http://schemas.openxmlformats.org/drawingml/2006/main" noChangeAspect="1"/>
+                        </wp:cNvGraphicFramePr>
+                        <a:graphic xmlns:a="http://schemas.openxmlformats.org/drawingml/2006/main">
+                          <a:graphicData uri="http://schemas.openxmlformats.org/drawingml/2006/picture">
+                            <pic:pic xmlns:pic="http://schemas.openxmlformats.org/drawingml/2006/picture">
+                              <pic:nvPicPr>
+                                <pic:cNvPr id="4" name="iconmonstr-info-filled-240.png"/>
+                                <pic:cNvPicPr/>
+                              </pic:nvPicPr>
+                              <pic:blipFill>
+                                <a:blip r:embed="rId7" cstate="print">
+                                  <a:extLst>
+                                    <a:ext uri="{28A0092B-C50C-407E-A947-70E740481C1C}">
+                                      <a14:useLocalDpi xmlns:a14="http://schemas.microsoft.com/office/drawing/2010/main" val="0"/>
+                                    </a:ext>
+                                  </a:extLst>
+                                </a:blip>
+                                <a:stretch>
+                                  <a:fillRect/>
+                                </a:stretch>
+                              </pic:blipFill>
+                              <pic:spPr>
+                                <a:xfrm>
+                                  <a:off x="0" y="0"/>
+                                  <a:ext cx="274320" cy="274320"/>
+                                </a:xfrm>
+                                <a:prstGeom prst="rect">
+                                  <a:avLst/>
+                                </a:prstGeom>
+                              </pic:spPr>
+                            </pic:pic>
+                          </a:graphicData>
+                        </a:graphic>
+                      </wp:inline>
+                    </w:drawing>
+                  </w:r>
+                </w:p>
+              </w:tc>
+              <w:tc>
+                <w:tcPr>
+                  <w:tcW w:w="4230" w:type="dxa"/>
+                  <w:gridSpan w:val="2"/>
+                  <w:shd w:val="clear" w:color="auto" w:fill="5B9BD5" w:themeFill="accent1"/>
+                  <w:vAlign w:val="center"/>
+                </w:tcPr>
+                <w:p>
+                  <w:pPr>
+                    <w:jc w:val="center"/>
+                    <w:rPr>
+                      <w:rFonts w:ascii="Raleway ExtraBold" w:hAnsi="Raleway ExtraBold"/>
+                      <w:lang w:val="en-US"/>
+                    </w:rPr>
+                  </w:pPr>
+                  <w:r>
+                    <w:rPr>
+                      <w:rFonts w:ascii="Raleway ExtraBold" w:hAnsi="Raleway ExtraBold"/>
+                      <w:lang w:val="en-US"/>
+                    </w:rPr>
+                    <w:t>PROTOTYPE</w:t>
+                  </w:r>
+                  <w:bookmarkStart w:id="0" w:name="_GoBack"/>
+                  <w:bookmarkEnd w:id="0"/>
+                </w:p>
+              </w:tc>
+              <w:tc>
+                <w:tcPr>
+                  <w:tcW w:w="1998" w:type="dxa"/>
+                  <w:shd w:val="clear" w:color="auto" w:fill="5B9BD5" w:themeFill="accent1"/>
+                  <w:vAlign w:val="center"/>
+                </w:tcPr>
+                <w:p>
+                  <w:pPr>
+                    <w:jc w:val="center"/>
+                    <w:rPr>
+                      <w:rFonts w:ascii="Raleway" w:hAnsi="Raleway"/>
+                      <w:b/>
+                      <w:bCs/>
+                      <w:lang w:val="en-US"/>
+                    </w:rPr>
+                  </w:pPr>
+                  <w:r>
+                    <w:rPr>
+                      <w:rFonts w:ascii="Raleway" w:hAnsi="Raleway"/>
+                      <w:b/>
+                      <w:bCs/>
+                      <w:lang w:val="en-US"/>
+                    </w:rPr>
+                    <w:t>Object Creational</w:t>
+                  </w:r>
+                </w:p>
+              </w:tc>
             </w:tr>
             <w:tr>
-              <w:tc>
-                <w:tcPr>
-                  <w:tcW w:w="1227" w:type="dxa"/>
+              <w:trPr>
+                <w:trHeight w:val="1692"/>
+              </w:trPr>
+              <w:tc>
+                <w:tcPr>
+                  <w:tcW w:w="7530" w:type="dxa"/>
+                  <w:gridSpan w:val="5"/>
+                  <w:vAlign w:val="center"/>
+                </w:tcPr>
+                <w:p>
+                  <w:pPr>
+                    <w:jc w:val="center"/>
+                    <w:rPr>
+                      <w:rtl/>
+                      <w:lang w:val="en-US"/>
+                    </w:rPr>
+                  </w:pPr>
+                  <w:r>
+                    <w:rPr>
+                      <w:noProof/>
+                      <w:rtl/>
+                      <w:lang w:val="en-US" w:bidi="ar-SA"/>
+                    </w:rPr>
+                    <w:drawing>
+                      <wp:inline distT="0" distB="0" distL="0" distR="0" wp14:anchorId="1C905844" wp14:editId="6896ED2F">
+                        <wp:extent cx="3182644" cy="1716656"/>
+                        <wp:effectExtent l="0" t="0" r="0" b="0"/>
+                        <wp:docPr id="14" name="Image 14"/>
+                        <wp:cNvGraphicFramePr>
+                          <a:graphicFrameLocks xmlns:a="http://schemas.openxmlformats.org/drawingml/2006/main" noChangeAspect="1"/>
+                        </wp:cNvGraphicFramePr>
+                        <a:graphic xmlns:a="http://schemas.openxmlformats.org/drawingml/2006/main">
+                          <a:graphicData uri="http://schemas.openxmlformats.org/drawingml/2006/picture">
+                            <pic:pic xmlns:pic="http://schemas.openxmlformats.org/drawingml/2006/picture">
+                              <pic:nvPicPr>
+                                <pic:cNvPr id="8" name="Prototype.png"/>
+                                <pic:cNvPicPr/>
+                              </pic:nvPicPr>
+                              <pic:blipFill rotWithShape="1">
+                                <a:blip r:embed="rId10" cstate="print">
+                                  <a:extLst>
+                                    <a:ext uri="{28A0092B-C50C-407E-A947-70E740481C1C}">
+                                      <a14:useLocalDpi xmlns:a14="http://schemas.microsoft.com/office/drawing/2010/main" val="0"/>
+                                    </a:ext>
+                                  </a:extLst>
+                                </a:blip>
+                                <a:srcRect l="3807" t="4852" r="3970" b="6395"/>
+                                <a:stretch/>
+                              </pic:blipFill>
+                              <pic:spPr bwMode="auto">
+                                <a:xfrm>
+                                  <a:off x="0" y="0"/>
+                                  <a:ext cx="3192629" cy="1722042"/>
+                                </a:xfrm>
+                                <a:prstGeom prst="rect">
+                                  <a:avLst/>
+                                </a:prstGeom>
+                                <a:ln>
+                                  <a:noFill/>
+                                </a:ln>
+                                <a:extLst>
+                                  <a:ext uri="{53640926-AAD7-44D8-BBD7-CCE9431645EC}">
+                                    <a14:shadowObscured xmlns:a14="http://schemas.microsoft.com/office/drawing/2010/main"/>
+                                  </a:ext>
+                                </a:extLst>
+                              </pic:spPr>
+                            </pic:pic>
+                          </a:graphicData>
+                        </a:graphic>
+                      </wp:inline>
+                    </w:drawing>
+                  </w:r>
+                </w:p>
+              </w:tc>
+            </w:tr>
+            <w:tr>
+              <w:tc>
+                <w:tcPr>
+                  <w:tcW w:w="1572" w:type="dxa"/>
                   <w:gridSpan w:val="3"/>
                   <w:shd w:val="clear" w:color="auto" w:fill="5B9BD5" w:themeFill="accent1"/>
                   <w:vAlign w:val="center"/>
@@ -3368,7 +5155,7 @@
               </w:tc>
               <w:tc>
                 <w:tcPr>
-                  <w:tcW w:w="6285" w:type="dxa"/>
+                  <w:tcW w:w="5958" w:type="dxa"/>
                   <w:gridSpan w:val="2"/>
                   <w:shd w:val="clear" w:color="auto" w:fill="BDD6EE" w:themeFill="accent1" w:themeFillTint="66"/>
                 </w:tcPr>
@@ -3393,7 +5180,7 @@
             <w:tr>
               <w:tc>
                 <w:tcPr>
-                  <w:tcW w:w="1227" w:type="dxa"/>
+                  <w:tcW w:w="1572" w:type="dxa"/>
                   <w:gridSpan w:val="3"/>
                   <w:shd w:val="clear" w:color="auto" w:fill="5B9BD5" w:themeFill="accent1"/>
                   <w:vAlign w:val="center"/>
@@ -3420,7 +5207,7 @@
               </w:tc>
               <w:tc>
                 <w:tcPr>
-                  <w:tcW w:w="6285" w:type="dxa"/>
+                  <w:tcW w:w="5958" w:type="dxa"/>
                   <w:gridSpan w:val="2"/>
                   <w:shd w:val="clear" w:color="auto" w:fill="BDD6EE" w:themeFill="accent1" w:themeFillTint="66"/>
                 </w:tcPr>
@@ -3673,14 +5460,7 @@
                       <w:rFonts w:ascii="Raleway" w:hAnsi="Raleway"/>
                       <w:lang w:val="en-US"/>
                     </w:rPr>
-                    <w:t xml:space="preserve"> : </w:t>
-                  </w:r>
-                  <w:r>
-                    <w:rPr>
-                      <w:rFonts w:ascii="Raleway" w:hAnsi="Raleway"/>
-                      <w:lang w:val="en-US"/>
-                    </w:rPr>
-                    <w:t>we use it when we have immutable objects (whose state cannot change, once created).</w:t>
+                    <w:t xml:space="preserve"> : we use it when we have immutable objects (whose state cannot change, once created).</w:t>
                   </w:r>
                 </w:p>
                 <w:p>
@@ -3722,15 +5502,16 @@
                     </w:rPr>
                     <w:t>when state changes (mutable objects).</w:t>
                   </w:r>
-                  <w:bookmarkStart w:id="0" w:name="_GoBack"/>
-                  <w:bookmarkEnd w:id="0"/>
                 </w:p>
               </w:tc>
             </w:tr>
             <w:tr>
-              <w:tc>
-                <w:tcPr>
-                  <w:tcW w:w="1227" w:type="dxa"/>
+              <w:trPr>
+                <w:trHeight w:val="661"/>
+              </w:trPr>
+              <w:tc>
+                <w:tcPr>
+                  <w:tcW w:w="1572" w:type="dxa"/>
                   <w:gridSpan w:val="3"/>
                   <w:shd w:val="clear" w:color="auto" w:fill="5B9BD5" w:themeFill="accent1"/>
                   <w:vAlign w:val="center"/>
@@ -3751,18 +5532,74 @@
                       <w:rFonts w:ascii="NeverMind Bold" w:hAnsi="NeverMind Bold"/>
                       <w:lang w:val="en-US"/>
                     </w:rPr>
-                    <w:t>EXAMPLE</w:t>
-                  </w:r>
-                </w:p>
-              </w:tc>
-              <w:tc>
-                <w:tcPr>
-                  <w:tcW w:w="6285" w:type="dxa"/>
+                    <w:t>Benefits</w:t>
+                  </w:r>
+                </w:p>
+                <w:p>
+                  <w:pPr>
+                    <w:tabs>
+                      <w:tab w:val="left" w:pos="1780"/>
+                    </w:tabs>
+                    <w:jc w:val="center"/>
+                    <w:rPr>
+                      <w:rFonts w:ascii="NeverMind Bold" w:hAnsi="NeverMind Bold"/>
+                      <w:lang w:val="en-US"/>
+                    </w:rPr>
+                  </w:pPr>
+                  <w:r>
+                    <w:rPr>
+                      <w:rFonts w:ascii="NeverMind Bold" w:hAnsi="NeverMind Bold"/>
+                      <w:lang w:val="en-US"/>
+                    </w:rPr>
+                    <w:t>&amp;</w:t>
+                  </w:r>
+                </w:p>
+                <w:p>
+                  <w:pPr>
+                    <w:tabs>
+                      <w:tab w:val="left" w:pos="1780"/>
+                    </w:tabs>
+                    <w:jc w:val="center"/>
+                    <w:rPr>
+                      <w:rFonts w:ascii="NeverMind Bold" w:hAnsi="NeverMind Bold" w:hint="cs"/>
+                      <w:rtl/>
+                      <w:lang w:val="en-US"/>
+                    </w:rPr>
+                  </w:pPr>
+                  <w:r>
+                    <w:rPr>
+                      <w:rFonts w:ascii="NeverMind Bold" w:hAnsi="NeverMind Bold"/>
+                      <w:lang w:val="en-US"/>
+                    </w:rPr>
+                    <w:t>Inconvenient</w:t>
+                  </w:r>
+                </w:p>
+                <w:p>
+                  <w:pPr>
+                    <w:tabs>
+                      <w:tab w:val="left" w:pos="1780"/>
+                    </w:tabs>
+                    <w:jc w:val="center"/>
+                    <w:rPr>
+                      <w:rFonts w:ascii="NeverMind Bold" w:hAnsi="NeverMind Bold"/>
+                      <w:lang w:val="en-US"/>
+                    </w:rPr>
+                  </w:pPr>
+                </w:p>
+              </w:tc>
+              <w:tc>
+                <w:tcPr>
+                  <w:tcW w:w="5958" w:type="dxa"/>
                   <w:gridSpan w:val="2"/>
                   <w:shd w:val="clear" w:color="auto" w:fill="BDD6EE" w:themeFill="accent1" w:themeFillTint="66"/>
                 </w:tcPr>
                 <w:p>
                   <w:pPr>
+                    <w:pStyle w:val="Paragraphedeliste"/>
+                    <w:numPr>
+                      <w:ilvl w:val="0"/>
+                      <w:numId w:val="1"/>
+                    </w:numPr>
                     <w:tabs>
                       <w:tab w:val="left" w:pos="1780"/>
                     </w:tabs>
@@ -3772,45 +5609,21 @@
                       <w:lang w:val="en-US"/>
                     </w:rPr>
                   </w:pPr>
-                </w:p>
-              </w:tc>
-            </w:tr>
-            <w:tr>
-              <w:tc>
-                <w:tcPr>
-                  <w:tcW w:w="1227" w:type="dxa"/>
-                  <w:gridSpan w:val="3"/>
-                  <w:shd w:val="clear" w:color="auto" w:fill="5B9BD5" w:themeFill="accent1"/>
-                  <w:vAlign w:val="center"/>
-                </w:tcPr>
-                <w:p>
-                  <w:pPr>
-                    <w:tabs>
-                      <w:tab w:val="left" w:pos="1780"/>
-                    </w:tabs>
-                    <w:jc w:val="center"/>
-                    <w:rPr>
-                      <w:rFonts w:ascii="NeverMind Bold" w:hAnsi="NeverMind Bold"/>
-                      <w:lang w:val="en-US"/>
-                    </w:rPr>
-                  </w:pPr>
-                  <w:r>
-                    <w:rPr>
-                      <w:rFonts w:ascii="NeverMind Bold" w:hAnsi="NeverMind Bold"/>
-                      <w:lang w:val="en-US"/>
-                    </w:rPr>
-                    <w:t>RESUME</w:t>
-                  </w:r>
-                </w:p>
-              </w:tc>
-              <w:tc>
-                <w:tcPr>
-                  <w:tcW w:w="6285" w:type="dxa"/>
-                  <w:gridSpan w:val="2"/>
-                  <w:shd w:val="clear" w:color="auto" w:fill="BDD6EE" w:themeFill="accent1" w:themeFillTint="66"/>
-                </w:tcPr>
-                <w:p>
-                  <w:pPr>
+                  <w:r>
+                    <w:rPr>
+                      <w:rFonts w:ascii="Raleway" w:hAnsi="Raleway"/>
+                      <w:lang w:val="en-US"/>
+                    </w:rPr>
+                    <w:t>Create the instances with the appropriate state beforehand and then clone them whenever we want.</w:t>
+                  </w:r>
+                </w:p>
+                <w:p>
+                  <w:pPr>
+                    <w:pStyle w:val="Paragraphedeliste"/>
+                    <w:numPr>
+                      <w:ilvl w:val="0"/>
+                      <w:numId w:val="1"/>
+                    </w:numPr>
                     <w:tabs>
                       <w:tab w:val="left" w:pos="1780"/>
                     </w:tabs>
@@ -3820,6 +5633,61 @@
                       <w:lang w:val="en-US"/>
                     </w:rPr>
                   </w:pPr>
+                  <w:r>
+                    <w:rPr>
+                      <w:rFonts w:ascii="Raleway" w:hAnsi="Raleway"/>
+                      <w:lang w:val="en-US"/>
+                    </w:rPr>
+                    <w:t>Eliminate subclasses that only differ in their state by creating prototypes with the initial state and then cloning them.</w:t>
+                  </w:r>
+                </w:p>
+                <w:p>
+                  <w:pPr>
+                    <w:pStyle w:val="Paragraphedeliste"/>
+                    <w:numPr>
+                      <w:ilvl w:val="0"/>
+                      <w:numId w:val="1"/>
+                    </w:numPr>
+                    <w:tabs>
+                      <w:tab w:val="left" w:pos="1780"/>
+                    </w:tabs>
+                    <w:jc w:val="both"/>
+                    <w:rPr>
+                      <w:rFonts w:ascii="Raleway" w:hAnsi="Raleway"/>
+                      <w:lang w:val="en-US"/>
+                    </w:rPr>
+                  </w:pPr>
+                  <w:r>
+                    <w:rPr>
+                      <w:rFonts w:ascii="Raleway" w:hAnsi="Raleway"/>
+                      <w:lang w:val="en-US"/>
+                    </w:rPr>
+                    <w:t>Process get complex when there are many classes.</w:t>
+                  </w:r>
+                </w:p>
+                <w:p>
+                  <w:pPr>
+                    <w:pStyle w:val="Paragraphedeliste"/>
+                    <w:numPr>
+                      <w:ilvl w:val="0"/>
+                      <w:numId w:val="1"/>
+                    </w:numPr>
+                    <w:tabs>
+                      <w:tab w:val="left" w:pos="1780"/>
+                    </w:tabs>
+                    <w:jc w:val="both"/>
+                    <w:rPr>
+                      <w:rFonts w:ascii="Raleway" w:hAnsi="Raleway"/>
+                      <w:lang w:val="en-US"/>
+                    </w:rPr>
+                  </w:pPr>
+                  <w:r>
+                    <w:rPr>
+                      <w:rFonts w:ascii="Raleway" w:hAnsi="Raleway"/>
+                      <w:lang w:val="en-US"/>
+                    </w:rPr>
+                    <w:t>Difficult to clone classes that have circular references.</w:t>
+                  </w:r>
                 </w:p>
               </w:tc>
             </w:tr>
@@ -3858,7 +5726,7 @@
   <w:abstractNum w:abstractNumId="0" w15:restartNumberingAfterBreak="0">
     <w:nsid w:val="46E1656B"/>
     <w:multiLevelType w:val="hybridMultilevel"/>
-    <w:tmpl w:val="075CB4B8"/>
+    <w:tmpl w:val="4C8C1CC0"/>
     <w:lvl w:ilvl="0" w:tplc="48C8AF50">
       <w:start w:val="1"/>
       <w:numFmt w:val="bullet"/>

</xml_diff>

<commit_message>
Builder [Creational Pattern] : (bealdung).
</commit_message>
<xml_diff>
--- a/src/main/java/com/cleverdeveloper/docs/Design Pattern Cheat Sheet.docx
+++ b/src/main/java/com/cleverdeveloper/docs/Design Pattern Cheat Sheet.docx
@@ -36,6 +36,8 @@
                 <w:lang w:val="en-US"/>
               </w:rPr>
             </w:pPr>
+            <w:bookmarkStart w:id="0" w:name="_GoBack"/>
+            <w:bookmarkEnd w:id="0"/>
             <w:r>
               <w:rPr>
                 <w:b/>
@@ -2578,21 +2580,7 @@
                       <w:rFonts w:ascii="Raleway" w:hAnsi="Raleway"/>
                       <w:lang w:val="en-US"/>
                     </w:rPr>
-                    <w:t xml:space="preserve">There are two forms of Singleton </w:t>
-                  </w:r>
-                  <w:r>
-                    <w:rPr>
-                      <w:rFonts w:ascii="Raleway" w:hAnsi="Raleway"/>
-                      <w:lang w:val="en-US"/>
-                    </w:rPr>
-                    <w:t>Instantiation</w:t>
-                  </w:r>
-                  <w:r>
-                    <w:rPr>
-                      <w:rFonts w:ascii="Raleway" w:hAnsi="Raleway"/>
-                      <w:lang w:val="en-US"/>
-                    </w:rPr>
-                    <w:t>:</w:t>
+                    <w:t>There are two forms of Singleton Instantiation:</w:t>
                   </w:r>
                 </w:p>
                 <w:p>
@@ -2957,14 +2945,7 @@
                       <w:rFonts w:ascii="Raleway" w:hAnsi="Raleway"/>
                       <w:lang w:val="en-US"/>
                     </w:rPr>
-                    <w:t xml:space="preserve">Some argue that it violates the single responsibility </w:t>
-                  </w:r>
-                  <w:r>
-                    <w:rPr>
-                      <w:rFonts w:ascii="Raleway" w:hAnsi="Raleway"/>
-                      <w:lang w:val="en-US"/>
-                    </w:rPr>
-                    <w:t>principle</w:t>
+                    <w:t>Some argue that it violates the single responsibility principle</w:t>
                   </w:r>
                   <w:r>
                     <w:rPr>
@@ -2978,14 +2959,7 @@
                       <w:rFonts w:ascii="Raleway" w:hAnsi="Raleway"/>
                       <w:lang w:val="en-US"/>
                     </w:rPr>
-                    <w:t xml:space="preserve"> Singletons</w:t>
-                  </w:r>
-                  <w:r>
-                    <w:rPr>
-                      <w:rFonts w:ascii="Raleway" w:hAnsi="Raleway"/>
-                      <w:lang w:val="en-US"/>
-                    </w:rPr>
-                    <w:t xml:space="preserve"> can also make testing more difficult. Some consider it to be a non-desirable coding practice since they introduce a global state to the program</w:t>
+                    <w:t xml:space="preserve"> Singletons can also make testing more difficult. Some consider it to be a non-desirable coding practice since they introduce a global state to the program</w:t>
                   </w:r>
                   <w:r>
                     <w:rPr>
@@ -3789,7 +3763,7 @@
                     </w:tabs>
                     <w:jc w:val="center"/>
                     <w:rPr>
-                      <w:rFonts w:ascii="NeverMind Bold" w:hAnsi="NeverMind Bold" w:hint="cs"/>
+                      <w:rFonts w:ascii="NeverMind Bold" w:hAnsi="NeverMind Bold"/>
                       <w:rtl/>
                       <w:lang w:val="en-US"/>
                     </w:rPr>
@@ -5020,8 +4994,6 @@
                     </w:rPr>
                     <w:t>PROTOTYPE</w:t>
                   </w:r>
-                  <w:bookmarkStart w:id="0" w:name="_GoBack"/>
-                  <w:bookmarkEnd w:id="0"/>
                 </w:p>
               </w:tc>
               <w:tc>
@@ -5561,7 +5533,7 @@
                     </w:tabs>
                     <w:jc w:val="center"/>
                     <w:rPr>
-                      <w:rFonts w:ascii="NeverMind Bold" w:hAnsi="NeverMind Bold" w:hint="cs"/>
+                      <w:rFonts w:ascii="NeverMind Bold" w:hAnsi="NeverMind Bold"/>
                       <w:rtl/>
                       <w:lang w:val="en-US"/>
                     </w:rPr>

</xml_diff>